<commit_message>
Set up files for merge
</commit_message>
<xml_diff>
--- a/Manuscripts/Hatfield et al Submission/Reviews/SREP Response.docx
+++ b/Manuscripts/Hatfield et al Submission/Reviews/SREP Response.docx
@@ -2328,7 +2328,7 @@
         </w:rPr>
         <w:t xml:space="preserve">We have now cited this effect in our </w:t>
       </w:r>
-      <w:commentRangeStart w:id="14"/>
+      <w:commentRangeStart w:id="15"/>
       <w:r>
         <w:rPr>
           <w:rFonts w:ascii="Times New Roman" w:eastAsia="Times New Roman" w:hAnsi="Times New Roman" w:cs="Times New Roman"/>
@@ -2338,12 +2338,12 @@
         </w:rPr>
         <w:t xml:space="preserve">expanded discussion section </w:t>
       </w:r>
-      <w:commentRangeEnd w:id="14"/>
+      <w:commentRangeEnd w:id="15"/>
       <w:r>
         <w:rPr>
           <w:rStyle w:val="CommentReference"/>
         </w:rPr>
-        <w:commentReference w:id="14"/>
+        <w:commentReference w:id="15"/>
       </w:r>
       <w:r>
         <w:rPr>
@@ -2378,7 +2378,7 @@
         </w:rPr>
         <w:t xml:space="preserve">Based on the current data in the manuscript, </w:t>
       </w:r>
-      <w:commentRangeStart w:id="15"/>
+      <w:commentRangeStart w:id="16"/>
       <w:r>
         <w:rPr>
           <w:rFonts w:ascii="Times New Roman" w:eastAsia="Times New Roman" w:hAnsi="Times New Roman" w:cs="Times New Roman"/>
@@ -2387,7 +2387,7 @@
         </w:rPr>
         <w:t>it seems that the most appropriate conclusion is that Raptor and/or dTORC1 is necessary for skeletal muscle function</w:t>
       </w:r>
-      <w:commentRangeEnd w:id="15"/>
+      <w:commentRangeEnd w:id="16"/>
       <w:r>
         <w:rPr>
           <w:rStyle w:val="CommentReference"/>
@@ -2395,7 +2395,7 @@
           <w:sz w:val="24"/>
           <w:szCs w:val="24"/>
         </w:rPr>
-        <w:commentReference w:id="15"/>
+        <w:commentReference w:id="16"/>
       </w:r>
       <w:r>
         <w:rPr>
@@ -2776,7 +2776,7 @@
           <w:shd w:val="clear" w:color="auto" w:fill="FFFFFF"/>
         </w:rPr>
       </w:pPr>
-      <w:commentRangeStart w:id="16"/>
+      <w:commentRangeStart w:id="17"/>
       <w:r>
         <w:rPr>
           <w:rFonts w:ascii="Times New Roman" w:eastAsia="Times New Roman" w:hAnsi="Times New Roman" w:cs="Times New Roman"/>
@@ -2785,7 +2785,7 @@
         </w:rPr>
         <w:t>Read and add these to the discussion</w:t>
       </w:r>
-      <w:commentRangeEnd w:id="16"/>
+      <w:commentRangeEnd w:id="17"/>
       <w:r>
         <w:rPr>
           <w:rStyle w:val="CommentReference"/>
@@ -2793,7 +2793,7 @@
           <w:sz w:val="24"/>
           <w:szCs w:val="24"/>
         </w:rPr>
-        <w:commentReference w:id="16"/>
+        <w:commentReference w:id="17"/>
       </w:r>
     </w:p>
     <w:p>
@@ -2821,7 +2821,7 @@
         </w:rPr>
         <w:t>In fact, the manuscript would benefit greatly from the addition of a Discussion section, separate from the Results, where the above issues can be addressed and a better discussion of how these results compare with data from the</w:t>
       </w:r>
-      <w:commentRangeStart w:id="17"/>
+      <w:commentRangeStart w:id="18"/>
       <w:r>
         <w:rPr>
           <w:rFonts w:ascii="Times New Roman" w:eastAsia="Times New Roman" w:hAnsi="Times New Roman" w:cs="Times New Roman"/>
@@ -2830,7 +2830,7 @@
         </w:rPr>
         <w:t xml:space="preserve"> mouse muscle-specific Raptor knockout. </w:t>
       </w:r>
-      <w:commentRangeEnd w:id="17"/>
+      <w:commentRangeEnd w:id="18"/>
       <w:r>
         <w:rPr>
           <w:rStyle w:val="CommentReference"/>
@@ -2838,7 +2838,7 @@
           <w:sz w:val="24"/>
           <w:szCs w:val="24"/>
         </w:rPr>
-        <w:commentReference w:id="17"/>
+        <w:commentReference w:id="18"/>
       </w:r>
       <w:r>
         <w:rPr>
@@ -3535,8 +3535,6 @@
         </w:rPr>
         <w:t xml:space="preserve"> and repeated every ~30 days for a total of 3 trials.</w:t>
       </w:r>
-      <w:bookmarkStart w:id="18" w:name="_GoBack"/>
-      <w:bookmarkEnd w:id="18"/>
     </w:p>
     <w:p>
       <w:pPr>
@@ -4768,7 +4766,7 @@
       </w:r>
     </w:p>
   </w:comment>
-  <w:comment w:id="13" w:author="Dave Bridges" w:date="2014-11-20T08:40:00Z" w:initials="DB">
+  <w:comment w:id="13" w:author="Dave Bridges" w:date="2014-11-23T12:22:00Z" w:initials="DB">
     <w:p>
       <w:pPr>
         <w:pStyle w:val="CommentText"/>
@@ -4780,19 +4778,16 @@
         <w:annotationRef/>
       </w:r>
       <w:r>
-        <w:t xml:space="preserve">Are raptor </w:t>
-      </w:r>
-      <w:proofErr w:type="spellStart"/>
-      <w:r>
-        <w:t>ko</w:t>
-      </w:r>
-      <w:proofErr w:type="spellEnd"/>
-      <w:r>
-        <w:t xml:space="preserve"> mice non-viable?</w:t>
-      </w:r>
+        <w:t xml:space="preserve">Developmental </w:t>
+      </w:r>
+      <w:r>
+        <w:t>lethality</w:t>
+      </w:r>
+      <w:bookmarkStart w:id="14" w:name="_GoBack"/>
+      <w:bookmarkEnd w:id="14"/>
     </w:p>
   </w:comment>
-  <w:comment w:id="14" w:author="Dave Bridges" w:date="2014-11-23T11:52:00Z" w:initials="DB">
+  <w:comment w:id="15" w:author="Dave Bridges" w:date="2014-11-23T11:52:00Z" w:initials="DB">
     <w:p>
       <w:pPr>
         <w:pStyle w:val="CommentText"/>
@@ -4816,7 +4811,7 @@
       </w:r>
     </w:p>
   </w:comment>
-  <w:comment w:id="15" w:author="Dave Bridges" w:date="2014-11-20T08:41:00Z" w:initials="DB">
+  <w:comment w:id="16" w:author="Dave Bridges" w:date="2014-11-20T08:41:00Z" w:initials="DB">
     <w:p>
       <w:pPr>
         <w:pStyle w:val="CommentText"/>
@@ -4832,7 +4827,7 @@
       </w:r>
     </w:p>
   </w:comment>
-  <w:comment w:id="16" w:author="Dave Bridges" w:date="2014-11-20T08:42:00Z" w:initials="DB">
+  <w:comment w:id="17" w:author="Dave Bridges" w:date="2014-11-20T08:42:00Z" w:initials="DB">
     <w:p>
       <w:pPr>
         <w:pStyle w:val="CommentText"/>
@@ -4848,7 +4843,7 @@
       </w:r>
     </w:p>
   </w:comment>
-  <w:comment w:id="17" w:author="Dave Bridges" w:date="2014-11-22T13:01:00Z" w:initials="DB">
+  <w:comment w:id="18" w:author="Dave Bridges" w:date="2014-11-22T13:01:00Z" w:initials="DB">
     <w:p>
       <w:pPr>
         <w:pStyle w:val="CommentText"/>

</xml_diff>

<commit_message>
Updated Figure Legends, part of issue #18
</commit_message>
<xml_diff>
--- a/Manuscripts/Hatfield et al Submission/Reviews/SREP Response.docx
+++ b/Manuscripts/Hatfield et al Submission/Reviews/SREP Response.docx
@@ -18,7 +18,27 @@
           <w:color w:val="212121"/>
           <w:shd w:val="clear" w:color="auto" w:fill="FFFFFF"/>
         </w:rPr>
-        <w:t>We thank both reviewers for their insightful and considered comments.  We have revised the manuscript, providing explanations and data where requested.  Our comments are blow in bold, with changes in the manuscript highlighted in red.</w:t>
+        <w:t xml:space="preserve">We thank both reviewers for their insightful and considered comments.  We have revised the manuscript, providing explanations and data where requested.  Our comments are </w:t>
+      </w:r>
+      <w:proofErr w:type="gramStart"/>
+      <w:r>
+        <w:rPr>
+          <w:rFonts w:ascii="Times New Roman" w:eastAsia="Times New Roman" w:hAnsi="Times New Roman" w:cs="Times New Roman"/>
+          <w:b/>
+          <w:color w:val="212121"/>
+          <w:shd w:val="clear" w:color="auto" w:fill="FFFFFF"/>
+        </w:rPr>
+        <w:t>blow</w:t>
+      </w:r>
+      <w:proofErr w:type="gramEnd"/>
+      <w:r>
+        <w:rPr>
+          <w:rFonts w:ascii="Times New Roman" w:eastAsia="Times New Roman" w:hAnsi="Times New Roman" w:cs="Times New Roman"/>
+          <w:b/>
+          <w:color w:val="212121"/>
+          <w:shd w:val="clear" w:color="auto" w:fill="FFFFFF"/>
+        </w:rPr>
+        <w:t xml:space="preserve"> in bold, with changes in the manuscript highlighted in red.</w:t>
       </w:r>
     </w:p>
     <w:p>
@@ -110,24 +130,96 @@
           <w:color w:val="212121"/>
           <w:shd w:val="clear" w:color="auto" w:fill="FFFFFF"/>
         </w:rPr>
-        <w:t>- Details are needed in relation to timepoints used for Rapamycin treatment for the C2C12 cells in Fig1 to ascertain if the effects on target gene expression are acute or chronic. </w:t>
-      </w:r>
-    </w:p>
-    <w:p>
-      <w:pPr>
-        <w:rPr>
-          <w:rFonts w:ascii="Times New Roman" w:eastAsia="Times New Roman" w:hAnsi="Times New Roman" w:cs="Times New Roman"/>
-          <w:color w:val="212121"/>
-          <w:shd w:val="clear" w:color="auto" w:fill="FFFFFF"/>
-        </w:rPr>
-      </w:pPr>
-      <w:r>
-        <w:rPr>
-          <w:rFonts w:ascii="Times New Roman" w:eastAsia="Times New Roman" w:hAnsi="Times New Roman" w:cs="Times New Roman"/>
-          <w:color w:val="212121"/>
-          <w:shd w:val="clear" w:color="auto" w:fill="FFFFFF"/>
-        </w:rPr>
-        <w:t>- Experiments in the C2C12 model profile expression of key myogenic target genes but at a timepoint after the phenotypic effect i.e. assessing these genes could be indicative of the consequence of impaired differentiation, not the effect of Rapamycin itself. </w:t>
+        <w:t xml:space="preserve">- Details are needed in relation to </w:t>
+      </w:r>
+      <w:proofErr w:type="spellStart"/>
+      <w:r>
+        <w:rPr>
+          <w:rFonts w:ascii="Times New Roman" w:eastAsia="Times New Roman" w:hAnsi="Times New Roman" w:cs="Times New Roman"/>
+          <w:color w:val="212121"/>
+          <w:shd w:val="clear" w:color="auto" w:fill="FFFFFF"/>
+        </w:rPr>
+        <w:t>timepoints</w:t>
+      </w:r>
+      <w:proofErr w:type="spellEnd"/>
+      <w:r>
+        <w:rPr>
+          <w:rFonts w:ascii="Times New Roman" w:eastAsia="Times New Roman" w:hAnsi="Times New Roman" w:cs="Times New Roman"/>
+          <w:color w:val="212121"/>
+          <w:shd w:val="clear" w:color="auto" w:fill="FFFFFF"/>
+        </w:rPr>
+        <w:t xml:space="preserve"> used for </w:t>
+      </w:r>
+      <w:proofErr w:type="spellStart"/>
+      <w:r>
+        <w:rPr>
+          <w:rFonts w:ascii="Times New Roman" w:eastAsia="Times New Roman" w:hAnsi="Times New Roman" w:cs="Times New Roman"/>
+          <w:color w:val="212121"/>
+          <w:shd w:val="clear" w:color="auto" w:fill="FFFFFF"/>
+        </w:rPr>
+        <w:t>Rapamycin</w:t>
+      </w:r>
+      <w:proofErr w:type="spellEnd"/>
+      <w:r>
+        <w:rPr>
+          <w:rFonts w:ascii="Times New Roman" w:eastAsia="Times New Roman" w:hAnsi="Times New Roman" w:cs="Times New Roman"/>
+          <w:color w:val="212121"/>
+          <w:shd w:val="clear" w:color="auto" w:fill="FFFFFF"/>
+        </w:rPr>
+        <w:t xml:space="preserve"> treatment for the C2C12 cells in Fig1 to ascertain if the effects on target gene expression are acute or chronic. </w:t>
+      </w:r>
+    </w:p>
+    <w:p>
+      <w:pPr>
+        <w:rPr>
+          <w:rFonts w:ascii="Times New Roman" w:eastAsia="Times New Roman" w:hAnsi="Times New Roman" w:cs="Times New Roman"/>
+          <w:color w:val="212121"/>
+          <w:shd w:val="clear" w:color="auto" w:fill="FFFFFF"/>
+        </w:rPr>
+      </w:pPr>
+      <w:r>
+        <w:rPr>
+          <w:rFonts w:ascii="Times New Roman" w:eastAsia="Times New Roman" w:hAnsi="Times New Roman" w:cs="Times New Roman"/>
+          <w:color w:val="212121"/>
+          <w:shd w:val="clear" w:color="auto" w:fill="FFFFFF"/>
+        </w:rPr>
+        <w:t xml:space="preserve">- Experiments in the C2C12 model profile expression of key myogenic target genes but at a </w:t>
+      </w:r>
+      <w:proofErr w:type="spellStart"/>
+      <w:r>
+        <w:rPr>
+          <w:rFonts w:ascii="Times New Roman" w:eastAsia="Times New Roman" w:hAnsi="Times New Roman" w:cs="Times New Roman"/>
+          <w:color w:val="212121"/>
+          <w:shd w:val="clear" w:color="auto" w:fill="FFFFFF"/>
+        </w:rPr>
+        <w:t>timepoint</w:t>
+      </w:r>
+      <w:proofErr w:type="spellEnd"/>
+      <w:r>
+        <w:rPr>
+          <w:rFonts w:ascii="Times New Roman" w:eastAsia="Times New Roman" w:hAnsi="Times New Roman" w:cs="Times New Roman"/>
+          <w:color w:val="212121"/>
+          <w:shd w:val="clear" w:color="auto" w:fill="FFFFFF"/>
+        </w:rPr>
+        <w:t xml:space="preserve"> after the phenotypic effect i.e. assessing these genes could be indicative of the consequence of impaired differentiation, not the effect of </w:t>
+      </w:r>
+      <w:proofErr w:type="spellStart"/>
+      <w:r>
+        <w:rPr>
+          <w:rFonts w:ascii="Times New Roman" w:eastAsia="Times New Roman" w:hAnsi="Times New Roman" w:cs="Times New Roman"/>
+          <w:color w:val="212121"/>
+          <w:shd w:val="clear" w:color="auto" w:fill="FFFFFF"/>
+        </w:rPr>
+        <w:t>Rapamycin</w:t>
+      </w:r>
+      <w:proofErr w:type="spellEnd"/>
+      <w:r>
+        <w:rPr>
+          <w:rFonts w:ascii="Times New Roman" w:eastAsia="Times New Roman" w:hAnsi="Times New Roman" w:cs="Times New Roman"/>
+          <w:color w:val="212121"/>
+          <w:shd w:val="clear" w:color="auto" w:fill="FFFFFF"/>
+        </w:rPr>
+        <w:t xml:space="preserve"> itself. </w:t>
       </w:r>
     </w:p>
     <w:p>
@@ -156,14 +248,45 @@
         </w:rPr>
         <w:t xml:space="preserve">We have </w:t>
       </w:r>
-      <w:r>
-        <w:rPr>
-          <w:rFonts w:ascii="Times New Roman" w:eastAsia="Times New Roman" w:hAnsi="Times New Roman" w:cs="Times New Roman"/>
-          <w:b/>
-          <w:color w:val="212121"/>
-          <w:shd w:val="clear" w:color="auto" w:fill="FFFFFF"/>
-        </w:rPr>
-        <w:t>pecified in both the results section and the Figure 1 legend, that the rapamycin was delivered for the entire 9 days of the differentiation time course and therefore represents a chronic treatment.</w:t>
+      <w:proofErr w:type="spellStart"/>
+      <w:r>
+        <w:rPr>
+          <w:rFonts w:ascii="Times New Roman" w:eastAsia="Times New Roman" w:hAnsi="Times New Roman" w:cs="Times New Roman"/>
+          <w:b/>
+          <w:color w:val="212121"/>
+          <w:shd w:val="clear" w:color="auto" w:fill="FFFFFF"/>
+        </w:rPr>
+        <w:t>pecified</w:t>
+      </w:r>
+      <w:proofErr w:type="spellEnd"/>
+      <w:r>
+        <w:rPr>
+          <w:rFonts w:ascii="Times New Roman" w:eastAsia="Times New Roman" w:hAnsi="Times New Roman" w:cs="Times New Roman"/>
+          <w:b/>
+          <w:color w:val="212121"/>
+          <w:shd w:val="clear" w:color="auto" w:fill="FFFFFF"/>
+        </w:rPr>
+        <w:t xml:space="preserve"> in both the results section and the Figure 1 legend, that the </w:t>
+      </w:r>
+      <w:proofErr w:type="spellStart"/>
+      <w:r>
+        <w:rPr>
+          <w:rFonts w:ascii="Times New Roman" w:eastAsia="Times New Roman" w:hAnsi="Times New Roman" w:cs="Times New Roman"/>
+          <w:b/>
+          <w:color w:val="212121"/>
+          <w:shd w:val="clear" w:color="auto" w:fill="FFFFFF"/>
+        </w:rPr>
+        <w:t>rapamycin</w:t>
+      </w:r>
+      <w:proofErr w:type="spellEnd"/>
+      <w:r>
+        <w:rPr>
+          <w:rFonts w:ascii="Times New Roman" w:eastAsia="Times New Roman" w:hAnsi="Times New Roman" w:cs="Times New Roman"/>
+          <w:b/>
+          <w:color w:val="212121"/>
+          <w:shd w:val="clear" w:color="auto" w:fill="FFFFFF"/>
+        </w:rPr>
+        <w:t xml:space="preserve"> was delivered for the entire 9 days of the differentiation time course and therefore represents a chronic treatment.</w:t>
       </w:r>
     </w:p>
     <w:p>
@@ -257,32 +380,104 @@
           <w:color w:val="212121"/>
           <w:shd w:val="clear" w:color="auto" w:fill="FFFFFF"/>
         </w:rPr>
-        <w:t>- Data is Fig 2 uses the progeny of the cross with Raptor shRNA or TSC1 shRNA as controls when the correct control should be flies expressing control shRNA. Why was this not done? </w:t>
-      </w:r>
-    </w:p>
-    <w:p>
-      <w:pPr>
-        <w:rPr>
-          <w:rFonts w:ascii="Times New Roman" w:eastAsia="Times New Roman" w:hAnsi="Times New Roman" w:cs="Times New Roman"/>
-          <w:color w:val="212121"/>
-        </w:rPr>
-      </w:pPr>
-    </w:p>
-    <w:p>
-      <w:pPr>
-        <w:rPr>
-          <w:rFonts w:ascii="Times New Roman" w:eastAsia="Times New Roman" w:hAnsi="Times New Roman" w:cs="Times New Roman"/>
-          <w:b/>
-          <w:color w:val="212121"/>
-        </w:rPr>
-      </w:pPr>
-      <w:r>
-        <w:rPr>
-          <w:rFonts w:ascii="Times New Roman" w:eastAsia="Times New Roman" w:hAnsi="Times New Roman" w:cs="Times New Roman"/>
-          <w:b/>
-          <w:color w:val="212121"/>
-        </w:rPr>
-        <w:t xml:space="preserve">We have added this control in the text.  It was not included in the figure for a technical reason; the control shRNA was not balanced, so the expected progeny ratio was 1:1 for </w:t>
+        <w:t xml:space="preserve">- Data is Fig 2 uses the progeny of the cross with Raptor </w:t>
+      </w:r>
+      <w:proofErr w:type="spellStart"/>
+      <w:r>
+        <w:rPr>
+          <w:rFonts w:ascii="Times New Roman" w:eastAsia="Times New Roman" w:hAnsi="Times New Roman" w:cs="Times New Roman"/>
+          <w:color w:val="212121"/>
+          <w:shd w:val="clear" w:color="auto" w:fill="FFFFFF"/>
+        </w:rPr>
+        <w:t>shRNA</w:t>
+      </w:r>
+      <w:proofErr w:type="spellEnd"/>
+      <w:r>
+        <w:rPr>
+          <w:rFonts w:ascii="Times New Roman" w:eastAsia="Times New Roman" w:hAnsi="Times New Roman" w:cs="Times New Roman"/>
+          <w:color w:val="212121"/>
+          <w:shd w:val="clear" w:color="auto" w:fill="FFFFFF"/>
+        </w:rPr>
+        <w:t xml:space="preserve"> or TSC1 </w:t>
+      </w:r>
+      <w:proofErr w:type="spellStart"/>
+      <w:r>
+        <w:rPr>
+          <w:rFonts w:ascii="Times New Roman" w:eastAsia="Times New Roman" w:hAnsi="Times New Roman" w:cs="Times New Roman"/>
+          <w:color w:val="212121"/>
+          <w:shd w:val="clear" w:color="auto" w:fill="FFFFFF"/>
+        </w:rPr>
+        <w:t>shRNA</w:t>
+      </w:r>
+      <w:proofErr w:type="spellEnd"/>
+      <w:r>
+        <w:rPr>
+          <w:rFonts w:ascii="Times New Roman" w:eastAsia="Times New Roman" w:hAnsi="Times New Roman" w:cs="Times New Roman"/>
+          <w:color w:val="212121"/>
+          <w:shd w:val="clear" w:color="auto" w:fill="FFFFFF"/>
+        </w:rPr>
+        <w:t xml:space="preserve"> as controls when the correct control should be flies expressing control </w:t>
+      </w:r>
+      <w:proofErr w:type="spellStart"/>
+      <w:r>
+        <w:rPr>
+          <w:rFonts w:ascii="Times New Roman" w:eastAsia="Times New Roman" w:hAnsi="Times New Roman" w:cs="Times New Roman"/>
+          <w:color w:val="212121"/>
+          <w:shd w:val="clear" w:color="auto" w:fill="FFFFFF"/>
+        </w:rPr>
+        <w:t>shRNA</w:t>
+      </w:r>
+      <w:proofErr w:type="spellEnd"/>
+      <w:r>
+        <w:rPr>
+          <w:rFonts w:ascii="Times New Roman" w:eastAsia="Times New Roman" w:hAnsi="Times New Roman" w:cs="Times New Roman"/>
+          <w:color w:val="212121"/>
+          <w:shd w:val="clear" w:color="auto" w:fill="FFFFFF"/>
+        </w:rPr>
+        <w:t>. Why was this not done? </w:t>
+      </w:r>
+    </w:p>
+    <w:p>
+      <w:pPr>
+        <w:rPr>
+          <w:rFonts w:ascii="Times New Roman" w:eastAsia="Times New Roman" w:hAnsi="Times New Roman" w:cs="Times New Roman"/>
+          <w:color w:val="212121"/>
+        </w:rPr>
+      </w:pPr>
+    </w:p>
+    <w:p>
+      <w:pPr>
+        <w:rPr>
+          <w:rFonts w:ascii="Times New Roman" w:eastAsia="Times New Roman" w:hAnsi="Times New Roman" w:cs="Times New Roman"/>
+          <w:b/>
+          <w:color w:val="212121"/>
+        </w:rPr>
+      </w:pPr>
+      <w:r>
+        <w:rPr>
+          <w:rFonts w:ascii="Times New Roman" w:eastAsia="Times New Roman" w:hAnsi="Times New Roman" w:cs="Times New Roman"/>
+          <w:b/>
+          <w:color w:val="212121"/>
+        </w:rPr>
+        <w:t xml:space="preserve">We have added this control in the text.  It was not included in the figure for a technical reason; the control </w:t>
+      </w:r>
+      <w:proofErr w:type="spellStart"/>
+      <w:r>
+        <w:rPr>
+          <w:rFonts w:ascii="Times New Roman" w:eastAsia="Times New Roman" w:hAnsi="Times New Roman" w:cs="Times New Roman"/>
+          <w:b/>
+          <w:color w:val="212121"/>
+        </w:rPr>
+        <w:t>shRNA</w:t>
+      </w:r>
+      <w:proofErr w:type="spellEnd"/>
+      <w:r>
+        <w:rPr>
+          <w:rFonts w:ascii="Times New Roman" w:eastAsia="Times New Roman" w:hAnsi="Times New Roman" w:cs="Times New Roman"/>
+          <w:b/>
+          <w:color w:val="212121"/>
+        </w:rPr>
+        <w:t xml:space="preserve"> was not balanced, so the expected progeny ratio was 1:1 for </w:t>
       </w:r>
       <w:r>
         <w:rPr>
@@ -299,7 +494,35 @@
           <w:b/>
           <w:color w:val="212121"/>
         </w:rPr>
-        <w:t>GAL4 &gt; shRNA : TM3,</w:t>
+        <w:t xml:space="preserve">GAL4 &gt; </w:t>
+      </w:r>
+      <w:proofErr w:type="spellStart"/>
+      <w:proofErr w:type="gramStart"/>
+      <w:r>
+        <w:rPr>
+          <w:rFonts w:ascii="Times New Roman" w:eastAsia="Times New Roman" w:hAnsi="Times New Roman" w:cs="Times New Roman"/>
+          <w:b/>
+          <w:color w:val="212121"/>
+        </w:rPr>
+        <w:t>shRNA</w:t>
+      </w:r>
+      <w:proofErr w:type="spellEnd"/>
+      <w:r>
+        <w:rPr>
+          <w:rFonts w:ascii="Times New Roman" w:eastAsia="Times New Roman" w:hAnsi="Times New Roman" w:cs="Times New Roman"/>
+          <w:b/>
+          <w:color w:val="212121"/>
+        </w:rPr>
+        <w:t xml:space="preserve"> :</w:t>
+      </w:r>
+      <w:proofErr w:type="gramEnd"/>
+      <w:r>
+        <w:rPr>
+          <w:rFonts w:ascii="Times New Roman" w:eastAsia="Times New Roman" w:hAnsi="Times New Roman" w:cs="Times New Roman"/>
+          <w:b/>
+          <w:color w:val="212121"/>
+        </w:rPr>
+        <w:t xml:space="preserve"> TM3,</w:t>
       </w:r>
       <w:r>
         <w:rPr>
@@ -316,7 +539,43 @@
           <w:b/>
           <w:color w:val="212121"/>
         </w:rPr>
-        <w:t xml:space="preserve"> &gt; shRNA, rather than 1:1:1 which was the case for the balanced shRNA strains.  Th</w:t>
+        <w:t xml:space="preserve"> &gt; </w:t>
+      </w:r>
+      <w:proofErr w:type="spellStart"/>
+      <w:r>
+        <w:rPr>
+          <w:rFonts w:ascii="Times New Roman" w:eastAsia="Times New Roman" w:hAnsi="Times New Roman" w:cs="Times New Roman"/>
+          <w:b/>
+          <w:color w:val="212121"/>
+        </w:rPr>
+        <w:t>shRNA</w:t>
+      </w:r>
+      <w:proofErr w:type="spellEnd"/>
+      <w:r>
+        <w:rPr>
+          <w:rFonts w:ascii="Times New Roman" w:eastAsia="Times New Roman" w:hAnsi="Times New Roman" w:cs="Times New Roman"/>
+          <w:b/>
+          <w:color w:val="212121"/>
+        </w:rPr>
+        <w:t xml:space="preserve">, rather than 1:1:1 which was the case for the balanced </w:t>
+      </w:r>
+      <w:proofErr w:type="spellStart"/>
+      <w:r>
+        <w:rPr>
+          <w:rFonts w:ascii="Times New Roman" w:eastAsia="Times New Roman" w:hAnsi="Times New Roman" w:cs="Times New Roman"/>
+          <w:b/>
+          <w:color w:val="212121"/>
+        </w:rPr>
+        <w:t>shRNA</w:t>
+      </w:r>
+      <w:proofErr w:type="spellEnd"/>
+      <w:r>
+        <w:rPr>
+          <w:rFonts w:ascii="Times New Roman" w:eastAsia="Times New Roman" w:hAnsi="Times New Roman" w:cs="Times New Roman"/>
+          <w:b/>
+          <w:color w:val="212121"/>
+        </w:rPr>
+        <w:t xml:space="preserve"> strains.  Th</w:t>
       </w:r>
       <w:r>
         <w:rPr>
@@ -351,7 +610,43 @@
           <w:b/>
           <w:color w:val="FF0000"/>
         </w:rPr>
-        <w:t xml:space="preserve">A control strain, expressing no shRNA had a modest decrease in the number of flies with the Tm3,Sb/Control genotype (47% of flies of this genotype, with an expected ratio of 50%, n=537 flies, p=1 by Fisher’s test).  </w:t>
+        <w:t xml:space="preserve">A control strain, expressing no </w:t>
+      </w:r>
+      <w:proofErr w:type="spellStart"/>
+      <w:r>
+        <w:rPr>
+          <w:rFonts w:ascii="Times New Roman" w:eastAsia="Times New Roman" w:hAnsi="Times New Roman" w:cs="Times New Roman"/>
+          <w:b/>
+          <w:color w:val="FF0000"/>
+        </w:rPr>
+        <w:t>shRNA</w:t>
+      </w:r>
+      <w:proofErr w:type="spellEnd"/>
+      <w:r>
+        <w:rPr>
+          <w:rFonts w:ascii="Times New Roman" w:eastAsia="Times New Roman" w:hAnsi="Times New Roman" w:cs="Times New Roman"/>
+          <w:b/>
+          <w:color w:val="FF0000"/>
+        </w:rPr>
+        <w:t xml:space="preserve"> had a modest decrease in the number of flies with the Tm3</w:t>
+      </w:r>
+      <w:proofErr w:type="gramStart"/>
+      <w:r>
+        <w:rPr>
+          <w:rFonts w:ascii="Times New Roman" w:eastAsia="Times New Roman" w:hAnsi="Times New Roman" w:cs="Times New Roman"/>
+          <w:b/>
+          <w:color w:val="FF0000"/>
+        </w:rPr>
+        <w:t>,Sb</w:t>
+      </w:r>
+      <w:proofErr w:type="gramEnd"/>
+      <w:r>
+        <w:rPr>
+          <w:rFonts w:ascii="Times New Roman" w:eastAsia="Times New Roman" w:hAnsi="Times New Roman" w:cs="Times New Roman"/>
+          <w:b/>
+          <w:color w:val="FF0000"/>
+        </w:rPr>
+        <w:t xml:space="preserve">/Control genotype (47% of flies of this genotype, with an expected ratio of 50%, n=537 flies, p=1 by Fisher’s test).  </w:t>
       </w:r>
     </w:p>
     <w:p>
@@ -619,7 +914,43 @@
           <w:color w:val="212121"/>
           <w:shd w:val="clear" w:color="auto" w:fill="FFFFFF"/>
         </w:rPr>
-        <w:t>The manuscript is interesting and presents some potentially important findings on the effect of mTORC1 and Rapamycin treatment during myogenesis. However, there are a number of scientific and technical points that require addressing to support the conclusions made. </w:t>
+        <w:t xml:space="preserve">The manuscript is interesting and presents some potentially important findings on the effect of mTORC1 and </w:t>
+      </w:r>
+      <w:proofErr w:type="spellStart"/>
+      <w:r>
+        <w:rPr>
+          <w:rFonts w:ascii="Times New Roman" w:eastAsia="Times New Roman" w:hAnsi="Times New Roman" w:cs="Times New Roman"/>
+          <w:color w:val="212121"/>
+          <w:shd w:val="clear" w:color="auto" w:fill="FFFFFF"/>
+        </w:rPr>
+        <w:t>Rapamycin</w:t>
+      </w:r>
+      <w:proofErr w:type="spellEnd"/>
+      <w:r>
+        <w:rPr>
+          <w:rFonts w:ascii="Times New Roman" w:eastAsia="Times New Roman" w:hAnsi="Times New Roman" w:cs="Times New Roman"/>
+          <w:color w:val="212121"/>
+          <w:shd w:val="clear" w:color="auto" w:fill="FFFFFF"/>
+        </w:rPr>
+        <w:t xml:space="preserve"> treatment during </w:t>
+      </w:r>
+      <w:proofErr w:type="spellStart"/>
+      <w:r>
+        <w:rPr>
+          <w:rFonts w:ascii="Times New Roman" w:eastAsia="Times New Roman" w:hAnsi="Times New Roman" w:cs="Times New Roman"/>
+          <w:color w:val="212121"/>
+          <w:shd w:val="clear" w:color="auto" w:fill="FFFFFF"/>
+        </w:rPr>
+        <w:t>myogenesis</w:t>
+      </w:r>
+      <w:proofErr w:type="spellEnd"/>
+      <w:r>
+        <w:rPr>
+          <w:rFonts w:ascii="Times New Roman" w:eastAsia="Times New Roman" w:hAnsi="Times New Roman" w:cs="Times New Roman"/>
+          <w:color w:val="212121"/>
+          <w:shd w:val="clear" w:color="auto" w:fill="FFFFFF"/>
+        </w:rPr>
+        <w:t>. However, there are a number of scientific and technical points that require addressing to support the conclusions made. </w:t>
       </w:r>
       <w:r>
         <w:rPr>
@@ -641,7 +972,43 @@
           <w:color w:val="212121"/>
           <w:shd w:val="clear" w:color="auto" w:fill="FFFFFF"/>
         </w:rPr>
-        <w:t xml:space="preserve">1. During the introduction section, the authors state that myogenesis continues throughout life. I find this a strange statement since myogenesis is defined as the formation of muscle. This statement needs revised. </w:t>
+        <w:t xml:space="preserve">1. During the introduction section, the authors state that </w:t>
+      </w:r>
+      <w:proofErr w:type="spellStart"/>
+      <w:r>
+        <w:rPr>
+          <w:rFonts w:ascii="Times New Roman" w:eastAsia="Times New Roman" w:hAnsi="Times New Roman" w:cs="Times New Roman"/>
+          <w:color w:val="212121"/>
+          <w:shd w:val="clear" w:color="auto" w:fill="FFFFFF"/>
+        </w:rPr>
+        <w:t>myogenesis</w:t>
+      </w:r>
+      <w:proofErr w:type="spellEnd"/>
+      <w:r>
+        <w:rPr>
+          <w:rFonts w:ascii="Times New Roman" w:eastAsia="Times New Roman" w:hAnsi="Times New Roman" w:cs="Times New Roman"/>
+          <w:color w:val="212121"/>
+          <w:shd w:val="clear" w:color="auto" w:fill="FFFFFF"/>
+        </w:rPr>
+        <w:t xml:space="preserve"> continues throughout life. I find this a strange statement since </w:t>
+      </w:r>
+      <w:proofErr w:type="spellStart"/>
+      <w:r>
+        <w:rPr>
+          <w:rFonts w:ascii="Times New Roman" w:eastAsia="Times New Roman" w:hAnsi="Times New Roman" w:cs="Times New Roman"/>
+          <w:color w:val="212121"/>
+          <w:shd w:val="clear" w:color="auto" w:fill="FFFFFF"/>
+        </w:rPr>
+        <w:t>myogenesis</w:t>
+      </w:r>
+      <w:proofErr w:type="spellEnd"/>
+      <w:r>
+        <w:rPr>
+          <w:rFonts w:ascii="Times New Roman" w:eastAsia="Times New Roman" w:hAnsi="Times New Roman" w:cs="Times New Roman"/>
+          <w:color w:val="212121"/>
+          <w:shd w:val="clear" w:color="auto" w:fill="FFFFFF"/>
+        </w:rPr>
+        <w:t xml:space="preserve"> is defined as the formation of muscle. This statement needs revised. </w:t>
       </w:r>
       <w:r>
         <w:rPr>
@@ -719,13 +1086,23 @@
           <w:color w:val="FF0000"/>
         </w:rPr>
       </w:pPr>
+      <w:proofErr w:type="spellStart"/>
       <w:r>
         <w:rPr>
           <w:rFonts w:ascii="Times New Roman" w:hAnsi="Times New Roman" w:cs="Times New Roman"/>
           <w:b/>
           <w:color w:val="FF0000"/>
         </w:rPr>
-        <w:t>Myogenesis occurs throughout life via the differentiation of muscle precursor cells called satellite cells</w:t>
+        <w:t>Myogenesis</w:t>
+      </w:r>
+      <w:proofErr w:type="spellEnd"/>
+      <w:r>
+        <w:rPr>
+          <w:rFonts w:ascii="Times New Roman" w:hAnsi="Times New Roman" w:cs="Times New Roman"/>
+          <w:b/>
+          <w:color w:val="FF0000"/>
+        </w:rPr>
+        <w:t xml:space="preserve"> occurs throughout life via the differentiation of muscle precursor cells called satellite cells</w:t>
       </w:r>
       <w:r>
         <w:rPr>
@@ -804,7 +1181,61 @@
           <w:color w:val="212121"/>
           <w:shd w:val="clear" w:color="auto" w:fill="FFFFFF"/>
         </w:rPr>
-        <w:t>2. Can the authors provide more detail about the Rapamycin/C2C12 experiment in Fig 1? Specifically, when on day 9 was the last Rapamycin treatment in relation to the experimental endpoint? It is possible that the changes observed are due to acute treatment of C2C12 MT with Rapamycin. Has this been assessed? </w:t>
+        <w:t xml:space="preserve">2. Can the authors provide more detail about the </w:t>
+      </w:r>
+      <w:proofErr w:type="spellStart"/>
+      <w:r>
+        <w:rPr>
+          <w:rFonts w:ascii="Times New Roman" w:eastAsia="Times New Roman" w:hAnsi="Times New Roman" w:cs="Times New Roman"/>
+          <w:color w:val="212121"/>
+          <w:shd w:val="clear" w:color="auto" w:fill="FFFFFF"/>
+        </w:rPr>
+        <w:t>Rapamycin</w:t>
+      </w:r>
+      <w:proofErr w:type="spellEnd"/>
+      <w:r>
+        <w:rPr>
+          <w:rFonts w:ascii="Times New Roman" w:eastAsia="Times New Roman" w:hAnsi="Times New Roman" w:cs="Times New Roman"/>
+          <w:color w:val="212121"/>
+          <w:shd w:val="clear" w:color="auto" w:fill="FFFFFF"/>
+        </w:rPr>
+        <w:t xml:space="preserve">/C2C12 experiment in Fig 1? Specifically, when on day 9 was the last </w:t>
+      </w:r>
+      <w:proofErr w:type="spellStart"/>
+      <w:r>
+        <w:rPr>
+          <w:rFonts w:ascii="Times New Roman" w:eastAsia="Times New Roman" w:hAnsi="Times New Roman" w:cs="Times New Roman"/>
+          <w:color w:val="212121"/>
+          <w:shd w:val="clear" w:color="auto" w:fill="FFFFFF"/>
+        </w:rPr>
+        <w:t>Rapamycin</w:t>
+      </w:r>
+      <w:proofErr w:type="spellEnd"/>
+      <w:r>
+        <w:rPr>
+          <w:rFonts w:ascii="Times New Roman" w:eastAsia="Times New Roman" w:hAnsi="Times New Roman" w:cs="Times New Roman"/>
+          <w:color w:val="212121"/>
+          <w:shd w:val="clear" w:color="auto" w:fill="FFFFFF"/>
+        </w:rPr>
+        <w:t xml:space="preserve"> treatment in relation to the experimental endpoint? It is possible that the changes observed are due to acute treatment of C2C12 MT with </w:t>
+      </w:r>
+      <w:proofErr w:type="spellStart"/>
+      <w:r>
+        <w:rPr>
+          <w:rFonts w:ascii="Times New Roman" w:eastAsia="Times New Roman" w:hAnsi="Times New Roman" w:cs="Times New Roman"/>
+          <w:color w:val="212121"/>
+          <w:shd w:val="clear" w:color="auto" w:fill="FFFFFF"/>
+        </w:rPr>
+        <w:t>Rapamycin</w:t>
+      </w:r>
+      <w:proofErr w:type="spellEnd"/>
+      <w:r>
+        <w:rPr>
+          <w:rFonts w:ascii="Times New Roman" w:eastAsia="Times New Roman" w:hAnsi="Times New Roman" w:cs="Times New Roman"/>
+          <w:color w:val="212121"/>
+          <w:shd w:val="clear" w:color="auto" w:fill="FFFFFF"/>
+        </w:rPr>
+        <w:t>. Has this been assessed? </w:t>
       </w:r>
       <w:r>
         <w:rPr>
@@ -844,7 +1275,25 @@
           <w:b/>
           <w:color w:val="212121"/>
         </w:rPr>
-        <w:t xml:space="preserve"> and in the figure legend that the most recent rapamycin treatment was </w:t>
+        <w:t xml:space="preserve"> and in the figure legend that the most recent </w:t>
+      </w:r>
+      <w:proofErr w:type="spellStart"/>
+      <w:r>
+        <w:rPr>
+          <w:rFonts w:ascii="Times New Roman" w:eastAsia="Times New Roman" w:hAnsi="Times New Roman" w:cs="Times New Roman"/>
+          <w:b/>
+          <w:color w:val="212121"/>
+        </w:rPr>
+        <w:t>rapamycin</w:t>
+      </w:r>
+      <w:proofErr w:type="spellEnd"/>
+      <w:r>
+        <w:rPr>
+          <w:rFonts w:ascii="Times New Roman" w:eastAsia="Times New Roman" w:hAnsi="Times New Roman" w:cs="Times New Roman"/>
+          <w:b/>
+          <w:color w:val="212121"/>
+        </w:rPr>
+        <w:t xml:space="preserve"> treatment was </w:t>
       </w:r>
       <w:r>
         <w:rPr>
@@ -892,15 +1341,51 @@
           <w:b/>
           <w:color w:val="212121"/>
         </w:rPr>
-        <w:t>prior to the cell lysis.</w:t>
-      </w:r>
-      <w:r>
-        <w:rPr>
-          <w:rFonts w:ascii="Times New Roman" w:eastAsia="Times New Roman" w:hAnsi="Times New Roman" w:cs="Times New Roman"/>
-          <w:b/>
-          <w:color w:val="212121"/>
-        </w:rPr>
-        <w:t xml:space="preserve">  This indicates that these changes are reflective of chronic rapamycin administration.</w:t>
+        <w:t xml:space="preserve">prior to the cell </w:t>
+      </w:r>
+      <w:proofErr w:type="spellStart"/>
+      <w:r>
+        <w:rPr>
+          <w:rFonts w:ascii="Times New Roman" w:eastAsia="Times New Roman" w:hAnsi="Times New Roman" w:cs="Times New Roman"/>
+          <w:b/>
+          <w:color w:val="212121"/>
+        </w:rPr>
+        <w:t>lysis</w:t>
+      </w:r>
+      <w:proofErr w:type="spellEnd"/>
+      <w:r>
+        <w:rPr>
+          <w:rFonts w:ascii="Times New Roman" w:eastAsia="Times New Roman" w:hAnsi="Times New Roman" w:cs="Times New Roman"/>
+          <w:b/>
+          <w:color w:val="212121"/>
+        </w:rPr>
+        <w:t>.</w:t>
+      </w:r>
+      <w:r>
+        <w:rPr>
+          <w:rFonts w:ascii="Times New Roman" w:eastAsia="Times New Roman" w:hAnsi="Times New Roman" w:cs="Times New Roman"/>
+          <w:b/>
+          <w:color w:val="212121"/>
+        </w:rPr>
+        <w:t xml:space="preserve">  This indicates that these changes are reflective of chronic </w:t>
+      </w:r>
+      <w:proofErr w:type="spellStart"/>
+      <w:r>
+        <w:rPr>
+          <w:rFonts w:ascii="Times New Roman" w:eastAsia="Times New Roman" w:hAnsi="Times New Roman" w:cs="Times New Roman"/>
+          <w:b/>
+          <w:color w:val="212121"/>
+        </w:rPr>
+        <w:t>rapamycin</w:t>
+      </w:r>
+      <w:proofErr w:type="spellEnd"/>
+      <w:r>
+        <w:rPr>
+          <w:rFonts w:ascii="Times New Roman" w:eastAsia="Times New Roman" w:hAnsi="Times New Roman" w:cs="Times New Roman"/>
+          <w:b/>
+          <w:color w:val="212121"/>
+        </w:rPr>
+        <w:t xml:space="preserve"> administration.</w:t>
       </w:r>
     </w:p>
     <w:p>
@@ -947,7 +1432,43 @@
           <w:b/>
           <w:color w:val="212121"/>
         </w:rPr>
-        <w:t>This is an excellent point, our evaluation of a late period of differentiation indeed does not tell us of the timing of these events.  To test this further, we have evaluated mTORC1 activity and MyoD protein levels very early in differentiation and observed that inhibition of mTORC1 reduces MyoD protein levels very early in the process.  These experiments are described in detail, in response to the second reviewer’s first point.  We have also clarified this point in the revised discussion by stating:</w:t>
+        <w:t xml:space="preserve">This is an excellent point, our evaluation of a late period of differentiation indeed does not tell us of the timing of these events.  To test this further, we have evaluated mTORC1 activity and </w:t>
+      </w:r>
+      <w:proofErr w:type="spellStart"/>
+      <w:r>
+        <w:rPr>
+          <w:rFonts w:ascii="Times New Roman" w:eastAsia="Times New Roman" w:hAnsi="Times New Roman" w:cs="Times New Roman"/>
+          <w:b/>
+          <w:color w:val="212121"/>
+        </w:rPr>
+        <w:t>MyoD</w:t>
+      </w:r>
+      <w:proofErr w:type="spellEnd"/>
+      <w:r>
+        <w:rPr>
+          <w:rFonts w:ascii="Times New Roman" w:eastAsia="Times New Roman" w:hAnsi="Times New Roman" w:cs="Times New Roman"/>
+          <w:b/>
+          <w:color w:val="212121"/>
+        </w:rPr>
+        <w:t xml:space="preserve"> protein levels very early in differentiation and observed that inhibition of mTORC1 reduces </w:t>
+      </w:r>
+      <w:proofErr w:type="spellStart"/>
+      <w:r>
+        <w:rPr>
+          <w:rFonts w:ascii="Times New Roman" w:eastAsia="Times New Roman" w:hAnsi="Times New Roman" w:cs="Times New Roman"/>
+          <w:b/>
+          <w:color w:val="212121"/>
+        </w:rPr>
+        <w:t>MyoD</w:t>
+      </w:r>
+      <w:proofErr w:type="spellEnd"/>
+      <w:r>
+        <w:rPr>
+          <w:rFonts w:ascii="Times New Roman" w:eastAsia="Times New Roman" w:hAnsi="Times New Roman" w:cs="Times New Roman"/>
+          <w:b/>
+          <w:color w:val="212121"/>
+        </w:rPr>
+        <w:t xml:space="preserve"> protein levels very early in the process.  These experiments are described in detail, in response to the second reviewer’s first point.  We have also clarified this point in the revised discussion by stating:</w:t>
       </w:r>
     </w:p>
     <w:p>
@@ -992,6 +1513,7 @@
         </w:rPr>
         <w:t xml:space="preserve"> </w:t>
       </w:r>
+      <w:proofErr w:type="spellStart"/>
       <w:r>
         <w:rPr>
           <w:rFonts w:ascii="Times New Roman" w:eastAsia="Times New Roman" w:hAnsi="Times New Roman" w:cs="Times New Roman"/>
@@ -1001,6 +1523,7 @@
         </w:rPr>
         <w:t>Myog</w:t>
       </w:r>
+      <w:proofErr w:type="spellEnd"/>
       <w:r>
         <w:rPr>
           <w:rFonts w:ascii="Times New Roman" w:eastAsia="Times New Roman" w:hAnsi="Times New Roman" w:cs="Times New Roman"/>
@@ -1074,7 +1597,25 @@
           <w:b/>
           <w:color w:val="FF0000"/>
         </w:rPr>
-        <w:t xml:space="preserve"> reflective of undifferentiated cells, and may not be direct mTORC1 targets. Although these data do not preclude the possibility of other unknown factors, our observations support the hypothesis that mTORC1 is required for MyoD stability, which is then required for activation of the remainder of the myogenic program.</w:t>
+        <w:t xml:space="preserve"> reflective of undifferentiated cells, and may not be direct mTORC1 targets. Although these data do not preclude the possibility of other unknown factors, our observations support the hypothesis that mTORC1 is required for </w:t>
+      </w:r>
+      <w:proofErr w:type="spellStart"/>
+      <w:r>
+        <w:rPr>
+          <w:rFonts w:ascii="Times New Roman" w:eastAsia="Times New Roman" w:hAnsi="Times New Roman" w:cs="Times New Roman"/>
+          <w:b/>
+          <w:color w:val="FF0000"/>
+        </w:rPr>
+        <w:t>MyoD</w:t>
+      </w:r>
+      <w:proofErr w:type="spellEnd"/>
+      <w:r>
+        <w:rPr>
+          <w:rFonts w:ascii="Times New Roman" w:eastAsia="Times New Roman" w:hAnsi="Times New Roman" w:cs="Times New Roman"/>
+          <w:b/>
+          <w:color w:val="FF0000"/>
+        </w:rPr>
+        <w:t xml:space="preserve"> stability, which is then required for activation of the remainder of the myogenic program.</w:t>
       </w:r>
     </w:p>
     <w:p>
@@ -1164,7 +1705,47 @@
           <w:color w:val="212121"/>
           <w:shd w:val="clear" w:color="auto" w:fill="FFFFFF"/>
         </w:rPr>
-        <w:t>, we see no tubulation of rapamycin treated cells, a stage that precedes fusion</w:t>
+        <w:t xml:space="preserve">, we see no </w:t>
+      </w:r>
+      <w:proofErr w:type="spellStart"/>
+      <w:r>
+        <w:rPr>
+          <w:rFonts w:ascii="Times New Roman" w:eastAsia="Times New Roman" w:hAnsi="Times New Roman" w:cs="Times New Roman"/>
+          <w:b/>
+          <w:color w:val="212121"/>
+          <w:shd w:val="clear" w:color="auto" w:fill="FFFFFF"/>
+        </w:rPr>
+        <w:t>tubulation</w:t>
+      </w:r>
+      <w:proofErr w:type="spellEnd"/>
+      <w:r>
+        <w:rPr>
+          <w:rFonts w:ascii="Times New Roman" w:eastAsia="Times New Roman" w:hAnsi="Times New Roman" w:cs="Times New Roman"/>
+          <w:b/>
+          <w:color w:val="212121"/>
+          <w:shd w:val="clear" w:color="auto" w:fill="FFFFFF"/>
+        </w:rPr>
+        <w:t xml:space="preserve"> of </w:t>
+      </w:r>
+      <w:proofErr w:type="spellStart"/>
+      <w:r>
+        <w:rPr>
+          <w:rFonts w:ascii="Times New Roman" w:eastAsia="Times New Roman" w:hAnsi="Times New Roman" w:cs="Times New Roman"/>
+          <w:b/>
+          <w:color w:val="212121"/>
+          <w:shd w:val="clear" w:color="auto" w:fill="FFFFFF"/>
+        </w:rPr>
+        <w:t>rapamycin</w:t>
+      </w:r>
+      <w:proofErr w:type="spellEnd"/>
+      <w:r>
+        <w:rPr>
+          <w:rFonts w:ascii="Times New Roman" w:eastAsia="Times New Roman" w:hAnsi="Times New Roman" w:cs="Times New Roman"/>
+          <w:b/>
+          <w:color w:val="212121"/>
+          <w:shd w:val="clear" w:color="auto" w:fill="FFFFFF"/>
+        </w:rPr>
+        <w:t xml:space="preserve"> treated cells, a stage that precedes fusion</w:t>
       </w:r>
       <w:r>
         <w:rPr>
@@ -1200,7 +1781,27 @@
           <w:color w:val="212121"/>
           <w:shd w:val="clear" w:color="auto" w:fill="FFFFFF"/>
         </w:rPr>
-        <w:t>earlier timepoint (</w:t>
+        <w:t xml:space="preserve">earlier </w:t>
+      </w:r>
+      <w:proofErr w:type="spellStart"/>
+      <w:r>
+        <w:rPr>
+          <w:rFonts w:ascii="Times New Roman" w:eastAsia="Times New Roman" w:hAnsi="Times New Roman" w:cs="Times New Roman"/>
+          <w:b/>
+          <w:color w:val="212121"/>
+          <w:shd w:val="clear" w:color="auto" w:fill="FFFFFF"/>
+        </w:rPr>
+        <w:t>timepoint</w:t>
+      </w:r>
+      <w:proofErr w:type="spellEnd"/>
+      <w:r>
+        <w:rPr>
+          <w:rFonts w:ascii="Times New Roman" w:eastAsia="Times New Roman" w:hAnsi="Times New Roman" w:cs="Times New Roman"/>
+          <w:b/>
+          <w:color w:val="212121"/>
+          <w:shd w:val="clear" w:color="auto" w:fill="FFFFFF"/>
+        </w:rPr>
+        <w:t xml:space="preserve"> (</w:t>
       </w:r>
       <w:r>
         <w:rPr>
@@ -1246,8 +1847,19 @@
           <w:color w:val="212121"/>
           <w:shd w:val="clear" w:color="auto" w:fill="FFFFFF"/>
         </w:rPr>
-        <w:t>fused myocytes</w:t>
-      </w:r>
+        <w:t xml:space="preserve">fused </w:t>
+      </w:r>
+      <w:proofErr w:type="spellStart"/>
+      <w:r>
+        <w:rPr>
+          <w:rFonts w:ascii="Times New Roman" w:eastAsia="Times New Roman" w:hAnsi="Times New Roman" w:cs="Times New Roman"/>
+          <w:b/>
+          <w:color w:val="212121"/>
+          <w:shd w:val="clear" w:color="auto" w:fill="FFFFFF"/>
+        </w:rPr>
+        <w:t>myocytes</w:t>
+      </w:r>
+      <w:proofErr w:type="spellEnd"/>
       <w:r>
         <w:rPr>
           <w:rFonts w:ascii="Times New Roman" w:eastAsia="Times New Roman" w:hAnsi="Times New Roman" w:cs="Times New Roman"/>
@@ -1271,7 +1883,27 @@
           <w:color w:val="212121"/>
           <w:shd w:val="clear" w:color="auto" w:fill="FFFFFF"/>
         </w:rPr>
-        <w:t>but the rapamycin treated cells do not.</w:t>
+        <w:t xml:space="preserve">but the </w:t>
+      </w:r>
+      <w:proofErr w:type="spellStart"/>
+      <w:r>
+        <w:rPr>
+          <w:rFonts w:ascii="Times New Roman" w:eastAsia="Times New Roman" w:hAnsi="Times New Roman" w:cs="Times New Roman"/>
+          <w:b/>
+          <w:color w:val="212121"/>
+          <w:shd w:val="clear" w:color="auto" w:fill="FFFFFF"/>
+        </w:rPr>
+        <w:t>rapamycin</w:t>
+      </w:r>
+      <w:proofErr w:type="spellEnd"/>
+      <w:r>
+        <w:rPr>
+          <w:rFonts w:ascii="Times New Roman" w:eastAsia="Times New Roman" w:hAnsi="Times New Roman" w:cs="Times New Roman"/>
+          <w:b/>
+          <w:color w:val="212121"/>
+          <w:shd w:val="clear" w:color="auto" w:fill="FFFFFF"/>
+        </w:rPr>
+        <w:t xml:space="preserve"> treated cells do not.</w:t>
       </w:r>
       <w:r>
         <w:rPr>
@@ -1310,7 +1942,127 @@
           <w:color w:val="FF0000"/>
           <w:shd w:val="clear" w:color="auto" w:fill="FFFFFF"/>
         </w:rPr>
-        <w:t>We did not observe any fused myocytes in the rapamycin treated cells, suggesting that the earliest rapamycin-sensitive event is prior to myocyte fusion, which results in impaired myotubule formation.  This is consistent with previous studies examining the effects of rapamycin on myoblast differentiation</w:t>
+        <w:t xml:space="preserve">We did not observe any fused </w:t>
+      </w:r>
+      <w:proofErr w:type="spellStart"/>
+      <w:r>
+        <w:rPr>
+          <w:rFonts w:ascii="Times New Roman" w:eastAsia="Times New Roman" w:hAnsi="Times New Roman" w:cs="Times New Roman"/>
+          <w:b/>
+          <w:color w:val="FF0000"/>
+          <w:shd w:val="clear" w:color="auto" w:fill="FFFFFF"/>
+        </w:rPr>
+        <w:t>myocytes</w:t>
+      </w:r>
+      <w:proofErr w:type="spellEnd"/>
+      <w:r>
+        <w:rPr>
+          <w:rFonts w:ascii="Times New Roman" w:eastAsia="Times New Roman" w:hAnsi="Times New Roman" w:cs="Times New Roman"/>
+          <w:b/>
+          <w:color w:val="FF0000"/>
+          <w:shd w:val="clear" w:color="auto" w:fill="FFFFFF"/>
+        </w:rPr>
+        <w:t xml:space="preserve"> in the </w:t>
+      </w:r>
+      <w:proofErr w:type="spellStart"/>
+      <w:r>
+        <w:rPr>
+          <w:rFonts w:ascii="Times New Roman" w:eastAsia="Times New Roman" w:hAnsi="Times New Roman" w:cs="Times New Roman"/>
+          <w:b/>
+          <w:color w:val="FF0000"/>
+          <w:shd w:val="clear" w:color="auto" w:fill="FFFFFF"/>
+        </w:rPr>
+        <w:t>rapamycin</w:t>
+      </w:r>
+      <w:proofErr w:type="spellEnd"/>
+      <w:r>
+        <w:rPr>
+          <w:rFonts w:ascii="Times New Roman" w:eastAsia="Times New Roman" w:hAnsi="Times New Roman" w:cs="Times New Roman"/>
+          <w:b/>
+          <w:color w:val="FF0000"/>
+          <w:shd w:val="clear" w:color="auto" w:fill="FFFFFF"/>
+        </w:rPr>
+        <w:t xml:space="preserve"> treated cells, suggesting that the earliest </w:t>
+      </w:r>
+      <w:proofErr w:type="spellStart"/>
+      <w:r>
+        <w:rPr>
+          <w:rFonts w:ascii="Times New Roman" w:eastAsia="Times New Roman" w:hAnsi="Times New Roman" w:cs="Times New Roman"/>
+          <w:b/>
+          <w:color w:val="FF0000"/>
+          <w:shd w:val="clear" w:color="auto" w:fill="FFFFFF"/>
+        </w:rPr>
+        <w:t>rapamycin</w:t>
+      </w:r>
+      <w:proofErr w:type="spellEnd"/>
+      <w:r>
+        <w:rPr>
+          <w:rFonts w:ascii="Times New Roman" w:eastAsia="Times New Roman" w:hAnsi="Times New Roman" w:cs="Times New Roman"/>
+          <w:b/>
+          <w:color w:val="FF0000"/>
+          <w:shd w:val="clear" w:color="auto" w:fill="FFFFFF"/>
+        </w:rPr>
+        <w:t xml:space="preserve">-sensitive event is prior to </w:t>
+      </w:r>
+      <w:proofErr w:type="spellStart"/>
+      <w:r>
+        <w:rPr>
+          <w:rFonts w:ascii="Times New Roman" w:eastAsia="Times New Roman" w:hAnsi="Times New Roman" w:cs="Times New Roman"/>
+          <w:b/>
+          <w:color w:val="FF0000"/>
+          <w:shd w:val="clear" w:color="auto" w:fill="FFFFFF"/>
+        </w:rPr>
+        <w:t>myocyte</w:t>
+      </w:r>
+      <w:proofErr w:type="spellEnd"/>
+      <w:r>
+        <w:rPr>
+          <w:rFonts w:ascii="Times New Roman" w:eastAsia="Times New Roman" w:hAnsi="Times New Roman" w:cs="Times New Roman"/>
+          <w:b/>
+          <w:color w:val="FF0000"/>
+          <w:shd w:val="clear" w:color="auto" w:fill="FFFFFF"/>
+        </w:rPr>
+        <w:t xml:space="preserve"> fusion, which results in impaired </w:t>
+      </w:r>
+      <w:proofErr w:type="spellStart"/>
+      <w:r>
+        <w:rPr>
+          <w:rFonts w:ascii="Times New Roman" w:eastAsia="Times New Roman" w:hAnsi="Times New Roman" w:cs="Times New Roman"/>
+          <w:b/>
+          <w:color w:val="FF0000"/>
+          <w:shd w:val="clear" w:color="auto" w:fill="FFFFFF"/>
+        </w:rPr>
+        <w:t>myotubule</w:t>
+      </w:r>
+      <w:proofErr w:type="spellEnd"/>
+      <w:r>
+        <w:rPr>
+          <w:rFonts w:ascii="Times New Roman" w:eastAsia="Times New Roman" w:hAnsi="Times New Roman" w:cs="Times New Roman"/>
+          <w:b/>
+          <w:color w:val="FF0000"/>
+          <w:shd w:val="clear" w:color="auto" w:fill="FFFFFF"/>
+        </w:rPr>
+        <w:t xml:space="preserve"> formation.  This is consistent with previous studies examining the effects of </w:t>
+      </w:r>
+      <w:proofErr w:type="spellStart"/>
+      <w:r>
+        <w:rPr>
+          <w:rFonts w:ascii="Times New Roman" w:eastAsia="Times New Roman" w:hAnsi="Times New Roman" w:cs="Times New Roman"/>
+          <w:b/>
+          <w:color w:val="FF0000"/>
+          <w:shd w:val="clear" w:color="auto" w:fill="FFFFFF"/>
+        </w:rPr>
+        <w:t>rapamycin</w:t>
+      </w:r>
+      <w:proofErr w:type="spellEnd"/>
+      <w:r>
+        <w:rPr>
+          <w:rFonts w:ascii="Times New Roman" w:eastAsia="Times New Roman" w:hAnsi="Times New Roman" w:cs="Times New Roman"/>
+          <w:b/>
+          <w:color w:val="FF0000"/>
+          <w:shd w:val="clear" w:color="auto" w:fill="FFFFFF"/>
+        </w:rPr>
+        <w:t xml:space="preserve"> on myoblast differentiation</w:t>
       </w:r>
       <w:r>
         <w:rPr>
@@ -1388,7 +2140,61 @@
           <w:color w:val="212121"/>
           <w:shd w:val="clear" w:color="auto" w:fill="FFFFFF"/>
         </w:rPr>
-        <w:t>5. The authors state that the differences in phenotype are due to a less efficient effect (presumably they mean expression of the shRNA?) by c179 Gal4 compared to mef2-Gal4 yet no data is actually provided to show the efficiency of knockdown with the shRNA due to the different Gal4 lines so the conclusion can not be made. </w:t>
+        <w:t xml:space="preserve">5. The authors state that the differences in phenotype are due to a less efficient effect (presumably they mean expression of the </w:t>
+      </w:r>
+      <w:proofErr w:type="spellStart"/>
+      <w:r>
+        <w:rPr>
+          <w:rFonts w:ascii="Times New Roman" w:eastAsia="Times New Roman" w:hAnsi="Times New Roman" w:cs="Times New Roman"/>
+          <w:color w:val="212121"/>
+          <w:shd w:val="clear" w:color="auto" w:fill="FFFFFF"/>
+        </w:rPr>
+        <w:t>shRNA</w:t>
+      </w:r>
+      <w:proofErr w:type="spellEnd"/>
+      <w:r>
+        <w:rPr>
+          <w:rFonts w:ascii="Times New Roman" w:eastAsia="Times New Roman" w:hAnsi="Times New Roman" w:cs="Times New Roman"/>
+          <w:color w:val="212121"/>
+          <w:shd w:val="clear" w:color="auto" w:fill="FFFFFF"/>
+        </w:rPr>
+        <w:t xml:space="preserve">?) by c179 Gal4 compared to mef2-Gal4 yet no data is actually provided to show the efficiency of knockdown with the </w:t>
+      </w:r>
+      <w:proofErr w:type="spellStart"/>
+      <w:r>
+        <w:rPr>
+          <w:rFonts w:ascii="Times New Roman" w:eastAsia="Times New Roman" w:hAnsi="Times New Roman" w:cs="Times New Roman"/>
+          <w:color w:val="212121"/>
+          <w:shd w:val="clear" w:color="auto" w:fill="FFFFFF"/>
+        </w:rPr>
+        <w:t>shRNA</w:t>
+      </w:r>
+      <w:proofErr w:type="spellEnd"/>
+      <w:r>
+        <w:rPr>
+          <w:rFonts w:ascii="Times New Roman" w:eastAsia="Times New Roman" w:hAnsi="Times New Roman" w:cs="Times New Roman"/>
+          <w:color w:val="212121"/>
+          <w:shd w:val="clear" w:color="auto" w:fill="FFFFFF"/>
+        </w:rPr>
+        <w:t xml:space="preserve"> due to the different Gal4 lines so the conclusion </w:t>
+      </w:r>
+      <w:proofErr w:type="gramStart"/>
+      <w:r>
+        <w:rPr>
+          <w:rFonts w:ascii="Times New Roman" w:eastAsia="Times New Roman" w:hAnsi="Times New Roman" w:cs="Times New Roman"/>
+          <w:color w:val="212121"/>
+          <w:shd w:val="clear" w:color="auto" w:fill="FFFFFF"/>
+        </w:rPr>
+        <w:t>can not</w:t>
+      </w:r>
+      <w:proofErr w:type="gramEnd"/>
+      <w:r>
+        <w:rPr>
+          <w:rFonts w:ascii="Times New Roman" w:eastAsia="Times New Roman" w:hAnsi="Times New Roman" w:cs="Times New Roman"/>
+          <w:color w:val="212121"/>
+          <w:shd w:val="clear" w:color="auto" w:fill="FFFFFF"/>
+        </w:rPr>
+        <w:t xml:space="preserve"> be made. </w:t>
       </w:r>
       <w:r>
         <w:rPr>
@@ -1412,7 +2218,25 @@
           <w:b/>
           <w:color w:val="212121"/>
         </w:rPr>
-        <w:t>We have included this caveat and the possibility that there are different anatomical locations which underlie the differences between the drivers in the revised discussion:</w:t>
+        <w:t xml:space="preserve">We have included this caveat and the possibility that there are different anatomical </w:t>
+      </w:r>
+      <w:proofErr w:type="gramStart"/>
+      <w:r>
+        <w:rPr>
+          <w:rFonts w:ascii="Times New Roman" w:eastAsia="Times New Roman" w:hAnsi="Times New Roman" w:cs="Times New Roman"/>
+          <w:b/>
+          <w:color w:val="212121"/>
+        </w:rPr>
+        <w:t>locations which</w:t>
+      </w:r>
+      <w:proofErr w:type="gramEnd"/>
+      <w:r>
+        <w:rPr>
+          <w:rFonts w:ascii="Times New Roman" w:eastAsia="Times New Roman" w:hAnsi="Times New Roman" w:cs="Times New Roman"/>
+          <w:b/>
+          <w:color w:val="212121"/>
+        </w:rPr>
+        <w:t xml:space="preserve"> underlie the differences between the drivers in the revised discussion:</w:t>
       </w:r>
     </w:p>
     <w:p>
@@ -1439,7 +2263,25 @@
           <w:b/>
           <w:color w:val="FF0000"/>
         </w:rPr>
-        <w:t>Alternately, it is possible that the differences observed between muscle drivers are due to differences in knockdown efficiency, or different anatomical locations in which these drivers are active.</w:t>
+        <w:t xml:space="preserve">Alternately, it is possible that the differences observed between muscle drivers are due to differences in knockdown efficiency, </w:t>
+      </w:r>
+      <w:proofErr w:type="gramStart"/>
+      <w:r>
+        <w:rPr>
+          <w:rFonts w:ascii="Times New Roman" w:eastAsia="Times New Roman" w:hAnsi="Times New Roman" w:cs="Times New Roman"/>
+          <w:b/>
+          <w:color w:val="FF0000"/>
+        </w:rPr>
+        <w:t>or</w:t>
+      </w:r>
+      <w:proofErr w:type="gramEnd"/>
+      <w:r>
+        <w:rPr>
+          <w:rFonts w:ascii="Times New Roman" w:eastAsia="Times New Roman" w:hAnsi="Times New Roman" w:cs="Times New Roman"/>
+          <w:b/>
+          <w:color w:val="FF0000"/>
+        </w:rPr>
+        <w:t xml:space="preserve"> different anatomical locations in which these drivers are active.</w:t>
       </w:r>
     </w:p>
     <w:p>
@@ -1463,7 +2305,25 @@
           <w:color w:val="212121"/>
           <w:shd w:val="clear" w:color="auto" w:fill="FFFFFF"/>
         </w:rPr>
-        <w:t>6. Have the authors assessed the effect of their intervention on the imaginal myoblasts associated with the wing discs. These cells, which form the indirect flight muscles, will express the mef2-shRNA and so presumably are affected by the treatment. This is an important point because this could explain why the flies are unable to enclose (weakness in the IFM) and why the mef2-GAL4 effect is stronger than c179-GAL4. This would have an important impact on the conclusions made. Have the authors looked at these cells and/or used a functional test that assesses the function of these muscles directly? </w:t>
+        <w:t xml:space="preserve">6. Have the authors assessed the effect of their intervention on the </w:t>
+      </w:r>
+      <w:proofErr w:type="spellStart"/>
+      <w:r>
+        <w:rPr>
+          <w:rFonts w:ascii="Times New Roman" w:eastAsia="Times New Roman" w:hAnsi="Times New Roman" w:cs="Times New Roman"/>
+          <w:color w:val="212121"/>
+          <w:shd w:val="clear" w:color="auto" w:fill="FFFFFF"/>
+        </w:rPr>
+        <w:t>imaginal</w:t>
+      </w:r>
+      <w:proofErr w:type="spellEnd"/>
+      <w:r>
+        <w:rPr>
+          <w:rFonts w:ascii="Times New Roman" w:eastAsia="Times New Roman" w:hAnsi="Times New Roman" w:cs="Times New Roman"/>
+          <w:color w:val="212121"/>
+          <w:shd w:val="clear" w:color="auto" w:fill="FFFFFF"/>
+        </w:rPr>
+        <w:t xml:space="preserve"> myoblasts associated with the wing discs. These cells, which form the indirect flight muscles, will express the mef2-shRNA and so presumably are affected by the treatment. This is an important point because this could explain why the flies are unable to enclose (weakness in the IFM) and why the mef2-GAL4 effect is stronger than c179-GAL4. This would have an important impact on the conclusions made. Have the authors looked at these cells and/or used a functional test that assesses the function of these muscles directly? </w:t>
       </w:r>
       <w:r>
         <w:rPr>
@@ -1728,7 +2588,25 @@
           <w:b/>
           <w:color w:val="FF0000"/>
         </w:rPr>
-        <w:t xml:space="preserve">All three of of </w:t>
+        <w:t xml:space="preserve">All three of </w:t>
+      </w:r>
+      <w:proofErr w:type="spellStart"/>
+      <w:r>
+        <w:rPr>
+          <w:rFonts w:ascii="Times New Roman" w:eastAsia="Times New Roman" w:hAnsi="Times New Roman" w:cs="Times New Roman"/>
+          <w:b/>
+          <w:color w:val="FF0000"/>
+        </w:rPr>
+        <w:t>of</w:t>
+      </w:r>
+      <w:proofErr w:type="spellEnd"/>
+      <w:r>
+        <w:rPr>
+          <w:rFonts w:ascii="Times New Roman" w:eastAsia="Times New Roman" w:hAnsi="Times New Roman" w:cs="Times New Roman"/>
+          <w:b/>
+          <w:color w:val="FF0000"/>
+        </w:rPr>
+        <w:t xml:space="preserve"> </w:t>
       </w:r>
       <w:r>
         <w:rPr>
@@ -1928,6 +2806,7 @@
         </w:rPr>
         <w:t xml:space="preserve"> are reported to be expressed in wing disks and </w:t>
       </w:r>
+      <w:proofErr w:type="spellStart"/>
       <w:r>
         <w:rPr>
           <w:rFonts w:ascii="Times New Roman" w:eastAsia="Times New Roman" w:hAnsi="Times New Roman" w:cs="Times New Roman"/>
@@ -1937,6 +2816,7 @@
         </w:rPr>
         <w:t>Mhc</w:t>
       </w:r>
+      <w:proofErr w:type="spellEnd"/>
       <w:r>
         <w:rPr>
           <w:rFonts w:ascii="Times New Roman" w:eastAsia="Times New Roman" w:hAnsi="Times New Roman" w:cs="Times New Roman"/>
@@ -2028,6 +2908,7 @@
         </w:rPr>
         <w:t xml:space="preserve"> promoter activation, but is no longer required by the time </w:t>
       </w:r>
+      <w:proofErr w:type="spellStart"/>
       <w:r>
         <w:rPr>
           <w:rFonts w:ascii="Times New Roman" w:eastAsia="Times New Roman" w:hAnsi="Times New Roman" w:cs="Times New Roman"/>
@@ -2037,6 +2918,7 @@
         </w:rPr>
         <w:t>Mhc</w:t>
       </w:r>
+      <w:proofErr w:type="spellEnd"/>
       <w:r>
         <w:rPr>
           <w:rFonts w:ascii="Times New Roman" w:eastAsia="Times New Roman" w:hAnsi="Times New Roman" w:cs="Times New Roman"/>
@@ -2071,8 +2953,6 @@
         </w:rPr>
         <w:t xml:space="preserve">We also </w:t>
       </w:r>
-      <w:bookmarkStart w:id="4" w:name="_GoBack"/>
-      <w:bookmarkEnd w:id="4"/>
       <w:r>
         <w:rPr>
           <w:rFonts w:ascii="Times New Roman" w:eastAsia="Times New Roman" w:hAnsi="Times New Roman" w:cs="Times New Roman"/>
@@ -2144,7 +3024,25 @@
           <w:b/>
           <w:color w:val="212121"/>
         </w:rPr>
-        <w:t xml:space="preserve"> knockdown late in development using a </w:t>
+        <w:t xml:space="preserve"> knockdown late in development using </w:t>
+      </w:r>
+      <w:proofErr w:type="gramStart"/>
+      <w:r>
+        <w:rPr>
+          <w:rFonts w:ascii="Times New Roman" w:eastAsia="Times New Roman" w:hAnsi="Times New Roman" w:cs="Times New Roman"/>
+          <w:b/>
+          <w:color w:val="212121"/>
+        </w:rPr>
+        <w:t>a</w:t>
+      </w:r>
+      <w:proofErr w:type="gramEnd"/>
+      <w:r>
+        <w:rPr>
+          <w:rFonts w:ascii="Times New Roman" w:eastAsia="Times New Roman" w:hAnsi="Times New Roman" w:cs="Times New Roman"/>
+          <w:b/>
+          <w:color w:val="212121"/>
+        </w:rPr>
+        <w:t xml:space="preserve"> </w:t>
       </w:r>
       <w:r>
         <w:rPr>
@@ -2226,7 +3124,25 @@
           <w:b/>
           <w:color w:val="212121"/>
         </w:rPr>
-        <w:t xml:space="preserve">using this driver, we do not observe any reductions in fly eclosure, suggesting that </w:t>
+        <w:t xml:space="preserve">using this driver, we do not observe any reductions in fly </w:t>
+      </w:r>
+      <w:proofErr w:type="spellStart"/>
+      <w:r>
+        <w:rPr>
+          <w:rFonts w:ascii="Times New Roman" w:eastAsia="Times New Roman" w:hAnsi="Times New Roman" w:cs="Times New Roman"/>
+          <w:b/>
+          <w:color w:val="212121"/>
+        </w:rPr>
+        <w:t>eclosure</w:t>
+      </w:r>
+      <w:proofErr w:type="spellEnd"/>
+      <w:r>
+        <w:rPr>
+          <w:rFonts w:ascii="Times New Roman" w:eastAsia="Times New Roman" w:hAnsi="Times New Roman" w:cs="Times New Roman"/>
+          <w:b/>
+          <w:color w:val="212121"/>
+        </w:rPr>
+        <w:t xml:space="preserve">, suggesting that </w:t>
       </w:r>
       <w:r>
         <w:rPr>
@@ -2251,7 +3167,25 @@
           <w:b/>
           <w:color w:val="212121"/>
         </w:rPr>
-        <w:t xml:space="preserve"> later in the myogenic program has no effect on the ability of the flies to eclose.</w:t>
+        <w:t xml:space="preserve"> later in the myogenic program has no effect on the ability of the flies to </w:t>
+      </w:r>
+      <w:proofErr w:type="spellStart"/>
+      <w:r>
+        <w:rPr>
+          <w:rFonts w:ascii="Times New Roman" w:eastAsia="Times New Roman" w:hAnsi="Times New Roman" w:cs="Times New Roman"/>
+          <w:b/>
+          <w:color w:val="212121"/>
+        </w:rPr>
+        <w:t>eclose</w:t>
+      </w:r>
+      <w:proofErr w:type="spellEnd"/>
+      <w:r>
+        <w:rPr>
+          <w:rFonts w:ascii="Times New Roman" w:eastAsia="Times New Roman" w:hAnsi="Times New Roman" w:cs="Times New Roman"/>
+          <w:b/>
+          <w:color w:val="212121"/>
+        </w:rPr>
+        <w:t>.</w:t>
       </w:r>
       <w:r>
         <w:rPr>
@@ -2269,6 +3203,7 @@
         </w:rPr>
         <w:t xml:space="preserve">Importantly, </w:t>
       </w:r>
+      <w:proofErr w:type="spellStart"/>
       <w:r>
         <w:rPr>
           <w:rFonts w:ascii="Times New Roman" w:eastAsia="Times New Roman" w:hAnsi="Times New Roman" w:cs="Times New Roman"/>
@@ -2278,6 +3213,7 @@
         </w:rPr>
         <w:t>Mhc</w:t>
       </w:r>
+      <w:proofErr w:type="spellEnd"/>
       <w:r>
         <w:rPr>
           <w:rFonts w:ascii="Times New Roman" w:eastAsia="Times New Roman" w:hAnsi="Times New Roman" w:cs="Times New Roman"/>
@@ -2358,57 +3294,279 @@
           <w:b/>
           <w:color w:val="212121"/>
         </w:rPr>
-        <w:t xml:space="preserve"> in wing disks is not driving the eclosu</w:t>
-      </w:r>
-      <w:r>
-        <w:rPr>
-          <w:rFonts w:ascii="Times New Roman" w:eastAsia="Times New Roman" w:hAnsi="Times New Roman" w:cs="Times New Roman"/>
-          <w:b/>
-          <w:color w:val="212121"/>
-        </w:rPr>
-        <w:t xml:space="preserve">re defect, but </w:t>
-      </w:r>
-      <w:r>
-        <w:rPr>
-          <w:rFonts w:ascii="Times New Roman" w:eastAsia="Times New Roman" w:hAnsi="Times New Roman" w:cs="Times New Roman"/>
-          <w:b/>
-          <w:color w:val="212121"/>
-        </w:rPr>
-        <w:t>more likely, the defect is in wing disk myogenesis.</w:t>
-      </w:r>
-      <w:r>
-        <w:rPr>
-          <w:rFonts w:ascii="Times New Roman" w:eastAsia="Times New Roman" w:hAnsi="Times New Roman" w:cs="Times New Roman"/>
-          <w:b/>
-          <w:color w:val="212121"/>
-        </w:rPr>
-        <w:t xml:space="preserve">  These new data are described in the </w:t>
-      </w:r>
-      <w:commentRangeStart w:id="5"/>
-      <w:r>
-        <w:rPr>
-          <w:rFonts w:ascii="Times New Roman" w:eastAsia="Times New Roman" w:hAnsi="Times New Roman" w:cs="Times New Roman"/>
-          <w:b/>
-          <w:color w:val="212121"/>
-        </w:rPr>
-        <w:t>results section as:</w:t>
-      </w:r>
-      <w:commentRangeEnd w:id="5"/>
-      <w:r>
-        <w:rPr>
-          <w:rStyle w:val="CommentReference"/>
-        </w:rPr>
-        <w:commentReference w:id="5"/>
-      </w:r>
-    </w:p>
-    <w:p>
-      <w:pPr>
-        <w:rPr>
-          <w:rFonts w:ascii="Times New Roman" w:eastAsia="Times New Roman" w:hAnsi="Times New Roman" w:cs="Times New Roman"/>
-          <w:b/>
-          <w:color w:val="212121"/>
-        </w:rPr>
-      </w:pPr>
+        <w:t xml:space="preserve"> in wing disks is not driving the </w:t>
+      </w:r>
+      <w:proofErr w:type="spellStart"/>
+      <w:r>
+        <w:rPr>
+          <w:rFonts w:ascii="Times New Roman" w:eastAsia="Times New Roman" w:hAnsi="Times New Roman" w:cs="Times New Roman"/>
+          <w:b/>
+          <w:color w:val="212121"/>
+        </w:rPr>
+        <w:t>eclosu</w:t>
+      </w:r>
+      <w:r>
+        <w:rPr>
+          <w:rFonts w:ascii="Times New Roman" w:eastAsia="Times New Roman" w:hAnsi="Times New Roman" w:cs="Times New Roman"/>
+          <w:b/>
+          <w:color w:val="212121"/>
+        </w:rPr>
+        <w:t>re</w:t>
+      </w:r>
+      <w:proofErr w:type="spellEnd"/>
+      <w:r>
+        <w:rPr>
+          <w:rFonts w:ascii="Times New Roman" w:eastAsia="Times New Roman" w:hAnsi="Times New Roman" w:cs="Times New Roman"/>
+          <w:b/>
+          <w:color w:val="212121"/>
+        </w:rPr>
+        <w:t xml:space="preserve"> defect, but </w:t>
+      </w:r>
+      <w:r>
+        <w:rPr>
+          <w:rFonts w:ascii="Times New Roman" w:eastAsia="Times New Roman" w:hAnsi="Times New Roman" w:cs="Times New Roman"/>
+          <w:b/>
+          <w:color w:val="212121"/>
+        </w:rPr>
+        <w:t xml:space="preserve">more likely, the defect is in wing disk </w:t>
+      </w:r>
+      <w:proofErr w:type="spellStart"/>
+      <w:r>
+        <w:rPr>
+          <w:rFonts w:ascii="Times New Roman" w:eastAsia="Times New Roman" w:hAnsi="Times New Roman" w:cs="Times New Roman"/>
+          <w:b/>
+          <w:color w:val="212121"/>
+        </w:rPr>
+        <w:t>myogenesis</w:t>
+      </w:r>
+      <w:proofErr w:type="spellEnd"/>
+      <w:r>
+        <w:rPr>
+          <w:rFonts w:ascii="Times New Roman" w:eastAsia="Times New Roman" w:hAnsi="Times New Roman" w:cs="Times New Roman"/>
+          <w:b/>
+          <w:color w:val="212121"/>
+        </w:rPr>
+        <w:t>.</w:t>
+      </w:r>
+      <w:r>
+        <w:rPr>
+          <w:rFonts w:ascii="Times New Roman" w:eastAsia="Times New Roman" w:hAnsi="Times New Roman" w:cs="Times New Roman"/>
+          <w:b/>
+          <w:color w:val="212121"/>
+        </w:rPr>
+        <w:t xml:space="preserve">  These new data are described in the results section as:</w:t>
+      </w:r>
+    </w:p>
+    <w:p>
+      <w:pPr>
+        <w:rPr>
+          <w:rFonts w:ascii="Times New Roman" w:eastAsia="Times New Roman" w:hAnsi="Times New Roman" w:cs="Times New Roman"/>
+          <w:b/>
+          <w:color w:val="212121"/>
+        </w:rPr>
+      </w:pPr>
+    </w:p>
+    <w:p>
+      <w:pPr>
+        <w:ind w:left="720"/>
+        <w:rPr>
+          <w:rFonts w:ascii="Times New Roman" w:eastAsia="Times New Roman" w:hAnsi="Times New Roman" w:cs="Times New Roman"/>
+          <w:b/>
+          <w:color w:val="FF0000"/>
+        </w:rPr>
+      </w:pPr>
+      <w:r>
+        <w:rPr>
+          <w:rFonts w:ascii="Times New Roman" w:eastAsia="Times New Roman" w:hAnsi="Times New Roman" w:cs="Times New Roman"/>
+          <w:b/>
+          <w:color w:val="FF0000"/>
+        </w:rPr>
+        <w:t xml:space="preserve">In order to evaluate the effects of </w:t>
+      </w:r>
+      <w:r>
+        <w:rPr>
+          <w:rFonts w:ascii="Times New Roman" w:eastAsia="Times New Roman" w:hAnsi="Times New Roman" w:cs="Times New Roman"/>
+          <w:b/>
+          <w:i/>
+          <w:color w:val="FF0000"/>
+        </w:rPr>
+        <w:t>Raptor</w:t>
+      </w:r>
+      <w:r>
+        <w:rPr>
+          <w:rFonts w:ascii="Times New Roman" w:eastAsia="Times New Roman" w:hAnsi="Times New Roman" w:cs="Times New Roman"/>
+          <w:b/>
+          <w:color w:val="FF0000"/>
+        </w:rPr>
+        <w:t xml:space="preserve"> knockdown later during differentiation, we next utilized </w:t>
+      </w:r>
+      <w:proofErr w:type="gramStart"/>
+      <w:r>
+        <w:rPr>
+          <w:rFonts w:ascii="Times New Roman" w:eastAsia="Times New Roman" w:hAnsi="Times New Roman" w:cs="Times New Roman"/>
+          <w:b/>
+          <w:color w:val="FF0000"/>
+        </w:rPr>
+        <w:t>a</w:t>
+      </w:r>
+      <w:proofErr w:type="gramEnd"/>
+      <w:r>
+        <w:rPr>
+          <w:rFonts w:ascii="Times New Roman" w:eastAsia="Times New Roman" w:hAnsi="Times New Roman" w:cs="Times New Roman"/>
+          <w:b/>
+          <w:color w:val="FF0000"/>
+        </w:rPr>
+        <w:t xml:space="preserve"> </w:t>
+      </w:r>
+      <w:r>
+        <w:rPr>
+          <w:rFonts w:ascii="Times New Roman" w:eastAsia="Times New Roman" w:hAnsi="Times New Roman" w:cs="Times New Roman"/>
+          <w:b/>
+          <w:i/>
+          <w:color w:val="FF0000"/>
+        </w:rPr>
+        <w:t>Mhc</w:t>
+      </w:r>
+      <w:r>
+        <w:rPr>
+          <w:rFonts w:ascii="Times New Roman" w:eastAsia="Times New Roman" w:hAnsi="Times New Roman" w:cs="Times New Roman"/>
+          <w:b/>
+          <w:color w:val="FF0000"/>
+        </w:rPr>
+        <w:t xml:space="preserve">-GAL4 driver.  </w:t>
+      </w:r>
+      <w:proofErr w:type="spellStart"/>
+      <w:r>
+        <w:rPr>
+          <w:rFonts w:ascii="Times New Roman" w:eastAsia="Times New Roman" w:hAnsi="Times New Roman" w:cs="Times New Roman"/>
+          <w:b/>
+          <w:i/>
+          <w:color w:val="FF0000"/>
+        </w:rPr>
+        <w:t>Mhc</w:t>
+      </w:r>
+      <w:proofErr w:type="spellEnd"/>
+      <w:r>
+        <w:rPr>
+          <w:rFonts w:ascii="Times New Roman" w:eastAsia="Times New Roman" w:hAnsi="Times New Roman" w:cs="Times New Roman"/>
+          <w:b/>
+          <w:color w:val="FF0000"/>
+        </w:rPr>
+        <w:t xml:space="preserve"> expression occurs quite late in the </w:t>
+      </w:r>
+      <w:commentRangeStart w:id="4"/>
+      <w:r>
+        <w:rPr>
+          <w:rFonts w:ascii="Times New Roman" w:eastAsia="Times New Roman" w:hAnsi="Times New Roman" w:cs="Times New Roman"/>
+          <w:b/>
+          <w:color w:val="FF0000"/>
+        </w:rPr>
+        <w:t>differentiation process</w:t>
+      </w:r>
+      <w:commentRangeEnd w:id="4"/>
+      <w:r>
+        <w:rPr>
+          <w:rFonts w:ascii="Times New Roman" w:eastAsia="Times New Roman" w:hAnsi="Times New Roman" w:cs="Times New Roman"/>
+          <w:b/>
+          <w:color w:val="FF0000"/>
+        </w:rPr>
+        <w:commentReference w:id="4"/>
+      </w:r>
+      <w:r>
+        <w:rPr>
+          <w:rFonts w:ascii="Times New Roman" w:eastAsia="Times New Roman" w:hAnsi="Times New Roman" w:cs="Times New Roman"/>
+          <w:b/>
+          <w:color w:val="FF0000"/>
+        </w:rPr>
+        <w:t xml:space="preserve"> relative to </w:t>
+      </w:r>
+      <w:r>
+        <w:rPr>
+          <w:rFonts w:ascii="Times New Roman" w:eastAsia="Times New Roman" w:hAnsi="Times New Roman" w:cs="Times New Roman"/>
+          <w:b/>
+          <w:i/>
+          <w:color w:val="FF0000"/>
+        </w:rPr>
+        <w:t>Mef2</w:t>
+      </w:r>
+      <w:r>
+        <w:rPr>
+          <w:rFonts w:ascii="Times New Roman" w:eastAsia="Times New Roman" w:hAnsi="Times New Roman" w:cs="Times New Roman"/>
+          <w:b/>
+          <w:color w:val="FF0000"/>
+        </w:rPr>
+        <w:t xml:space="preserve">.  In contrast to the other, earlier GAL4 lines, we did not observe any defects in </w:t>
+      </w:r>
+      <w:proofErr w:type="spellStart"/>
+      <w:r>
+        <w:rPr>
+          <w:rFonts w:ascii="Times New Roman" w:eastAsia="Times New Roman" w:hAnsi="Times New Roman" w:cs="Times New Roman"/>
+          <w:b/>
+          <w:color w:val="FF0000"/>
+        </w:rPr>
+        <w:t>eclosure</w:t>
+      </w:r>
+      <w:proofErr w:type="spellEnd"/>
+      <w:r>
+        <w:rPr>
+          <w:rFonts w:ascii="Times New Roman" w:eastAsia="Times New Roman" w:hAnsi="Times New Roman" w:cs="Times New Roman"/>
+          <w:b/>
+          <w:color w:val="FF0000"/>
+        </w:rPr>
+        <w:t xml:space="preserve"> with </w:t>
+      </w:r>
+      <w:r>
+        <w:rPr>
+          <w:rFonts w:ascii="Times New Roman" w:eastAsia="Times New Roman" w:hAnsi="Times New Roman" w:cs="Times New Roman"/>
+          <w:b/>
+          <w:i/>
+          <w:color w:val="FF0000"/>
+        </w:rPr>
+        <w:t>Raptor</w:t>
+      </w:r>
+      <w:r>
+        <w:rPr>
+          <w:rFonts w:ascii="Times New Roman" w:eastAsia="Times New Roman" w:hAnsi="Times New Roman" w:cs="Times New Roman"/>
+          <w:b/>
+          <w:color w:val="FF0000"/>
+        </w:rPr>
+        <w:t xml:space="preserve"> knockdown using the </w:t>
+      </w:r>
+      <w:r>
+        <w:rPr>
+          <w:rFonts w:ascii="Times New Roman" w:eastAsia="Times New Roman" w:hAnsi="Times New Roman" w:cs="Times New Roman"/>
+          <w:b/>
+          <w:i/>
+          <w:color w:val="FF0000"/>
+        </w:rPr>
+        <w:t>Mhc</w:t>
+      </w:r>
+      <w:r>
+        <w:rPr>
+          <w:rFonts w:ascii="Times New Roman" w:eastAsia="Times New Roman" w:hAnsi="Times New Roman" w:cs="Times New Roman"/>
+          <w:b/>
+          <w:color w:val="FF0000"/>
+        </w:rPr>
+        <w:t xml:space="preserve">-GAL4 driver (Figure 7a).  We then evaluated the </w:t>
+      </w:r>
+      <w:proofErr w:type="spellStart"/>
+      <w:r>
+        <w:rPr>
+          <w:rFonts w:ascii="Times New Roman" w:eastAsia="Times New Roman" w:hAnsi="Times New Roman" w:cs="Times New Roman"/>
+          <w:b/>
+          <w:color w:val="FF0000"/>
+        </w:rPr>
+        <w:t>eclosed</w:t>
+      </w:r>
+      <w:proofErr w:type="spellEnd"/>
+      <w:r>
+        <w:rPr>
+          <w:rFonts w:ascii="Times New Roman" w:eastAsia="Times New Roman" w:hAnsi="Times New Roman" w:cs="Times New Roman"/>
+          <w:b/>
+          <w:color w:val="FF0000"/>
+        </w:rPr>
+        <w:t xml:space="preserve"> flies for climbing activity, and did not observe any significant differences between these flies and control flies, although there was a slight trend towards decreased climbing activity (Figure 7b).</w:t>
+      </w:r>
     </w:p>
     <w:p>
       <w:pPr>
@@ -2477,7 +3635,79 @@
           <w:color w:val="212121"/>
           <w:shd w:val="clear" w:color="auto" w:fill="FFFFFF"/>
         </w:rPr>
-        <w:t>This manuscript describes studies that attempt to investigate the necessity of mTORC1 (more specifically dTORC1) in the development of skeletal muscle in the model system Drosophila melanogaster in vivo. Specifically, the authors have used the shRNA to knockdown the mTORC1 component, Raptor, specifically in skeletal muscle during development. The main novel findings are that the developmental knockdown of Raptor in skeletal muscle leads to reduced muscle function which, if severe enough results in an inability to eclose from pupal cases and subsequent death. If the knockdown is less efficacious and eclosure is possible, impaired muscle function is still evident across the lifespan and, especially in males, and is associated with reduced longevity. </w:t>
+        <w:t xml:space="preserve">This manuscript describes studies that attempt to investigate the necessity of mTORC1 (more specifically dTORC1) in the development of skeletal muscle in the model system Drosophila melanogaster in vivo. Specifically, the authors have used the </w:t>
+      </w:r>
+      <w:proofErr w:type="spellStart"/>
+      <w:r>
+        <w:rPr>
+          <w:rFonts w:ascii="Times New Roman" w:eastAsia="Times New Roman" w:hAnsi="Times New Roman" w:cs="Times New Roman"/>
+          <w:color w:val="212121"/>
+          <w:shd w:val="clear" w:color="auto" w:fill="FFFFFF"/>
+        </w:rPr>
+        <w:t>shRNA</w:t>
+      </w:r>
+      <w:proofErr w:type="spellEnd"/>
+      <w:r>
+        <w:rPr>
+          <w:rFonts w:ascii="Times New Roman" w:eastAsia="Times New Roman" w:hAnsi="Times New Roman" w:cs="Times New Roman"/>
+          <w:color w:val="212121"/>
+          <w:shd w:val="clear" w:color="auto" w:fill="FFFFFF"/>
+        </w:rPr>
+        <w:t xml:space="preserve"> to knockdown the mTORC1 component, Raptor, specifically in skeletal muscle during development. The main novel findings are that the developmental knockdown of Raptor in skeletal muscle leads to reduced muscle function which, if severe enough results in an inability to </w:t>
+      </w:r>
+      <w:proofErr w:type="spellStart"/>
+      <w:r>
+        <w:rPr>
+          <w:rFonts w:ascii="Times New Roman" w:eastAsia="Times New Roman" w:hAnsi="Times New Roman" w:cs="Times New Roman"/>
+          <w:color w:val="212121"/>
+          <w:shd w:val="clear" w:color="auto" w:fill="FFFFFF"/>
+        </w:rPr>
+        <w:t>eclose</w:t>
+      </w:r>
+      <w:proofErr w:type="spellEnd"/>
+      <w:r>
+        <w:rPr>
+          <w:rFonts w:ascii="Times New Roman" w:eastAsia="Times New Roman" w:hAnsi="Times New Roman" w:cs="Times New Roman"/>
+          <w:color w:val="212121"/>
+          <w:shd w:val="clear" w:color="auto" w:fill="FFFFFF"/>
+        </w:rPr>
+        <w:t xml:space="preserve"> from </w:t>
+      </w:r>
+      <w:proofErr w:type="spellStart"/>
+      <w:r>
+        <w:rPr>
+          <w:rFonts w:ascii="Times New Roman" w:eastAsia="Times New Roman" w:hAnsi="Times New Roman" w:cs="Times New Roman"/>
+          <w:color w:val="212121"/>
+          <w:shd w:val="clear" w:color="auto" w:fill="FFFFFF"/>
+        </w:rPr>
+        <w:t>pupal</w:t>
+      </w:r>
+      <w:proofErr w:type="spellEnd"/>
+      <w:r>
+        <w:rPr>
+          <w:rFonts w:ascii="Times New Roman" w:eastAsia="Times New Roman" w:hAnsi="Times New Roman" w:cs="Times New Roman"/>
+          <w:color w:val="212121"/>
+          <w:shd w:val="clear" w:color="auto" w:fill="FFFFFF"/>
+        </w:rPr>
+        <w:t xml:space="preserve"> cases and subsequent death. If the knockdown is less efficacious and </w:t>
+      </w:r>
+      <w:proofErr w:type="spellStart"/>
+      <w:r>
+        <w:rPr>
+          <w:rFonts w:ascii="Times New Roman" w:eastAsia="Times New Roman" w:hAnsi="Times New Roman" w:cs="Times New Roman"/>
+          <w:color w:val="212121"/>
+          <w:shd w:val="clear" w:color="auto" w:fill="FFFFFF"/>
+        </w:rPr>
+        <w:t>eclosure</w:t>
+      </w:r>
+      <w:proofErr w:type="spellEnd"/>
+      <w:r>
+        <w:rPr>
+          <w:rFonts w:ascii="Times New Roman" w:eastAsia="Times New Roman" w:hAnsi="Times New Roman" w:cs="Times New Roman"/>
+          <w:color w:val="212121"/>
+          <w:shd w:val="clear" w:color="auto" w:fill="FFFFFF"/>
+        </w:rPr>
+        <w:t xml:space="preserve"> is possible, impaired muscle function is still evident across the lifespan and, especially in males, and is associated with reduced longevity. </w:t>
       </w:r>
       <w:r>
         <w:rPr>
@@ -2514,44 +3744,174 @@
           <w:color w:val="212121"/>
           <w:shd w:val="clear" w:color="auto" w:fill="FFFFFF"/>
         </w:rPr>
-        <w:t>The C2C12 time course experiments that examine the effect of the allosteric mTORC1 inhibitor, rapamycin, are novel especially with regard to Myf5, Mef2c and Cdkn1a (p21) mRNA expression. Given the emphasis placed in this section on the role of mTORC1 on MyoD stability and its subsequent effects on Myf5, Mef2c and Cdkn1a expression, examination of the changes in the time course of protein levels of MyoD, with and without rapamycin, would be relatively simple and provide more solid support for the proposed role that mTORC1 regulates MyoD protein stability. </w:t>
-      </w:r>
-    </w:p>
-    <w:p>
-      <w:pPr>
-        <w:rPr>
-          <w:rFonts w:ascii="Times New Roman" w:eastAsia="Times New Roman" w:hAnsi="Times New Roman" w:cs="Times New Roman"/>
-          <w:color w:val="212121"/>
-          <w:shd w:val="clear" w:color="auto" w:fill="FFFFFF"/>
-        </w:rPr>
-      </w:pPr>
-    </w:p>
-    <w:p>
-      <w:pPr>
-        <w:rPr>
-          <w:rFonts w:ascii="Times New Roman" w:eastAsia="Times New Roman" w:hAnsi="Times New Roman" w:cs="Times New Roman"/>
-          <w:b/>
-          <w:color w:val="212121"/>
-          <w:shd w:val="clear" w:color="auto" w:fill="FFFFFF"/>
-        </w:rPr>
-      </w:pPr>
-      <w:r>
-        <w:rPr>
-          <w:rFonts w:ascii="Times New Roman" w:eastAsia="Times New Roman" w:hAnsi="Times New Roman" w:cs="Times New Roman"/>
-          <w:b/>
-          <w:color w:val="212121"/>
-          <w:shd w:val="clear" w:color="auto" w:fill="FFFFFF"/>
-        </w:rPr>
-        <w:t>We assessed the levels of MyoD and mTORC1 activity during the early phases of differentiation, and have presented these data in the new panel</w:t>
-      </w:r>
-      <w:r>
-        <w:rPr>
-          <w:rFonts w:ascii="Times New Roman" w:eastAsia="Times New Roman" w:hAnsi="Times New Roman" w:cs="Times New Roman"/>
-          <w:b/>
-          <w:color w:val="212121"/>
-          <w:shd w:val="clear" w:color="auto" w:fill="FFFFFF"/>
-        </w:rPr>
-        <w:t xml:space="preserve">s 1C and 1D.  These data support the hypothesis that MyoD levels are decreased at the protein but not the mRNA level.  </w:t>
+        <w:t xml:space="preserve">The C2C12 time course experiments that examine the effect of the allosteric mTORC1 inhibitor, </w:t>
+      </w:r>
+      <w:proofErr w:type="spellStart"/>
+      <w:r>
+        <w:rPr>
+          <w:rFonts w:ascii="Times New Roman" w:eastAsia="Times New Roman" w:hAnsi="Times New Roman" w:cs="Times New Roman"/>
+          <w:color w:val="212121"/>
+          <w:shd w:val="clear" w:color="auto" w:fill="FFFFFF"/>
+        </w:rPr>
+        <w:t>rapamycin</w:t>
+      </w:r>
+      <w:proofErr w:type="spellEnd"/>
+      <w:r>
+        <w:rPr>
+          <w:rFonts w:ascii="Times New Roman" w:eastAsia="Times New Roman" w:hAnsi="Times New Roman" w:cs="Times New Roman"/>
+          <w:color w:val="212121"/>
+          <w:shd w:val="clear" w:color="auto" w:fill="FFFFFF"/>
+        </w:rPr>
+        <w:t xml:space="preserve">, are novel especially with regard to Myf5, Mef2c and Cdkn1a (p21) mRNA expression. Given the emphasis placed in this section on the role of mTORC1 on </w:t>
+      </w:r>
+      <w:proofErr w:type="spellStart"/>
+      <w:r>
+        <w:rPr>
+          <w:rFonts w:ascii="Times New Roman" w:eastAsia="Times New Roman" w:hAnsi="Times New Roman" w:cs="Times New Roman"/>
+          <w:color w:val="212121"/>
+          <w:shd w:val="clear" w:color="auto" w:fill="FFFFFF"/>
+        </w:rPr>
+        <w:t>MyoD</w:t>
+      </w:r>
+      <w:proofErr w:type="spellEnd"/>
+      <w:r>
+        <w:rPr>
+          <w:rFonts w:ascii="Times New Roman" w:eastAsia="Times New Roman" w:hAnsi="Times New Roman" w:cs="Times New Roman"/>
+          <w:color w:val="212121"/>
+          <w:shd w:val="clear" w:color="auto" w:fill="FFFFFF"/>
+        </w:rPr>
+        <w:t xml:space="preserve"> stability and its subsequent effects on Myf5, Mef2c and Cdkn1a expression, examination of the changes in the time course of protein levels of </w:t>
+      </w:r>
+      <w:proofErr w:type="spellStart"/>
+      <w:r>
+        <w:rPr>
+          <w:rFonts w:ascii="Times New Roman" w:eastAsia="Times New Roman" w:hAnsi="Times New Roman" w:cs="Times New Roman"/>
+          <w:color w:val="212121"/>
+          <w:shd w:val="clear" w:color="auto" w:fill="FFFFFF"/>
+        </w:rPr>
+        <w:t>MyoD</w:t>
+      </w:r>
+      <w:proofErr w:type="spellEnd"/>
+      <w:r>
+        <w:rPr>
+          <w:rFonts w:ascii="Times New Roman" w:eastAsia="Times New Roman" w:hAnsi="Times New Roman" w:cs="Times New Roman"/>
+          <w:color w:val="212121"/>
+          <w:shd w:val="clear" w:color="auto" w:fill="FFFFFF"/>
+        </w:rPr>
+        <w:t xml:space="preserve">, with and without </w:t>
+      </w:r>
+      <w:proofErr w:type="spellStart"/>
+      <w:r>
+        <w:rPr>
+          <w:rFonts w:ascii="Times New Roman" w:eastAsia="Times New Roman" w:hAnsi="Times New Roman" w:cs="Times New Roman"/>
+          <w:color w:val="212121"/>
+          <w:shd w:val="clear" w:color="auto" w:fill="FFFFFF"/>
+        </w:rPr>
+        <w:t>rapamycin</w:t>
+      </w:r>
+      <w:proofErr w:type="spellEnd"/>
+      <w:r>
+        <w:rPr>
+          <w:rFonts w:ascii="Times New Roman" w:eastAsia="Times New Roman" w:hAnsi="Times New Roman" w:cs="Times New Roman"/>
+          <w:color w:val="212121"/>
+          <w:shd w:val="clear" w:color="auto" w:fill="FFFFFF"/>
+        </w:rPr>
+        <w:t xml:space="preserve">, would be relatively simple and provide more solid support for the proposed role that mTORC1 regulates </w:t>
+      </w:r>
+      <w:proofErr w:type="spellStart"/>
+      <w:r>
+        <w:rPr>
+          <w:rFonts w:ascii="Times New Roman" w:eastAsia="Times New Roman" w:hAnsi="Times New Roman" w:cs="Times New Roman"/>
+          <w:color w:val="212121"/>
+          <w:shd w:val="clear" w:color="auto" w:fill="FFFFFF"/>
+        </w:rPr>
+        <w:t>MyoD</w:t>
+      </w:r>
+      <w:proofErr w:type="spellEnd"/>
+      <w:r>
+        <w:rPr>
+          <w:rFonts w:ascii="Times New Roman" w:eastAsia="Times New Roman" w:hAnsi="Times New Roman" w:cs="Times New Roman"/>
+          <w:color w:val="212121"/>
+          <w:shd w:val="clear" w:color="auto" w:fill="FFFFFF"/>
+        </w:rPr>
+        <w:t xml:space="preserve"> protein stability. </w:t>
+      </w:r>
+    </w:p>
+    <w:p>
+      <w:pPr>
+        <w:rPr>
+          <w:rFonts w:ascii="Times New Roman" w:eastAsia="Times New Roman" w:hAnsi="Times New Roman" w:cs="Times New Roman"/>
+          <w:color w:val="212121"/>
+          <w:shd w:val="clear" w:color="auto" w:fill="FFFFFF"/>
+        </w:rPr>
+      </w:pPr>
+    </w:p>
+    <w:p>
+      <w:pPr>
+        <w:rPr>
+          <w:rFonts w:ascii="Times New Roman" w:eastAsia="Times New Roman" w:hAnsi="Times New Roman" w:cs="Times New Roman"/>
+          <w:b/>
+          <w:color w:val="212121"/>
+          <w:shd w:val="clear" w:color="auto" w:fill="FFFFFF"/>
+        </w:rPr>
+      </w:pPr>
+      <w:r>
+        <w:rPr>
+          <w:rFonts w:ascii="Times New Roman" w:eastAsia="Times New Roman" w:hAnsi="Times New Roman" w:cs="Times New Roman"/>
+          <w:b/>
+          <w:color w:val="212121"/>
+          <w:shd w:val="clear" w:color="auto" w:fill="FFFFFF"/>
+        </w:rPr>
+        <w:t xml:space="preserve">We assessed the levels of </w:t>
+      </w:r>
+      <w:proofErr w:type="spellStart"/>
+      <w:r>
+        <w:rPr>
+          <w:rFonts w:ascii="Times New Roman" w:eastAsia="Times New Roman" w:hAnsi="Times New Roman" w:cs="Times New Roman"/>
+          <w:b/>
+          <w:color w:val="212121"/>
+          <w:shd w:val="clear" w:color="auto" w:fill="FFFFFF"/>
+        </w:rPr>
+        <w:t>MyoD</w:t>
+      </w:r>
+      <w:proofErr w:type="spellEnd"/>
+      <w:r>
+        <w:rPr>
+          <w:rFonts w:ascii="Times New Roman" w:eastAsia="Times New Roman" w:hAnsi="Times New Roman" w:cs="Times New Roman"/>
+          <w:b/>
+          <w:color w:val="212121"/>
+          <w:shd w:val="clear" w:color="auto" w:fill="FFFFFF"/>
+        </w:rPr>
+        <w:t xml:space="preserve"> and mTORC1 activity during the early phases of differentiation, and have presented these data in the new panel</w:t>
+      </w:r>
+      <w:r>
+        <w:rPr>
+          <w:rFonts w:ascii="Times New Roman" w:eastAsia="Times New Roman" w:hAnsi="Times New Roman" w:cs="Times New Roman"/>
+          <w:b/>
+          <w:color w:val="212121"/>
+          <w:shd w:val="clear" w:color="auto" w:fill="FFFFFF"/>
+        </w:rPr>
+        <w:t xml:space="preserve">s 1C and 1D.  These data support the hypothesis that </w:t>
+      </w:r>
+      <w:proofErr w:type="spellStart"/>
+      <w:r>
+        <w:rPr>
+          <w:rFonts w:ascii="Times New Roman" w:eastAsia="Times New Roman" w:hAnsi="Times New Roman" w:cs="Times New Roman"/>
+          <w:b/>
+          <w:color w:val="212121"/>
+          <w:shd w:val="clear" w:color="auto" w:fill="FFFFFF"/>
+        </w:rPr>
+        <w:t>MyoD</w:t>
+      </w:r>
+      <w:proofErr w:type="spellEnd"/>
+      <w:r>
+        <w:rPr>
+          <w:rFonts w:ascii="Times New Roman" w:eastAsia="Times New Roman" w:hAnsi="Times New Roman" w:cs="Times New Roman"/>
+          <w:b/>
+          <w:color w:val="212121"/>
+          <w:shd w:val="clear" w:color="auto" w:fill="FFFFFF"/>
+        </w:rPr>
+        <w:t xml:space="preserve"> levels are decreased at the protein but not the mRNA level.  </w:t>
       </w:r>
       <w:r>
         <w:rPr>
@@ -2591,6 +3951,7 @@
         </w:rPr>
         <w:t xml:space="preserve">Since </w:t>
       </w:r>
+      <w:proofErr w:type="spellStart"/>
       <w:r>
         <w:rPr>
           <w:rFonts w:ascii="Times New Roman" w:eastAsia="Times New Roman" w:hAnsi="Times New Roman" w:cs="Times New Roman"/>
@@ -2599,16 +3960,127 @@
           <w:color w:val="FF0000"/>
           <w:shd w:val="clear" w:color="auto" w:fill="FFFFFF"/>
         </w:rPr>
-        <w:t xml:space="preserve">Myod </w:t>
-      </w:r>
-      <w:r>
-        <w:rPr>
-          <w:rFonts w:ascii="Times New Roman" w:eastAsia="Times New Roman" w:hAnsi="Times New Roman" w:cs="Times New Roman"/>
-          <w:b/>
-          <w:color w:val="FF0000"/>
-          <w:shd w:val="clear" w:color="auto" w:fill="FFFFFF"/>
-        </w:rPr>
-        <w:t>mRNA levels were unchanged, we next tested whether MyoD protein levels are altered by rapamycin treatment.  We added the differentiation media for 4h in the presence of DMSO or rapamycin and observed that rapamycin reduced MyoD protein levels in either the control or differentiation media (Figures 1c-d).</w:t>
+        <w:t>Myod</w:t>
+      </w:r>
+      <w:proofErr w:type="spellEnd"/>
+      <w:r>
+        <w:rPr>
+          <w:rFonts w:ascii="Times New Roman" w:eastAsia="Times New Roman" w:hAnsi="Times New Roman" w:cs="Times New Roman"/>
+          <w:b/>
+          <w:i/>
+          <w:color w:val="FF0000"/>
+          <w:shd w:val="clear" w:color="auto" w:fill="FFFFFF"/>
+        </w:rPr>
+        <w:t xml:space="preserve"> </w:t>
+      </w:r>
+      <w:r>
+        <w:rPr>
+          <w:rFonts w:ascii="Times New Roman" w:eastAsia="Times New Roman" w:hAnsi="Times New Roman" w:cs="Times New Roman"/>
+          <w:b/>
+          <w:color w:val="FF0000"/>
+          <w:shd w:val="clear" w:color="auto" w:fill="FFFFFF"/>
+        </w:rPr>
+        <w:t xml:space="preserve">mRNA levels were unchanged, we next tested whether </w:t>
+      </w:r>
+      <w:proofErr w:type="spellStart"/>
+      <w:r>
+        <w:rPr>
+          <w:rFonts w:ascii="Times New Roman" w:eastAsia="Times New Roman" w:hAnsi="Times New Roman" w:cs="Times New Roman"/>
+          <w:b/>
+          <w:color w:val="FF0000"/>
+          <w:shd w:val="clear" w:color="auto" w:fill="FFFFFF"/>
+        </w:rPr>
+        <w:t>MyoD</w:t>
+      </w:r>
+      <w:proofErr w:type="spellEnd"/>
+      <w:r>
+        <w:rPr>
+          <w:rFonts w:ascii="Times New Roman" w:eastAsia="Times New Roman" w:hAnsi="Times New Roman" w:cs="Times New Roman"/>
+          <w:b/>
+          <w:color w:val="FF0000"/>
+          <w:shd w:val="clear" w:color="auto" w:fill="FFFFFF"/>
+        </w:rPr>
+        <w:t xml:space="preserve"> protein levels are altered by </w:t>
+      </w:r>
+      <w:proofErr w:type="spellStart"/>
+      <w:r>
+        <w:rPr>
+          <w:rFonts w:ascii="Times New Roman" w:eastAsia="Times New Roman" w:hAnsi="Times New Roman" w:cs="Times New Roman"/>
+          <w:b/>
+          <w:color w:val="FF0000"/>
+          <w:shd w:val="clear" w:color="auto" w:fill="FFFFFF"/>
+        </w:rPr>
+        <w:t>rapamycin</w:t>
+      </w:r>
+      <w:proofErr w:type="spellEnd"/>
+      <w:r>
+        <w:rPr>
+          <w:rFonts w:ascii="Times New Roman" w:eastAsia="Times New Roman" w:hAnsi="Times New Roman" w:cs="Times New Roman"/>
+          <w:b/>
+          <w:color w:val="FF0000"/>
+          <w:shd w:val="clear" w:color="auto" w:fill="FFFFFF"/>
+        </w:rPr>
+        <w:t xml:space="preserve"> treatment.  We added the differentiation media for 4h in the presence of DMSO or </w:t>
+      </w:r>
+      <w:proofErr w:type="spellStart"/>
+      <w:r>
+        <w:rPr>
+          <w:rFonts w:ascii="Times New Roman" w:eastAsia="Times New Roman" w:hAnsi="Times New Roman" w:cs="Times New Roman"/>
+          <w:b/>
+          <w:color w:val="FF0000"/>
+          <w:shd w:val="clear" w:color="auto" w:fill="FFFFFF"/>
+        </w:rPr>
+        <w:t>rapamycin</w:t>
+      </w:r>
+      <w:proofErr w:type="spellEnd"/>
+      <w:r>
+        <w:rPr>
+          <w:rFonts w:ascii="Times New Roman" w:eastAsia="Times New Roman" w:hAnsi="Times New Roman" w:cs="Times New Roman"/>
+          <w:b/>
+          <w:color w:val="FF0000"/>
+          <w:shd w:val="clear" w:color="auto" w:fill="FFFFFF"/>
+        </w:rPr>
+        <w:t xml:space="preserve"> and observed that </w:t>
+      </w:r>
+      <w:proofErr w:type="spellStart"/>
+      <w:r>
+        <w:rPr>
+          <w:rFonts w:ascii="Times New Roman" w:eastAsia="Times New Roman" w:hAnsi="Times New Roman" w:cs="Times New Roman"/>
+          <w:b/>
+          <w:color w:val="FF0000"/>
+          <w:shd w:val="clear" w:color="auto" w:fill="FFFFFF"/>
+        </w:rPr>
+        <w:t>rapamycin</w:t>
+      </w:r>
+      <w:proofErr w:type="spellEnd"/>
+      <w:r>
+        <w:rPr>
+          <w:rFonts w:ascii="Times New Roman" w:eastAsia="Times New Roman" w:hAnsi="Times New Roman" w:cs="Times New Roman"/>
+          <w:b/>
+          <w:color w:val="FF0000"/>
+          <w:shd w:val="clear" w:color="auto" w:fill="FFFFFF"/>
+        </w:rPr>
+        <w:t xml:space="preserve"> reduced </w:t>
+      </w:r>
+      <w:proofErr w:type="spellStart"/>
+      <w:r>
+        <w:rPr>
+          <w:rFonts w:ascii="Times New Roman" w:eastAsia="Times New Roman" w:hAnsi="Times New Roman" w:cs="Times New Roman"/>
+          <w:b/>
+          <w:color w:val="FF0000"/>
+          <w:shd w:val="clear" w:color="auto" w:fill="FFFFFF"/>
+        </w:rPr>
+        <w:t>MyoD</w:t>
+      </w:r>
+      <w:proofErr w:type="spellEnd"/>
+      <w:r>
+        <w:rPr>
+          <w:rFonts w:ascii="Times New Roman" w:eastAsia="Times New Roman" w:hAnsi="Times New Roman" w:cs="Times New Roman"/>
+          <w:b/>
+          <w:color w:val="FF0000"/>
+          <w:shd w:val="clear" w:color="auto" w:fill="FFFFFF"/>
+        </w:rPr>
+        <w:t xml:space="preserve"> protein levels in either the control or differentiation media (Figures 1c-d).</w:t>
       </w:r>
     </w:p>
     <w:p>
@@ -2710,7 +4182,25 @@
           <w:b/>
           <w:color w:val="FF0000"/>
         </w:rPr>
-        <w:t>.  Furthermore, this activation is independent of Akt signaling, which was actually decreased during the transition from 10% FBS to 2% horse serum.</w:t>
+        <w:t xml:space="preserve">.  Furthermore, this activation is independent of </w:t>
+      </w:r>
+      <w:proofErr w:type="spellStart"/>
+      <w:r>
+        <w:rPr>
+          <w:rFonts w:ascii="Times New Roman" w:eastAsia="Times New Roman" w:hAnsi="Times New Roman" w:cs="Times New Roman"/>
+          <w:b/>
+          <w:color w:val="FF0000"/>
+        </w:rPr>
+        <w:t>Akt</w:t>
+      </w:r>
+      <w:proofErr w:type="spellEnd"/>
+      <w:r>
+        <w:rPr>
+          <w:rFonts w:ascii="Times New Roman" w:eastAsia="Times New Roman" w:hAnsi="Times New Roman" w:cs="Times New Roman"/>
+          <w:b/>
+          <w:color w:val="FF0000"/>
+        </w:rPr>
+        <w:t xml:space="preserve"> signaling, which was actually decreased during the transition from 10% FBS to 2% horse serum.</w:t>
       </w:r>
     </w:p>
     <w:p>
@@ -2734,8 +4224,966 @@
           <w:color w:val="212121"/>
           <w:shd w:val="clear" w:color="auto" w:fill="FFFFFF"/>
         </w:rPr>
-        <w:t xml:space="preserve">The in vivo experiments appear to be well performed, however, I have some issue with the conclusions drawn from them. i.e. The main conclusion, that the developmental loss of Raptor, and thus dTORC1, results in a "developmental problem in myogenesis", are based on muscle function parameters (e.g. an inability to eclose and the 4 min walking test). In the absence of mRNA/protein data and/or histological data on muscle fiber numbers and morphology, how can the authors separate </w:t>
-      </w:r>
+        <w:t xml:space="preserve">The in vivo experiments appear to be well performed, however, I have some issue with the conclusions drawn from them. </w:t>
+      </w:r>
+      <w:proofErr w:type="gramStart"/>
+      <w:r>
+        <w:rPr>
+          <w:rFonts w:ascii="Times New Roman" w:eastAsia="Times New Roman" w:hAnsi="Times New Roman" w:cs="Times New Roman"/>
+          <w:color w:val="212121"/>
+          <w:shd w:val="clear" w:color="auto" w:fill="FFFFFF"/>
+        </w:rPr>
+        <w:t>i</w:t>
+      </w:r>
+      <w:proofErr w:type="gramEnd"/>
+      <w:r>
+        <w:rPr>
+          <w:rFonts w:ascii="Times New Roman" w:eastAsia="Times New Roman" w:hAnsi="Times New Roman" w:cs="Times New Roman"/>
+          <w:color w:val="212121"/>
+          <w:shd w:val="clear" w:color="auto" w:fill="FFFFFF"/>
+        </w:rPr>
+        <w:t xml:space="preserve">.e. The main conclusion, that the developmental loss of Raptor, and thus dTORC1, results in a "developmental problem in </w:t>
+      </w:r>
+      <w:proofErr w:type="spellStart"/>
+      <w:r>
+        <w:rPr>
+          <w:rFonts w:ascii="Times New Roman" w:eastAsia="Times New Roman" w:hAnsi="Times New Roman" w:cs="Times New Roman"/>
+          <w:color w:val="212121"/>
+          <w:shd w:val="clear" w:color="auto" w:fill="FFFFFF"/>
+        </w:rPr>
+        <w:t>myogenesis</w:t>
+      </w:r>
+      <w:proofErr w:type="spellEnd"/>
+      <w:r>
+        <w:rPr>
+          <w:rFonts w:ascii="Times New Roman" w:eastAsia="Times New Roman" w:hAnsi="Times New Roman" w:cs="Times New Roman"/>
+          <w:color w:val="212121"/>
+          <w:shd w:val="clear" w:color="auto" w:fill="FFFFFF"/>
+        </w:rPr>
+        <w:t xml:space="preserve">", are based on muscle function parameters (e.g. an inability to </w:t>
+      </w:r>
+      <w:proofErr w:type="spellStart"/>
+      <w:r>
+        <w:rPr>
+          <w:rFonts w:ascii="Times New Roman" w:eastAsia="Times New Roman" w:hAnsi="Times New Roman" w:cs="Times New Roman"/>
+          <w:color w:val="212121"/>
+          <w:shd w:val="clear" w:color="auto" w:fill="FFFFFF"/>
+        </w:rPr>
+        <w:t>eclose</w:t>
+      </w:r>
+      <w:proofErr w:type="spellEnd"/>
+      <w:r>
+        <w:rPr>
+          <w:rFonts w:ascii="Times New Roman" w:eastAsia="Times New Roman" w:hAnsi="Times New Roman" w:cs="Times New Roman"/>
+          <w:color w:val="212121"/>
+          <w:shd w:val="clear" w:color="auto" w:fill="FFFFFF"/>
+        </w:rPr>
+        <w:t xml:space="preserve"> and the 4 min walking test). In the absence of mRNA/protein data and/or histological data on muscle fiber numbers and morphology, how can the authors separate developmental issues with </w:t>
+      </w:r>
+      <w:proofErr w:type="spellStart"/>
+      <w:r>
+        <w:rPr>
+          <w:rFonts w:ascii="Times New Roman" w:eastAsia="Times New Roman" w:hAnsi="Times New Roman" w:cs="Times New Roman"/>
+          <w:color w:val="212121"/>
+          <w:shd w:val="clear" w:color="auto" w:fill="FFFFFF"/>
+        </w:rPr>
+        <w:t>myogenesis</w:t>
+      </w:r>
+      <w:proofErr w:type="spellEnd"/>
+      <w:r>
+        <w:rPr>
+          <w:rFonts w:ascii="Times New Roman" w:eastAsia="Times New Roman" w:hAnsi="Times New Roman" w:cs="Times New Roman"/>
+          <w:color w:val="212121"/>
+          <w:shd w:val="clear" w:color="auto" w:fill="FFFFFF"/>
+        </w:rPr>
+        <w:t xml:space="preserve"> per se from post-development </w:t>
+      </w:r>
+      <w:proofErr w:type="spellStart"/>
+      <w:r>
+        <w:rPr>
+          <w:rFonts w:ascii="Times New Roman" w:eastAsia="Times New Roman" w:hAnsi="Times New Roman" w:cs="Times New Roman"/>
+          <w:color w:val="212121"/>
+          <w:shd w:val="clear" w:color="auto" w:fill="FFFFFF"/>
+        </w:rPr>
+        <w:t>myogenesis</w:t>
+      </w:r>
+      <w:proofErr w:type="spellEnd"/>
+      <w:r>
+        <w:rPr>
+          <w:rFonts w:ascii="Times New Roman" w:eastAsia="Times New Roman" w:hAnsi="Times New Roman" w:cs="Times New Roman"/>
+          <w:color w:val="212121"/>
+          <w:shd w:val="clear" w:color="auto" w:fill="FFFFFF"/>
+        </w:rPr>
+        <w:t xml:space="preserve">-independent but dTORC1-dependent events e.g. changes in energy metabolism resulting in increased weakness and </w:t>
+      </w:r>
+      <w:proofErr w:type="spellStart"/>
+      <w:r>
+        <w:rPr>
+          <w:rFonts w:ascii="Times New Roman" w:eastAsia="Times New Roman" w:hAnsi="Times New Roman" w:cs="Times New Roman"/>
+          <w:color w:val="212121"/>
+          <w:shd w:val="clear" w:color="auto" w:fill="FFFFFF"/>
+        </w:rPr>
+        <w:t>fatiguability</w:t>
+      </w:r>
+      <w:proofErr w:type="spellEnd"/>
+      <w:r>
+        <w:rPr>
+          <w:rFonts w:ascii="Times New Roman" w:eastAsia="Times New Roman" w:hAnsi="Times New Roman" w:cs="Times New Roman"/>
+          <w:color w:val="212121"/>
+          <w:shd w:val="clear" w:color="auto" w:fill="FFFFFF"/>
+        </w:rPr>
+        <w:t xml:space="preserve">, changes in protein turnover that results in muscle atrophy and/or the development of a postnatal dystrophic-like phenotype similar to what happens in Raptor knockout mice? </w:t>
+      </w:r>
+    </w:p>
+    <w:p>
+      <w:pPr>
+        <w:rPr>
+          <w:rFonts w:ascii="Times New Roman" w:eastAsia="Times New Roman" w:hAnsi="Times New Roman" w:cs="Times New Roman"/>
+          <w:color w:val="212121"/>
+          <w:shd w:val="clear" w:color="auto" w:fill="FFFFFF"/>
+        </w:rPr>
+      </w:pPr>
+    </w:p>
+    <w:p>
+      <w:pPr>
+        <w:rPr>
+          <w:rFonts w:ascii="Times New Roman" w:eastAsia="Times New Roman" w:hAnsi="Times New Roman" w:cs="Times New Roman"/>
+          <w:b/>
+          <w:color w:val="212121"/>
+          <w:shd w:val="clear" w:color="auto" w:fill="FFFFFF"/>
+        </w:rPr>
+      </w:pPr>
+      <w:r>
+        <w:rPr>
+          <w:rFonts w:ascii="Times New Roman" w:eastAsia="Times New Roman" w:hAnsi="Times New Roman" w:cs="Times New Roman"/>
+          <w:b/>
+          <w:color w:val="212121"/>
+          <w:shd w:val="clear" w:color="auto" w:fill="FFFFFF"/>
+        </w:rPr>
+        <w:t xml:space="preserve">To address this point, we have added a new figure to the manuscript describing similar experiments performed in </w:t>
+      </w:r>
+      <w:r>
+        <w:rPr>
+          <w:rFonts w:ascii="Times New Roman" w:eastAsia="Times New Roman" w:hAnsi="Times New Roman" w:cs="Times New Roman"/>
+          <w:b/>
+          <w:i/>
+          <w:color w:val="212121"/>
+          <w:shd w:val="clear" w:color="auto" w:fill="FFFFFF"/>
+        </w:rPr>
+        <w:t>Mhc</w:t>
+      </w:r>
+      <w:r>
+        <w:rPr>
+          <w:rFonts w:ascii="Times New Roman" w:eastAsia="Times New Roman" w:hAnsi="Times New Roman" w:cs="Times New Roman"/>
+          <w:b/>
+          <w:color w:val="212121"/>
+          <w:shd w:val="clear" w:color="auto" w:fill="FFFFFF"/>
+        </w:rPr>
+        <w:t xml:space="preserve">-GAL4 driven </w:t>
+      </w:r>
+      <w:r>
+        <w:rPr>
+          <w:rFonts w:ascii="Times New Roman" w:eastAsia="Times New Roman" w:hAnsi="Times New Roman" w:cs="Times New Roman"/>
+          <w:b/>
+          <w:i/>
+          <w:color w:val="212121"/>
+          <w:shd w:val="clear" w:color="auto" w:fill="FFFFFF"/>
+        </w:rPr>
+        <w:t>Raptor</w:t>
+      </w:r>
+      <w:r>
+        <w:rPr>
+          <w:rFonts w:ascii="Times New Roman" w:eastAsia="Times New Roman" w:hAnsi="Times New Roman" w:cs="Times New Roman"/>
+          <w:b/>
+          <w:color w:val="212121"/>
+          <w:shd w:val="clear" w:color="auto" w:fill="FFFFFF"/>
+        </w:rPr>
+        <w:t xml:space="preserve"> knockout flies.  As shown in this new Figure </w:t>
+      </w:r>
+      <w:r>
+        <w:rPr>
+          <w:rFonts w:ascii="Times New Roman" w:eastAsia="Times New Roman" w:hAnsi="Times New Roman" w:cs="Times New Roman"/>
+          <w:b/>
+          <w:color w:val="212121"/>
+          <w:shd w:val="clear" w:color="auto" w:fill="FFFFFF"/>
+        </w:rPr>
+        <w:t xml:space="preserve">7 </w:t>
+      </w:r>
+      <w:r>
+        <w:rPr>
+          <w:rFonts w:ascii="Times New Roman" w:eastAsia="Times New Roman" w:hAnsi="Times New Roman" w:cs="Times New Roman"/>
+          <w:b/>
+          <w:color w:val="212121"/>
+          <w:shd w:val="clear" w:color="auto" w:fill="FFFFFF"/>
+        </w:rPr>
+        <w:t xml:space="preserve">we did not observe any reductions in the number of </w:t>
+      </w:r>
+      <w:proofErr w:type="spellStart"/>
+      <w:r>
+        <w:rPr>
+          <w:rFonts w:ascii="Times New Roman" w:eastAsia="Times New Roman" w:hAnsi="Times New Roman" w:cs="Times New Roman"/>
+          <w:b/>
+          <w:color w:val="212121"/>
+          <w:shd w:val="clear" w:color="auto" w:fill="FFFFFF"/>
+        </w:rPr>
+        <w:t>eclosed</w:t>
+      </w:r>
+      <w:proofErr w:type="spellEnd"/>
+      <w:r>
+        <w:rPr>
+          <w:rFonts w:ascii="Times New Roman" w:eastAsia="Times New Roman" w:hAnsi="Times New Roman" w:cs="Times New Roman"/>
+          <w:b/>
+          <w:color w:val="212121"/>
+          <w:shd w:val="clear" w:color="auto" w:fill="FFFFFF"/>
+        </w:rPr>
+        <w:t xml:space="preserve"> flies when </w:t>
+      </w:r>
+      <w:r>
+        <w:rPr>
+          <w:rFonts w:ascii="Times New Roman" w:eastAsia="Times New Roman" w:hAnsi="Times New Roman" w:cs="Times New Roman"/>
+          <w:b/>
+          <w:i/>
+          <w:color w:val="212121"/>
+          <w:shd w:val="clear" w:color="auto" w:fill="FFFFFF"/>
+        </w:rPr>
+        <w:t xml:space="preserve">Raptor </w:t>
+      </w:r>
+      <w:r>
+        <w:rPr>
+          <w:rFonts w:ascii="Times New Roman" w:eastAsia="Times New Roman" w:hAnsi="Times New Roman" w:cs="Times New Roman"/>
+          <w:b/>
+          <w:color w:val="212121"/>
+          <w:shd w:val="clear" w:color="auto" w:fill="FFFFFF"/>
+        </w:rPr>
+        <w:t xml:space="preserve">knockdown was driven using a driver that expresses GAL4 late in </w:t>
+      </w:r>
+      <w:proofErr w:type="spellStart"/>
+      <w:r>
+        <w:rPr>
+          <w:rFonts w:ascii="Times New Roman" w:eastAsia="Times New Roman" w:hAnsi="Times New Roman" w:cs="Times New Roman"/>
+          <w:b/>
+          <w:color w:val="212121"/>
+          <w:shd w:val="clear" w:color="auto" w:fill="FFFFFF"/>
+        </w:rPr>
+        <w:t>myocyte</w:t>
+      </w:r>
+      <w:proofErr w:type="spellEnd"/>
+      <w:r>
+        <w:rPr>
+          <w:rFonts w:ascii="Times New Roman" w:eastAsia="Times New Roman" w:hAnsi="Times New Roman" w:cs="Times New Roman"/>
+          <w:b/>
+          <w:color w:val="212121"/>
+          <w:shd w:val="clear" w:color="auto" w:fill="FFFFFF"/>
+        </w:rPr>
+        <w:t xml:space="preserve"> differentiation.</w:t>
+      </w:r>
+      <w:r>
+        <w:rPr>
+          <w:rFonts w:ascii="Times New Roman" w:eastAsia="Times New Roman" w:hAnsi="Times New Roman" w:cs="Times New Roman"/>
+          <w:b/>
+          <w:color w:val="212121"/>
+          <w:shd w:val="clear" w:color="auto" w:fill="FFFFFF"/>
+        </w:rPr>
+        <w:t xml:space="preserve">  Furthermore, we did not observe any significant defects in climbing ability in these flies.</w:t>
+      </w:r>
+    </w:p>
+    <w:p>
+      <w:pPr>
+        <w:rPr>
+          <w:rFonts w:ascii="Times New Roman" w:eastAsia="Times New Roman" w:hAnsi="Times New Roman" w:cs="Times New Roman"/>
+          <w:color w:val="212121"/>
+          <w:shd w:val="clear" w:color="auto" w:fill="FFFFFF"/>
+        </w:rPr>
+      </w:pPr>
+    </w:p>
+    <w:p>
+      <w:pPr>
+        <w:rPr>
+          <w:rFonts w:ascii="Times New Roman" w:eastAsia="Times New Roman" w:hAnsi="Times New Roman" w:cs="Times New Roman"/>
+          <w:color w:val="212121"/>
+          <w:shd w:val="clear" w:color="auto" w:fill="FFFFFF"/>
+        </w:rPr>
+      </w:pPr>
+      <w:r>
+        <w:rPr>
+          <w:rFonts w:ascii="Times New Roman" w:eastAsia="Times New Roman" w:hAnsi="Times New Roman" w:cs="Times New Roman"/>
+          <w:color w:val="212121"/>
+          <w:shd w:val="clear" w:color="auto" w:fill="FFFFFF"/>
+        </w:rPr>
+        <w:t>Indeed, the reduced lifespan is similar to what is seen in the muscle-specific Raptor knockout mouse (</w:t>
+      </w:r>
+      <w:proofErr w:type="spellStart"/>
+      <w:r>
+        <w:rPr>
+          <w:rFonts w:ascii="Times New Roman" w:eastAsia="Times New Roman" w:hAnsi="Times New Roman" w:cs="Times New Roman"/>
+          <w:color w:val="212121"/>
+          <w:shd w:val="clear" w:color="auto" w:fill="FFFFFF"/>
+        </w:rPr>
+        <w:t>Bentzinger</w:t>
+      </w:r>
+      <w:proofErr w:type="spellEnd"/>
+      <w:r>
+        <w:rPr>
+          <w:rFonts w:ascii="Times New Roman" w:eastAsia="Times New Roman" w:hAnsi="Times New Roman" w:cs="Times New Roman"/>
+          <w:color w:val="212121"/>
+          <w:shd w:val="clear" w:color="auto" w:fill="FFFFFF"/>
+        </w:rPr>
+        <w:t xml:space="preserve"> et al., Cell </w:t>
+      </w:r>
+      <w:proofErr w:type="spellStart"/>
+      <w:r>
+        <w:rPr>
+          <w:rFonts w:ascii="Times New Roman" w:eastAsia="Times New Roman" w:hAnsi="Times New Roman" w:cs="Times New Roman"/>
+          <w:color w:val="212121"/>
+          <w:shd w:val="clear" w:color="auto" w:fill="FFFFFF"/>
+        </w:rPr>
+        <w:t>Metab</w:t>
+      </w:r>
+      <w:proofErr w:type="spellEnd"/>
+      <w:r>
+        <w:rPr>
+          <w:rFonts w:ascii="Times New Roman" w:eastAsia="Times New Roman" w:hAnsi="Times New Roman" w:cs="Times New Roman"/>
+          <w:color w:val="212121"/>
+          <w:shd w:val="clear" w:color="auto" w:fill="FFFFFF"/>
+        </w:rPr>
+        <w:t>, 2008).</w:t>
+      </w:r>
+    </w:p>
+    <w:p>
+      <w:pPr>
+        <w:rPr>
+          <w:rFonts w:ascii="Times New Roman" w:eastAsia="Times New Roman" w:hAnsi="Times New Roman" w:cs="Times New Roman"/>
+          <w:color w:val="212121"/>
+          <w:shd w:val="clear" w:color="auto" w:fill="FFFFFF"/>
+        </w:rPr>
+      </w:pPr>
+    </w:p>
+    <w:p>
+      <w:pPr>
+        <w:rPr>
+          <w:rFonts w:ascii="Times New Roman" w:eastAsia="Times New Roman" w:hAnsi="Times New Roman" w:cs="Times New Roman"/>
+          <w:b/>
+          <w:color w:val="212121"/>
+          <w:shd w:val="clear" w:color="auto" w:fill="FFFFFF"/>
+        </w:rPr>
+      </w:pPr>
+      <w:r>
+        <w:rPr>
+          <w:rFonts w:ascii="Times New Roman" w:eastAsia="Times New Roman" w:hAnsi="Times New Roman" w:cs="Times New Roman"/>
+          <w:b/>
+          <w:color w:val="212121"/>
+          <w:shd w:val="clear" w:color="auto" w:fill="FFFFFF"/>
+        </w:rPr>
+        <w:t xml:space="preserve">We have now cited this effect in our </w:t>
+      </w:r>
+      <w:r>
+        <w:rPr>
+          <w:rFonts w:ascii="Times New Roman" w:eastAsia="Times New Roman" w:hAnsi="Times New Roman" w:cs="Times New Roman"/>
+          <w:b/>
+          <w:color w:val="212121"/>
+          <w:shd w:val="clear" w:color="auto" w:fill="FFFFFF"/>
+        </w:rPr>
+        <w:t>expanded discussion section (see below).</w:t>
+      </w:r>
+      <w:r>
+        <w:rPr>
+          <w:rFonts w:ascii="Times New Roman" w:eastAsia="Times New Roman" w:hAnsi="Times New Roman" w:cs="Times New Roman"/>
+          <w:b/>
+          <w:color w:val="212121"/>
+          <w:shd w:val="clear" w:color="auto" w:fill="FFFFFF"/>
+        </w:rPr>
+        <w:t xml:space="preserve"> </w:t>
+      </w:r>
+    </w:p>
+    <w:p>
+      <w:pPr>
+        <w:rPr>
+          <w:rFonts w:ascii="Times New Roman" w:eastAsia="Times New Roman" w:hAnsi="Times New Roman" w:cs="Times New Roman"/>
+          <w:b/>
+          <w:color w:val="212121"/>
+          <w:shd w:val="clear" w:color="auto" w:fill="FFFFFF"/>
+        </w:rPr>
+      </w:pPr>
+    </w:p>
+    <w:p>
+      <w:pPr>
+        <w:ind w:left="720"/>
+        <w:rPr>
+          <w:rFonts w:ascii="Times New Roman" w:eastAsia="Times New Roman" w:hAnsi="Times New Roman" w:cs="Times New Roman"/>
+          <w:b/>
+          <w:color w:val="FF0000"/>
+          <w:shd w:val="clear" w:color="auto" w:fill="FFFFFF"/>
+        </w:rPr>
+      </w:pPr>
+      <w:r>
+        <w:rPr>
+          <w:rFonts w:ascii="Times New Roman" w:eastAsia="Times New Roman" w:hAnsi="Times New Roman" w:cs="Times New Roman"/>
+          <w:b/>
+          <w:color w:val="FF0000"/>
+          <w:shd w:val="clear" w:color="auto" w:fill="FFFFFF"/>
+        </w:rPr>
+        <w:t>These findings are consistent with mouse studies in which human skeletal actin-driven (</w:t>
+      </w:r>
+      <w:r>
+        <w:rPr>
+          <w:rFonts w:ascii="Times New Roman" w:eastAsia="Times New Roman" w:hAnsi="Times New Roman" w:cs="Times New Roman"/>
+          <w:b/>
+          <w:i/>
+          <w:color w:val="FF0000"/>
+          <w:shd w:val="clear" w:color="auto" w:fill="FFFFFF"/>
+        </w:rPr>
+        <w:t>ACTA1)</w:t>
+      </w:r>
+      <w:r>
+        <w:rPr>
+          <w:rFonts w:ascii="Times New Roman" w:eastAsia="Times New Roman" w:hAnsi="Times New Roman" w:cs="Times New Roman"/>
+          <w:b/>
+          <w:color w:val="FF0000"/>
+          <w:shd w:val="clear" w:color="auto" w:fill="FFFFFF"/>
+        </w:rPr>
+        <w:t xml:space="preserve"> </w:t>
+      </w:r>
+      <w:proofErr w:type="spellStart"/>
+      <w:r>
+        <w:rPr>
+          <w:rFonts w:ascii="Times New Roman" w:eastAsia="Times New Roman" w:hAnsi="Times New Roman" w:cs="Times New Roman"/>
+          <w:b/>
+          <w:color w:val="FF0000"/>
+          <w:shd w:val="clear" w:color="auto" w:fill="FFFFFF"/>
+        </w:rPr>
+        <w:t>Cre</w:t>
+      </w:r>
+      <w:proofErr w:type="spellEnd"/>
+      <w:r>
+        <w:rPr>
+          <w:rFonts w:ascii="Times New Roman" w:eastAsia="Times New Roman" w:hAnsi="Times New Roman" w:cs="Times New Roman"/>
+          <w:b/>
+          <w:color w:val="FF0000"/>
+          <w:shd w:val="clear" w:color="auto" w:fill="FFFFFF"/>
+        </w:rPr>
+        <w:t xml:space="preserve"> expression drove the knockout of muscle </w:t>
+      </w:r>
+      <w:proofErr w:type="spellStart"/>
+      <w:r>
+        <w:rPr>
+          <w:rFonts w:ascii="Times New Roman" w:eastAsia="Times New Roman" w:hAnsi="Times New Roman" w:cs="Times New Roman"/>
+          <w:b/>
+          <w:i/>
+          <w:color w:val="FF0000"/>
+          <w:shd w:val="clear" w:color="auto" w:fill="FFFFFF"/>
+        </w:rPr>
+        <w:t>Rptor</w:t>
+      </w:r>
+      <w:proofErr w:type="spellEnd"/>
+      <w:r>
+        <w:rPr>
+          <w:rFonts w:ascii="Times New Roman" w:eastAsia="Times New Roman" w:hAnsi="Times New Roman" w:cs="Times New Roman"/>
+          <w:b/>
+          <w:color w:val="FF0000"/>
+          <w:shd w:val="clear" w:color="auto" w:fill="FFFFFF"/>
+        </w:rPr>
+        <w:t>.  These mice were observed to be weaker than littermate controls, and prone to early death</w:t>
+      </w:r>
+      <w:r>
+        <w:rPr>
+          <w:rFonts w:ascii="Times New Roman" w:eastAsia="Times New Roman" w:hAnsi="Times New Roman" w:cs="Times New Roman"/>
+          <w:b/>
+          <w:color w:val="FF0000"/>
+          <w:shd w:val="clear" w:color="auto" w:fill="FFFFFF"/>
+        </w:rPr>
+        <w:fldChar w:fldCharType="begin" w:fldLock="1"/>
+      </w:r>
+      <w:r>
+        <w:rPr>
+          <w:rFonts w:ascii="Times New Roman" w:eastAsia="Times New Roman" w:hAnsi="Times New Roman" w:cs="Times New Roman"/>
+          <w:b/>
+          <w:color w:val="FF0000"/>
+          <w:shd w:val="clear" w:color="auto" w:fill="FFFFFF"/>
+        </w:rPr>
+        <w:instrText>ADDIN CSL_CITATION { "citationItems" : [ { "id" : "ITEM-1", "itemData" : { "DOI" : "10.1016/j.cmet.2008.10.002", "ISSN" : "1932-7420", "PMID" : "19046572", "abstract" : "Mammalian target of rapamycin (mTOR) is a central controller of cell growth. mTOR assembles into two distinct multiprotein complexes called mTOR complex 1 (mTORC1) and mTORC2. Here we show that the mTORC1 component raptor is critical for muscle function and prolonged survival. In contrast, muscles lacking the mTORC2 component rictor are indistinguishable from wild-type controls. Raptor-deficient muscles become progressively dystrophic, are impaired in their oxidative capacity, and contain increased glycogen stores, but they express structural components indicative of oxidative muscle fibers. Biochemical analysis indicates that these changes are probably due to loss of activation of direct downstream targets of mTORC1, downregulation of genes involved in mitochondrial biogenesis, including PGC1alpha, and hyperactivation of PKB/Akt. Finally, we show that activation of PKB/Akt does not require mTORC2. Together, these results demonstrate that muscle mTORC1 has an unexpected role in the regulation of the metabolic properties and that its function is essential for life.", "author" : [ { "dropping-particle" : "", "family" : "Bentzinger", "given" : "C Florian", "non-dropping-particle" : "", "parse-names" : false, "suffix" : "" }, { "dropping-particle" : "", "family" : "Romanino", "given" : "Klaas", "non-dropping-particle" : "", "parse-names" : false, "suffix" : "" }, { "dropping-particle" : "", "family" : "Clo\u00ebtta", "given" : "Dimitri", "non-dropping-particle" : "", "parse-names" : false, "suffix" : "" }, { "dropping-particle" : "", "family" : "Lin", "given" : "Shuo", "non-dropping-particle" : "", "parse-names" : false, "suffix" : "" }, { "dropping-particle" : "", "family" : "Mascarenhas", "given" : "Joseph B", "non-dropping-particle" : "", "parse-names" : false, "suffix" : "" }, { "dropping-particle" : "", "family" : "Oliveri", "given" : "Filippo", "non-dropping-particle" : "", "parse-names" : false, "suffix" : "" }, { "dropping-particle" : "", "family" : "Xia", "given" : "Jinyu", "non-dropping-particle" : "", "parse-names" : false, "suffix" : "" }, { "dropping-particle" : "", "family" : "Casanova", "given" : "Emilio", "non-dropping-particle" : "", "parse-names" : false, "suffix" : "" }, { "dropping-particle" : "", "family" : "Costa", "given" : "C\u00e9line F", "non-dropping-particle" : "", "parse-names" : false, "suffix" : "" }, { "dropping-particle" : "", "family" : "Brink", "given" : "Marijke", "non-dropping-particle" : "", "parse-names" : false, "suffix" : "" }, { "dropping-particle" : "", "family" : "Zorzato", "given" : "Francesco", "non-dropping-particle" : "", "parse-names" : false, "suffix" : "" }, { "dropping-particle" : "", "family" : "Hall", "given" : "Michael\u00a0N.", "non-dropping-particle" : "", "parse-names" : false, "suffix" : "" }, { "dropping-particle" : "", "family" : "R\u00fcegg", "given" : "Markus A", "non-dropping-particle" : "", "parse-names" : false, "suffix" : "" } ], "container-title" : "Cell metabolism", "id" : "ITEM-1", "issue" : "5", "issued" : { "date-parts" : [ [ "2008", "11" ] ] }, "page" : "411-24", "title" : "Skeletal muscle-specific ablation of raptor, but not of rictor, causes metabolic changes and results in muscle dystrophy.", "type" : "article-journal", "volume" : "8" }, "uris" : [ "http://www.mendeley.com/documents/?uuid=4d9f2e14-8857-4d1a-a0ad-6b1d163ce727" ] } ], "mendeley" : { "formattedCitation" : "&lt;sup&gt;36&lt;/sup&gt;", "plainTextFormattedCitation" : "36" }, "properties" : { "noteIndex" : 0 }, "schema" : "https://github.com/citation-style-language/schema/raw/master/csl-citation.json" }</w:instrText>
+      </w:r>
+      <w:r>
+        <w:rPr>
+          <w:rFonts w:ascii="Times New Roman" w:eastAsia="Times New Roman" w:hAnsi="Times New Roman" w:cs="Times New Roman"/>
+          <w:b/>
+          <w:color w:val="FF0000"/>
+          <w:shd w:val="clear" w:color="auto" w:fill="FFFFFF"/>
+        </w:rPr>
+        <w:fldChar w:fldCharType="separate"/>
+      </w:r>
+      <w:r>
+        <w:rPr>
+          <w:rFonts w:ascii="Times New Roman" w:eastAsia="Times New Roman" w:hAnsi="Times New Roman" w:cs="Times New Roman"/>
+          <w:b/>
+          <w:color w:val="FF0000"/>
+          <w:shd w:val="clear" w:color="auto" w:fill="FFFFFF"/>
+          <w:vertAlign w:val="superscript"/>
+        </w:rPr>
+        <w:t>36</w:t>
+      </w:r>
+      <w:r>
+        <w:rPr>
+          <w:rFonts w:ascii="Times New Roman" w:eastAsia="Times New Roman" w:hAnsi="Times New Roman" w:cs="Times New Roman"/>
+          <w:b/>
+          <w:color w:val="FF0000"/>
+          <w:shd w:val="clear" w:color="auto" w:fill="FFFFFF"/>
+        </w:rPr>
+        <w:fldChar w:fldCharType="end"/>
+      </w:r>
+      <w:r>
+        <w:rPr>
+          <w:rFonts w:ascii="Times New Roman" w:eastAsia="Times New Roman" w:hAnsi="Times New Roman" w:cs="Times New Roman"/>
+          <w:b/>
+          <w:i/>
+          <w:color w:val="FF0000"/>
+          <w:shd w:val="clear" w:color="auto" w:fill="FFFFFF"/>
+        </w:rPr>
+        <w:t xml:space="preserve">, </w:t>
+      </w:r>
+      <w:r>
+        <w:rPr>
+          <w:rFonts w:ascii="Times New Roman" w:eastAsia="Times New Roman" w:hAnsi="Times New Roman" w:cs="Times New Roman"/>
+          <w:b/>
+          <w:color w:val="FF0000"/>
+          <w:shd w:val="clear" w:color="auto" w:fill="FFFFFF"/>
+        </w:rPr>
+        <w:t xml:space="preserve">similar to our observations of the </w:t>
+      </w:r>
+      <w:r>
+        <w:rPr>
+          <w:rFonts w:ascii="Times New Roman" w:eastAsia="Times New Roman" w:hAnsi="Times New Roman" w:cs="Times New Roman"/>
+          <w:b/>
+          <w:i/>
+          <w:color w:val="FF0000"/>
+          <w:shd w:val="clear" w:color="auto" w:fill="FFFFFF"/>
+        </w:rPr>
+        <w:t>c179</w:t>
+      </w:r>
+      <w:r>
+        <w:rPr>
+          <w:rFonts w:ascii="Times New Roman" w:eastAsia="Times New Roman" w:hAnsi="Times New Roman" w:cs="Times New Roman"/>
+          <w:b/>
+          <w:color w:val="FF0000"/>
+          <w:shd w:val="clear" w:color="auto" w:fill="FFFFFF"/>
+        </w:rPr>
+        <w:t xml:space="preserve">-GAL4 driven </w:t>
+      </w:r>
+      <w:r>
+        <w:rPr>
+          <w:rFonts w:ascii="Times New Roman" w:eastAsia="Times New Roman" w:hAnsi="Times New Roman" w:cs="Times New Roman"/>
+          <w:b/>
+          <w:i/>
+          <w:color w:val="FF0000"/>
+          <w:shd w:val="clear" w:color="auto" w:fill="FFFFFF"/>
+        </w:rPr>
+        <w:t>Raptor</w:t>
+      </w:r>
+      <w:r>
+        <w:rPr>
+          <w:rFonts w:ascii="Times New Roman" w:eastAsia="Times New Roman" w:hAnsi="Times New Roman" w:cs="Times New Roman"/>
+          <w:b/>
+          <w:color w:val="FF0000"/>
+          <w:shd w:val="clear" w:color="auto" w:fill="FFFFFF"/>
+        </w:rPr>
+        <w:t xml:space="preserve"> knockout flies.</w:t>
+      </w:r>
+    </w:p>
+    <w:p>
+      <w:pPr>
+        <w:rPr>
+          <w:rFonts w:ascii="Times New Roman" w:eastAsia="Times New Roman" w:hAnsi="Times New Roman" w:cs="Times New Roman"/>
+          <w:b/>
+          <w:color w:val="212121"/>
+          <w:shd w:val="clear" w:color="auto" w:fill="FFFFFF"/>
+        </w:rPr>
+      </w:pPr>
+      <w:r>
+        <w:rPr>
+          <w:rFonts w:ascii="Times New Roman" w:eastAsia="Times New Roman" w:hAnsi="Times New Roman" w:cs="Times New Roman"/>
+          <w:color w:val="212121"/>
+        </w:rPr>
+        <w:br/>
+      </w:r>
+      <w:r>
+        <w:rPr>
+          <w:rFonts w:ascii="Times New Roman" w:eastAsia="Times New Roman" w:hAnsi="Times New Roman" w:cs="Times New Roman"/>
+          <w:color w:val="212121"/>
+          <w:shd w:val="clear" w:color="auto" w:fill="FFFFFF"/>
+        </w:rPr>
+        <w:t xml:space="preserve">Based on the current data in the manuscript, it seems that the most appropriate conclusion is that Raptor and/or dTORC1 is necessary for skeletal muscle function. Additional data is needed to make the conclusion that dTORC1 is necessary for normal </w:t>
+      </w:r>
+      <w:proofErr w:type="spellStart"/>
+      <w:r>
+        <w:rPr>
+          <w:rFonts w:ascii="Times New Roman" w:eastAsia="Times New Roman" w:hAnsi="Times New Roman" w:cs="Times New Roman"/>
+          <w:color w:val="212121"/>
+          <w:shd w:val="clear" w:color="auto" w:fill="FFFFFF"/>
+        </w:rPr>
+        <w:t>myogenesis</w:t>
+      </w:r>
+      <w:proofErr w:type="spellEnd"/>
+      <w:r>
+        <w:rPr>
+          <w:rFonts w:ascii="Times New Roman" w:eastAsia="Times New Roman" w:hAnsi="Times New Roman" w:cs="Times New Roman"/>
+          <w:color w:val="212121"/>
+          <w:shd w:val="clear" w:color="auto" w:fill="FFFFFF"/>
+        </w:rPr>
+        <w:t xml:space="preserve"> per se. Additional data would also better integrate the C2C12 data with the in vivo data. </w:t>
+      </w:r>
+    </w:p>
+    <w:p>
+      <w:pPr>
+        <w:rPr>
+          <w:rFonts w:ascii="Times New Roman" w:eastAsia="Times New Roman" w:hAnsi="Times New Roman" w:cs="Times New Roman"/>
+          <w:color w:val="212121"/>
+          <w:shd w:val="clear" w:color="auto" w:fill="FFFFFF"/>
+        </w:rPr>
+      </w:pPr>
+    </w:p>
+    <w:p>
+      <w:pPr>
+        <w:rPr>
+          <w:rFonts w:ascii="Times New Roman" w:eastAsia="Times New Roman" w:hAnsi="Times New Roman" w:cs="Times New Roman"/>
+          <w:b/>
+          <w:color w:val="212121"/>
+          <w:shd w:val="clear" w:color="auto" w:fill="FFFFFF"/>
+        </w:rPr>
+      </w:pPr>
+      <w:r>
+        <w:rPr>
+          <w:rFonts w:ascii="Times New Roman" w:eastAsia="Times New Roman" w:hAnsi="Times New Roman" w:cs="Times New Roman"/>
+          <w:b/>
+          <w:color w:val="212121"/>
+          <w:shd w:val="clear" w:color="auto" w:fill="FFFFFF"/>
+        </w:rPr>
+        <w:t xml:space="preserve">We have provided additional data now, describing a late-acting Raptor knockdown, driven by an alternate GAL4 driver.  We have also looked more specifically at </w:t>
+      </w:r>
+      <w:proofErr w:type="spellStart"/>
+      <w:r>
+        <w:rPr>
+          <w:rFonts w:ascii="Times New Roman" w:eastAsia="Times New Roman" w:hAnsi="Times New Roman" w:cs="Times New Roman"/>
+          <w:b/>
+          <w:color w:val="212121"/>
+          <w:shd w:val="clear" w:color="auto" w:fill="FFFFFF"/>
+        </w:rPr>
+        <w:t>myotube</w:t>
+      </w:r>
+      <w:proofErr w:type="spellEnd"/>
+      <w:r>
+        <w:rPr>
+          <w:rFonts w:ascii="Times New Roman" w:eastAsia="Times New Roman" w:hAnsi="Times New Roman" w:cs="Times New Roman"/>
+          <w:b/>
+          <w:color w:val="212121"/>
+          <w:shd w:val="clear" w:color="auto" w:fill="FFFFFF"/>
+        </w:rPr>
+        <w:t xml:space="preserve"> fusio</w:t>
+      </w:r>
+      <w:r>
+        <w:rPr>
+          <w:rFonts w:ascii="Times New Roman" w:eastAsia="Times New Roman" w:hAnsi="Times New Roman" w:cs="Times New Roman"/>
+          <w:b/>
+          <w:color w:val="212121"/>
+          <w:shd w:val="clear" w:color="auto" w:fill="FFFFFF"/>
+        </w:rPr>
+        <w:t>n (see point 4 from reviewer 1)</w:t>
+      </w:r>
+      <w:r>
+        <w:rPr>
+          <w:rFonts w:ascii="Times New Roman" w:eastAsia="Times New Roman" w:hAnsi="Times New Roman" w:cs="Times New Roman"/>
+          <w:b/>
+          <w:color w:val="212121"/>
+          <w:shd w:val="clear" w:color="auto" w:fill="FFFFFF"/>
+        </w:rPr>
+        <w:t xml:space="preserve"> and</w:t>
+      </w:r>
+      <w:r>
+        <w:rPr>
+          <w:rFonts w:ascii="Times New Roman" w:eastAsia="Times New Roman" w:hAnsi="Times New Roman" w:cs="Times New Roman"/>
+          <w:b/>
+          <w:color w:val="212121"/>
+          <w:shd w:val="clear" w:color="auto" w:fill="FFFFFF"/>
+        </w:rPr>
+        <w:t xml:space="preserve"> </w:t>
+      </w:r>
+      <w:proofErr w:type="spellStart"/>
+      <w:r>
+        <w:rPr>
+          <w:rFonts w:ascii="Times New Roman" w:eastAsia="Times New Roman" w:hAnsi="Times New Roman" w:cs="Times New Roman"/>
+          <w:b/>
+          <w:color w:val="212121"/>
+          <w:shd w:val="clear" w:color="auto" w:fill="FFFFFF"/>
+        </w:rPr>
+        <w:t>MyoD</w:t>
+      </w:r>
+      <w:proofErr w:type="spellEnd"/>
+      <w:r>
+        <w:rPr>
+          <w:rFonts w:ascii="Times New Roman" w:eastAsia="Times New Roman" w:hAnsi="Times New Roman" w:cs="Times New Roman"/>
+          <w:b/>
+          <w:color w:val="212121"/>
+          <w:shd w:val="clear" w:color="auto" w:fill="FFFFFF"/>
+        </w:rPr>
+        <w:t xml:space="preserve"> protein levels (see first point from this reviewer).</w:t>
+      </w:r>
+    </w:p>
+    <w:p>
+      <w:pPr>
+        <w:rPr>
+          <w:rFonts w:ascii="Times New Roman" w:eastAsia="Times New Roman" w:hAnsi="Times New Roman" w:cs="Times New Roman"/>
+          <w:color w:val="212121"/>
+          <w:shd w:val="clear" w:color="auto" w:fill="FFFFFF"/>
+        </w:rPr>
+      </w:pPr>
+      <w:r>
+        <w:rPr>
+          <w:rFonts w:ascii="Times New Roman" w:eastAsia="Times New Roman" w:hAnsi="Times New Roman" w:cs="Times New Roman"/>
+          <w:color w:val="212121"/>
+        </w:rPr>
+        <w:br/>
+      </w:r>
+      <w:bookmarkStart w:id="5" w:name="_GoBack"/>
+      <w:r>
+        <w:rPr>
+          <w:rFonts w:ascii="Times New Roman" w:eastAsia="Times New Roman" w:hAnsi="Times New Roman" w:cs="Times New Roman"/>
+          <w:color w:val="212121"/>
+          <w:shd w:val="clear" w:color="auto" w:fill="FFFFFF"/>
+        </w:rPr>
+        <w:t xml:space="preserve">One further issue is the idea, based on the effect of </w:t>
+      </w:r>
+      <w:proofErr w:type="spellStart"/>
+      <w:r>
+        <w:rPr>
+          <w:rFonts w:ascii="Times New Roman" w:eastAsia="Times New Roman" w:hAnsi="Times New Roman" w:cs="Times New Roman"/>
+          <w:color w:val="212121"/>
+          <w:shd w:val="clear" w:color="auto" w:fill="FFFFFF"/>
+        </w:rPr>
+        <w:t>rapamycin</w:t>
+      </w:r>
+      <w:proofErr w:type="spellEnd"/>
+      <w:r>
+        <w:rPr>
+          <w:rFonts w:ascii="Times New Roman" w:eastAsia="Times New Roman" w:hAnsi="Times New Roman" w:cs="Times New Roman"/>
+          <w:color w:val="212121"/>
+          <w:shd w:val="clear" w:color="auto" w:fill="FFFFFF"/>
+        </w:rPr>
+        <w:t xml:space="preserve"> on MRFs in C2C12 and in vivo, that "mTORC1 is required to be active". This statement implies that </w:t>
+      </w:r>
+      <w:proofErr w:type="spellStart"/>
+      <w:r>
+        <w:rPr>
+          <w:rFonts w:ascii="Times New Roman" w:eastAsia="Times New Roman" w:hAnsi="Times New Roman" w:cs="Times New Roman"/>
+          <w:color w:val="212121"/>
+          <w:shd w:val="clear" w:color="auto" w:fill="FFFFFF"/>
+        </w:rPr>
+        <w:t>mTOR</w:t>
+      </w:r>
+      <w:proofErr w:type="spellEnd"/>
+      <w:r>
+        <w:rPr>
+          <w:rFonts w:ascii="Times New Roman" w:eastAsia="Times New Roman" w:hAnsi="Times New Roman" w:cs="Times New Roman"/>
+          <w:color w:val="212121"/>
+          <w:shd w:val="clear" w:color="auto" w:fill="FFFFFF"/>
+        </w:rPr>
+        <w:t xml:space="preserve"> kinase activity is necessary; however, there is certainly evidence for </w:t>
+      </w:r>
+      <w:proofErr w:type="spellStart"/>
+      <w:r>
+        <w:rPr>
+          <w:rFonts w:ascii="Times New Roman" w:eastAsia="Times New Roman" w:hAnsi="Times New Roman" w:cs="Times New Roman"/>
+          <w:color w:val="212121"/>
+          <w:shd w:val="clear" w:color="auto" w:fill="FFFFFF"/>
+        </w:rPr>
+        <w:t>mTOR</w:t>
+      </w:r>
+      <w:proofErr w:type="spellEnd"/>
+      <w:r>
+        <w:rPr>
+          <w:rFonts w:ascii="Times New Roman" w:eastAsia="Times New Roman" w:hAnsi="Times New Roman" w:cs="Times New Roman"/>
+          <w:color w:val="212121"/>
+          <w:shd w:val="clear" w:color="auto" w:fill="FFFFFF"/>
+        </w:rPr>
+        <w:t xml:space="preserve"> kinase-independent but </w:t>
+      </w:r>
+      <w:proofErr w:type="spellStart"/>
+      <w:r>
+        <w:rPr>
+          <w:rFonts w:ascii="Times New Roman" w:eastAsia="Times New Roman" w:hAnsi="Times New Roman" w:cs="Times New Roman"/>
+          <w:color w:val="212121"/>
+          <w:shd w:val="clear" w:color="auto" w:fill="FFFFFF"/>
+        </w:rPr>
+        <w:t>rapamycin</w:t>
+      </w:r>
+      <w:proofErr w:type="spellEnd"/>
+      <w:r>
+        <w:rPr>
+          <w:rFonts w:ascii="Times New Roman" w:eastAsia="Times New Roman" w:hAnsi="Times New Roman" w:cs="Times New Roman"/>
+          <w:color w:val="212121"/>
+          <w:shd w:val="clear" w:color="auto" w:fill="FFFFFF"/>
+        </w:rPr>
+        <w:t xml:space="preserve">-sensitive mechanisms in </w:t>
+      </w:r>
+      <w:proofErr w:type="spellStart"/>
+      <w:r>
+        <w:rPr>
+          <w:rFonts w:ascii="Times New Roman" w:eastAsia="Times New Roman" w:hAnsi="Times New Roman" w:cs="Times New Roman"/>
+          <w:color w:val="212121"/>
+          <w:shd w:val="clear" w:color="auto" w:fill="FFFFFF"/>
+        </w:rPr>
+        <w:t>myogenesis</w:t>
+      </w:r>
+      <w:proofErr w:type="spellEnd"/>
+      <w:r>
+        <w:rPr>
+          <w:rFonts w:ascii="Times New Roman" w:eastAsia="Times New Roman" w:hAnsi="Times New Roman" w:cs="Times New Roman"/>
+          <w:color w:val="212121"/>
+          <w:shd w:val="clear" w:color="auto" w:fill="FFFFFF"/>
+        </w:rPr>
+        <w:t xml:space="preserve"> (see </w:t>
+      </w:r>
+      <w:proofErr w:type="spellStart"/>
+      <w:r>
+        <w:rPr>
+          <w:rFonts w:ascii="Times New Roman" w:eastAsia="Times New Roman" w:hAnsi="Times New Roman" w:cs="Times New Roman"/>
+          <w:color w:val="212121"/>
+          <w:shd w:val="clear" w:color="auto" w:fill="FFFFFF"/>
+        </w:rPr>
+        <w:t>Ge</w:t>
+      </w:r>
+      <w:proofErr w:type="spellEnd"/>
+      <w:r>
+        <w:rPr>
+          <w:rFonts w:ascii="Times New Roman" w:eastAsia="Times New Roman" w:hAnsi="Times New Roman" w:cs="Times New Roman"/>
+          <w:color w:val="212121"/>
+          <w:shd w:val="clear" w:color="auto" w:fill="FFFFFF"/>
+        </w:rPr>
+        <w:t xml:space="preserve"> et al., 2009, Am J </w:t>
+      </w:r>
+      <w:proofErr w:type="spellStart"/>
+      <w:r>
+        <w:rPr>
+          <w:rFonts w:ascii="Times New Roman" w:eastAsia="Times New Roman" w:hAnsi="Times New Roman" w:cs="Times New Roman"/>
+          <w:color w:val="212121"/>
+          <w:shd w:val="clear" w:color="auto" w:fill="FFFFFF"/>
+        </w:rPr>
+        <w:t>Physiol</w:t>
+      </w:r>
+      <w:proofErr w:type="spellEnd"/>
+      <w:r>
+        <w:rPr>
+          <w:rFonts w:ascii="Times New Roman" w:eastAsia="Times New Roman" w:hAnsi="Times New Roman" w:cs="Times New Roman"/>
+          <w:color w:val="212121"/>
+          <w:shd w:val="clear" w:color="auto" w:fill="FFFFFF"/>
+        </w:rPr>
+        <w:t xml:space="preserve">; </w:t>
+      </w:r>
+      <w:proofErr w:type="spellStart"/>
+      <w:r>
+        <w:rPr>
+          <w:rFonts w:ascii="Times New Roman" w:eastAsia="Times New Roman" w:hAnsi="Times New Roman" w:cs="Times New Roman"/>
+          <w:color w:val="212121"/>
+          <w:shd w:val="clear" w:color="auto" w:fill="FFFFFF"/>
+        </w:rPr>
+        <w:t>Erbay</w:t>
+      </w:r>
+      <w:proofErr w:type="spellEnd"/>
+      <w:r>
+        <w:rPr>
+          <w:rFonts w:ascii="Times New Roman" w:eastAsia="Times New Roman" w:hAnsi="Times New Roman" w:cs="Times New Roman"/>
+          <w:color w:val="212121"/>
+          <w:shd w:val="clear" w:color="auto" w:fill="FFFFFF"/>
+        </w:rPr>
+        <w:t xml:space="preserve"> and Chen, 2001, J </w:t>
+      </w:r>
+      <w:proofErr w:type="spellStart"/>
+      <w:r>
+        <w:rPr>
+          <w:rFonts w:ascii="Times New Roman" w:eastAsia="Times New Roman" w:hAnsi="Times New Roman" w:cs="Times New Roman"/>
+          <w:color w:val="212121"/>
+          <w:shd w:val="clear" w:color="auto" w:fill="FFFFFF"/>
+        </w:rPr>
+        <w:t>Biol</w:t>
+      </w:r>
+      <w:proofErr w:type="spellEnd"/>
+      <w:r>
+        <w:rPr>
+          <w:rFonts w:ascii="Times New Roman" w:eastAsia="Times New Roman" w:hAnsi="Times New Roman" w:cs="Times New Roman"/>
+          <w:color w:val="212121"/>
+          <w:shd w:val="clear" w:color="auto" w:fill="FFFFFF"/>
+        </w:rPr>
+        <w:t xml:space="preserve"> </w:t>
+      </w:r>
+      <w:proofErr w:type="spellStart"/>
+      <w:r>
+        <w:rPr>
+          <w:rFonts w:ascii="Times New Roman" w:eastAsia="Times New Roman" w:hAnsi="Times New Roman" w:cs="Times New Roman"/>
+          <w:color w:val="212121"/>
+          <w:shd w:val="clear" w:color="auto" w:fill="FFFFFF"/>
+        </w:rPr>
+        <w:t>Chem</w:t>
+      </w:r>
+      <w:proofErr w:type="spellEnd"/>
+      <w:r>
+        <w:rPr>
+          <w:rFonts w:ascii="Times New Roman" w:eastAsia="Times New Roman" w:hAnsi="Times New Roman" w:cs="Times New Roman"/>
+          <w:color w:val="212121"/>
+          <w:shd w:val="clear" w:color="auto" w:fill="FFFFFF"/>
+        </w:rPr>
+        <w:t xml:space="preserve">; Park and Chen, 2005, J </w:t>
+      </w:r>
+      <w:proofErr w:type="spellStart"/>
+      <w:r>
+        <w:rPr>
+          <w:rFonts w:ascii="Times New Roman" w:eastAsia="Times New Roman" w:hAnsi="Times New Roman" w:cs="Times New Roman"/>
+          <w:color w:val="212121"/>
+          <w:shd w:val="clear" w:color="auto" w:fill="FFFFFF"/>
+        </w:rPr>
+        <w:t>Biol</w:t>
+      </w:r>
+      <w:proofErr w:type="spellEnd"/>
+      <w:r>
+        <w:rPr>
+          <w:rFonts w:ascii="Times New Roman" w:eastAsia="Times New Roman" w:hAnsi="Times New Roman" w:cs="Times New Roman"/>
+          <w:color w:val="212121"/>
+          <w:shd w:val="clear" w:color="auto" w:fill="FFFFFF"/>
+        </w:rPr>
+        <w:t xml:space="preserve"> </w:t>
+      </w:r>
+      <w:proofErr w:type="spellStart"/>
+      <w:r>
+        <w:rPr>
+          <w:rFonts w:ascii="Times New Roman" w:eastAsia="Times New Roman" w:hAnsi="Times New Roman" w:cs="Times New Roman"/>
+          <w:color w:val="212121"/>
+          <w:shd w:val="clear" w:color="auto" w:fill="FFFFFF"/>
+        </w:rPr>
+        <w:t>Chem</w:t>
+      </w:r>
+      <w:proofErr w:type="spellEnd"/>
+      <w:r>
+        <w:rPr>
+          <w:rFonts w:ascii="Times New Roman" w:eastAsia="Times New Roman" w:hAnsi="Times New Roman" w:cs="Times New Roman"/>
+          <w:color w:val="212121"/>
+          <w:shd w:val="clear" w:color="auto" w:fill="FFFFFF"/>
+        </w:rPr>
+        <w:t xml:space="preserve">). This possibility needs to be discussed in the manuscript. </w:t>
+      </w:r>
+    </w:p>
+    <w:p>
+      <w:pPr>
+        <w:rPr>
+          <w:rFonts w:ascii="Times New Roman" w:eastAsia="Times New Roman" w:hAnsi="Times New Roman" w:cs="Times New Roman"/>
+          <w:color w:val="212121"/>
+          <w:shd w:val="clear" w:color="auto" w:fill="FFFFFF"/>
+        </w:rPr>
+      </w:pPr>
+    </w:p>
+    <w:p>
+      <w:pPr>
+        <w:rPr>
+          <w:rFonts w:ascii="Times New Roman" w:eastAsia="Times New Roman" w:hAnsi="Times New Roman" w:cs="Times New Roman"/>
+          <w:color w:val="212121"/>
+          <w:shd w:val="clear" w:color="auto" w:fill="FFFFFF"/>
+        </w:rPr>
+      </w:pPr>
       <w:commentRangeStart w:id="6"/>
       <w:r>
         <w:rPr>
@@ -2743,7 +5191,7 @@
           <w:color w:val="212121"/>
           <w:shd w:val="clear" w:color="auto" w:fill="FFFFFF"/>
         </w:rPr>
-        <w:t xml:space="preserve">developmental issues with myogenesis per se from post-development myogenesis-independent but dTORC1-dependent events </w:t>
+        <w:t>Read and add these to the discussion</w:t>
       </w:r>
       <w:commentRangeEnd w:id="6"/>
       <w:r>
@@ -2755,225 +5203,209 @@
         </w:rPr>
         <w:commentReference w:id="6"/>
       </w:r>
-      <w:r>
-        <w:rPr>
-          <w:rFonts w:ascii="Times New Roman" w:eastAsia="Times New Roman" w:hAnsi="Times New Roman" w:cs="Times New Roman"/>
-          <w:color w:val="212121"/>
-          <w:shd w:val="clear" w:color="auto" w:fill="FFFFFF"/>
-        </w:rPr>
-        <w:t xml:space="preserve">e.g. changes in energy metabolism resulting in increased weakness and fatiguability, changes in protein turnover that results in muscle atrophy and/or the development of a postnatal dystrophic-like phenotype similar to what happens </w:t>
-      </w:r>
-      <w:commentRangeStart w:id="7"/>
-      <w:r>
-        <w:rPr>
-          <w:rFonts w:ascii="Times New Roman" w:eastAsia="Times New Roman" w:hAnsi="Times New Roman" w:cs="Times New Roman"/>
-          <w:color w:val="212121"/>
-          <w:shd w:val="clear" w:color="auto" w:fill="FFFFFF"/>
-        </w:rPr>
-        <w:t>in Raptor knockout mice</w:t>
-      </w:r>
-      <w:commentRangeEnd w:id="7"/>
-      <w:r>
-        <w:rPr>
-          <w:rStyle w:val="CommentReference"/>
-          <w:rFonts w:ascii="Times New Roman" w:hAnsi="Times New Roman" w:cs="Times New Roman"/>
-          <w:sz w:val="24"/>
-          <w:szCs w:val="24"/>
-        </w:rPr>
-        <w:commentReference w:id="7"/>
-      </w:r>
-      <w:r>
-        <w:rPr>
-          <w:rFonts w:ascii="Times New Roman" w:eastAsia="Times New Roman" w:hAnsi="Times New Roman" w:cs="Times New Roman"/>
-          <w:color w:val="212121"/>
-          <w:shd w:val="clear" w:color="auto" w:fill="FFFFFF"/>
-        </w:rPr>
-        <w:t xml:space="preserve">? </w:t>
-      </w:r>
-    </w:p>
-    <w:p>
-      <w:pPr>
-        <w:rPr>
-          <w:rFonts w:ascii="Times New Roman" w:eastAsia="Times New Roman" w:hAnsi="Times New Roman" w:cs="Times New Roman"/>
-          <w:color w:val="212121"/>
-          <w:shd w:val="clear" w:color="auto" w:fill="FFFFFF"/>
-        </w:rPr>
-      </w:pPr>
-    </w:p>
-    <w:p>
-      <w:pPr>
-        <w:rPr>
-          <w:rFonts w:ascii="Times New Roman" w:eastAsia="Times New Roman" w:hAnsi="Times New Roman" w:cs="Times New Roman"/>
-          <w:b/>
-          <w:color w:val="212121"/>
-          <w:shd w:val="clear" w:color="auto" w:fill="FFFFFF"/>
-        </w:rPr>
-      </w:pPr>
-      <w:r>
-        <w:rPr>
-          <w:rFonts w:ascii="Times New Roman" w:eastAsia="Times New Roman" w:hAnsi="Times New Roman" w:cs="Times New Roman"/>
-          <w:b/>
-          <w:color w:val="212121"/>
-          <w:shd w:val="clear" w:color="auto" w:fill="FFFFFF"/>
-        </w:rPr>
-        <w:t xml:space="preserve">To address this point, we have added a new figure to the manuscript describing similar experiments performed in </w:t>
-      </w:r>
-      <w:r>
-        <w:rPr>
-          <w:rFonts w:ascii="Times New Roman" w:eastAsia="Times New Roman" w:hAnsi="Times New Roman" w:cs="Times New Roman"/>
-          <w:b/>
-          <w:i/>
-          <w:color w:val="212121"/>
-          <w:shd w:val="clear" w:color="auto" w:fill="FFFFFF"/>
-        </w:rPr>
-        <w:t>Mhc</w:t>
-      </w:r>
-      <w:r>
-        <w:rPr>
-          <w:rFonts w:ascii="Times New Roman" w:eastAsia="Times New Roman" w:hAnsi="Times New Roman" w:cs="Times New Roman"/>
-          <w:b/>
-          <w:color w:val="212121"/>
-          <w:shd w:val="clear" w:color="auto" w:fill="FFFFFF"/>
-        </w:rPr>
-        <w:t xml:space="preserve">-GAL4 driven </w:t>
-      </w:r>
-      <w:r>
-        <w:rPr>
-          <w:rFonts w:ascii="Times New Roman" w:eastAsia="Times New Roman" w:hAnsi="Times New Roman" w:cs="Times New Roman"/>
-          <w:b/>
-          <w:i/>
-          <w:color w:val="212121"/>
-          <w:shd w:val="clear" w:color="auto" w:fill="FFFFFF"/>
-        </w:rPr>
-        <w:t>Raptor</w:t>
-      </w:r>
-      <w:r>
-        <w:rPr>
-          <w:rFonts w:ascii="Times New Roman" w:eastAsia="Times New Roman" w:hAnsi="Times New Roman" w:cs="Times New Roman"/>
-          <w:b/>
-          <w:color w:val="212121"/>
-          <w:shd w:val="clear" w:color="auto" w:fill="FFFFFF"/>
-        </w:rPr>
-        <w:t xml:space="preserve"> knockout flies.  As shown in this new Figure </w:t>
-      </w:r>
-      <w:r>
-        <w:rPr>
-          <w:rFonts w:ascii="Times New Roman" w:eastAsia="Times New Roman" w:hAnsi="Times New Roman" w:cs="Times New Roman"/>
-          <w:b/>
-          <w:color w:val="212121"/>
-          <w:shd w:val="clear" w:color="auto" w:fill="FFFFFF"/>
-        </w:rPr>
-        <w:t xml:space="preserve">7 </w:t>
-      </w:r>
-      <w:r>
-        <w:rPr>
-          <w:rFonts w:ascii="Times New Roman" w:eastAsia="Times New Roman" w:hAnsi="Times New Roman" w:cs="Times New Roman"/>
-          <w:b/>
-          <w:color w:val="212121"/>
-          <w:shd w:val="clear" w:color="auto" w:fill="FFFFFF"/>
-        </w:rPr>
-        <w:t xml:space="preserve">we did not observe any reductions in the number of eclosed flies when </w:t>
-      </w:r>
-      <w:r>
-        <w:rPr>
-          <w:rFonts w:ascii="Times New Roman" w:eastAsia="Times New Roman" w:hAnsi="Times New Roman" w:cs="Times New Roman"/>
-          <w:b/>
-          <w:i/>
-          <w:color w:val="212121"/>
-          <w:shd w:val="clear" w:color="auto" w:fill="FFFFFF"/>
-        </w:rPr>
-        <w:t xml:space="preserve">Raptor </w:t>
-      </w:r>
-      <w:r>
-        <w:rPr>
-          <w:rFonts w:ascii="Times New Roman" w:eastAsia="Times New Roman" w:hAnsi="Times New Roman" w:cs="Times New Roman"/>
-          <w:b/>
-          <w:color w:val="212121"/>
-          <w:shd w:val="clear" w:color="auto" w:fill="FFFFFF"/>
-        </w:rPr>
-        <w:t>knockdown was driven using a driver that expresses GAL4 late in myocyte differentiation.</w:t>
-      </w:r>
-      <w:r>
-        <w:rPr>
-          <w:rFonts w:ascii="Times New Roman" w:eastAsia="Times New Roman" w:hAnsi="Times New Roman" w:cs="Times New Roman"/>
-          <w:b/>
-          <w:color w:val="212121"/>
-          <w:shd w:val="clear" w:color="auto" w:fill="FFFFFF"/>
-        </w:rPr>
-        <w:t xml:space="preserve">  Furthermore, we did not observe any significant defects in climbing ability in these flies.</w:t>
-      </w:r>
-    </w:p>
-    <w:p>
-      <w:pPr>
-        <w:rPr>
-          <w:rFonts w:ascii="Times New Roman" w:eastAsia="Times New Roman" w:hAnsi="Times New Roman" w:cs="Times New Roman"/>
-          <w:color w:val="212121"/>
-          <w:shd w:val="clear" w:color="auto" w:fill="FFFFFF"/>
-        </w:rPr>
-      </w:pPr>
-    </w:p>
-    <w:p>
-      <w:pPr>
-        <w:rPr>
-          <w:rFonts w:ascii="Times New Roman" w:eastAsia="Times New Roman" w:hAnsi="Times New Roman" w:cs="Times New Roman"/>
-          <w:color w:val="212121"/>
-          <w:shd w:val="clear" w:color="auto" w:fill="FFFFFF"/>
-        </w:rPr>
-      </w:pPr>
-      <w:r>
-        <w:rPr>
-          <w:rFonts w:ascii="Times New Roman" w:eastAsia="Times New Roman" w:hAnsi="Times New Roman" w:cs="Times New Roman"/>
-          <w:color w:val="212121"/>
-          <w:shd w:val="clear" w:color="auto" w:fill="FFFFFF"/>
-        </w:rPr>
-        <w:t>Indeed, the reduced lifespan is similar to what is seen in the muscle-specific Raptor knockout mouse (Bentzinger et al., Cell Metab, 2008).</w:t>
-      </w:r>
-    </w:p>
-    <w:p>
-      <w:pPr>
-        <w:rPr>
-          <w:rFonts w:ascii="Times New Roman" w:eastAsia="Times New Roman" w:hAnsi="Times New Roman" w:cs="Times New Roman"/>
-          <w:color w:val="212121"/>
-          <w:shd w:val="clear" w:color="auto" w:fill="FFFFFF"/>
-        </w:rPr>
-      </w:pPr>
-    </w:p>
-    <w:p>
-      <w:pPr>
-        <w:rPr>
-          <w:rFonts w:ascii="Times New Roman" w:eastAsia="Times New Roman" w:hAnsi="Times New Roman" w:cs="Times New Roman"/>
-          <w:b/>
-          <w:color w:val="212121"/>
-          <w:shd w:val="clear" w:color="auto" w:fill="FFFFFF"/>
-        </w:rPr>
-      </w:pPr>
-      <w:r>
-        <w:rPr>
-          <w:rFonts w:ascii="Times New Roman" w:eastAsia="Times New Roman" w:hAnsi="Times New Roman" w:cs="Times New Roman"/>
-          <w:b/>
-          <w:color w:val="212121"/>
-          <w:shd w:val="clear" w:color="auto" w:fill="FFFFFF"/>
-        </w:rPr>
-        <w:t xml:space="preserve">We have now cited this effect in our </w:t>
-      </w:r>
-      <w:r>
-        <w:rPr>
-          <w:rFonts w:ascii="Times New Roman" w:eastAsia="Times New Roman" w:hAnsi="Times New Roman" w:cs="Times New Roman"/>
-          <w:b/>
-          <w:color w:val="212121"/>
-          <w:shd w:val="clear" w:color="auto" w:fill="FFFFFF"/>
-        </w:rPr>
-        <w:t>expanded discussion section (see below).</w:t>
-      </w:r>
-      <w:r>
-        <w:rPr>
-          <w:rFonts w:ascii="Times New Roman" w:eastAsia="Times New Roman" w:hAnsi="Times New Roman" w:cs="Times New Roman"/>
-          <w:b/>
+    </w:p>
+    <w:bookmarkEnd w:id="5"/>
+    <w:p>
+      <w:pPr>
+        <w:rPr>
+          <w:rFonts w:ascii="Times New Roman" w:eastAsia="Times New Roman" w:hAnsi="Times New Roman" w:cs="Times New Roman"/>
+          <w:color w:val="212121"/>
+          <w:shd w:val="clear" w:color="auto" w:fill="FFFFFF"/>
+        </w:rPr>
+      </w:pPr>
+    </w:p>
+    <w:p>
+      <w:pPr>
+        <w:rPr>
+          <w:rFonts w:ascii="Times New Roman" w:eastAsia="Times New Roman" w:hAnsi="Times New Roman" w:cs="Times New Roman"/>
+          <w:color w:val="212121"/>
+        </w:rPr>
+      </w:pPr>
+      <w:r>
+        <w:rPr>
+          <w:rFonts w:ascii="Times New Roman" w:eastAsia="Times New Roman" w:hAnsi="Times New Roman" w:cs="Times New Roman"/>
+          <w:color w:val="212121"/>
+          <w:shd w:val="clear" w:color="auto" w:fill="FFFFFF"/>
+        </w:rPr>
+        <w:t>In fact, the manuscript would benefit greatly from the addition of a Discussion section, separate from the Results, where the above issues can be addressed and a better discussion of how these results compare with data from the mouse muscle-specific Raptor knockout. </w:t>
+      </w:r>
+      <w:r>
+        <w:rPr>
+          <w:rFonts w:ascii="Times New Roman" w:eastAsia="Times New Roman" w:hAnsi="Times New Roman" w:cs="Times New Roman"/>
+          <w:color w:val="212121"/>
+        </w:rPr>
+        <w:br/>
+      </w:r>
+    </w:p>
+    <w:p>
+      <w:pPr>
+        <w:rPr>
+          <w:rFonts w:ascii="Times New Roman" w:eastAsia="Times New Roman" w:hAnsi="Times New Roman" w:cs="Times New Roman"/>
+          <w:b/>
+          <w:color w:val="212121"/>
+        </w:rPr>
+      </w:pPr>
+      <w:r>
+        <w:rPr>
+          <w:rFonts w:ascii="Times New Roman" w:eastAsia="Times New Roman" w:hAnsi="Times New Roman" w:cs="Times New Roman"/>
+          <w:b/>
+          <w:color w:val="212121"/>
+        </w:rPr>
+        <w:t>This has been added to the discussion</w:t>
+      </w:r>
+      <w:r>
+        <w:rPr>
+          <w:rFonts w:ascii="Times New Roman" w:eastAsia="Times New Roman" w:hAnsi="Times New Roman" w:cs="Times New Roman"/>
+          <w:color w:val="212121"/>
+        </w:rPr>
+        <w:br/>
+      </w:r>
+      <w:r>
+        <w:rPr>
+          <w:rFonts w:ascii="Times New Roman" w:eastAsia="Times New Roman" w:hAnsi="Times New Roman" w:cs="Times New Roman"/>
+          <w:color w:val="212121"/>
+        </w:rPr>
+        <w:br/>
+      </w:r>
+      <w:r>
+        <w:rPr>
+          <w:rFonts w:ascii="Times New Roman" w:eastAsia="Times New Roman" w:hAnsi="Times New Roman" w:cs="Times New Roman"/>
+          <w:color w:val="212121"/>
+          <w:shd w:val="clear" w:color="auto" w:fill="FFFFFF"/>
+        </w:rPr>
+        <w:t>Minor comments: </w:t>
+      </w:r>
+      <w:r>
+        <w:rPr>
+          <w:rFonts w:ascii="Times New Roman" w:eastAsia="Times New Roman" w:hAnsi="Times New Roman" w:cs="Times New Roman"/>
+          <w:color w:val="212121"/>
+        </w:rPr>
+        <w:br/>
+      </w:r>
+      <w:r>
+        <w:rPr>
+          <w:rFonts w:ascii="Times New Roman" w:eastAsia="Times New Roman" w:hAnsi="Times New Roman" w:cs="Times New Roman"/>
+          <w:color w:val="212121"/>
+          <w:shd w:val="clear" w:color="auto" w:fill="FFFFFF"/>
+        </w:rPr>
+        <w:t>Abstract </w:t>
+      </w:r>
+      <w:r>
+        <w:rPr>
+          <w:rFonts w:ascii="Times New Roman" w:eastAsia="Times New Roman" w:hAnsi="Times New Roman" w:cs="Times New Roman"/>
+          <w:color w:val="212121"/>
+        </w:rPr>
+        <w:br/>
+      </w:r>
+      <w:proofErr w:type="gramStart"/>
+      <w:r>
+        <w:rPr>
+          <w:rFonts w:ascii="Times New Roman" w:eastAsia="Times New Roman" w:hAnsi="Times New Roman" w:cs="Times New Roman"/>
+          <w:color w:val="212121"/>
+          <w:shd w:val="clear" w:color="auto" w:fill="FFFFFF"/>
+        </w:rPr>
+        <w:t>The</w:t>
+      </w:r>
+      <w:proofErr w:type="gramEnd"/>
+      <w:r>
+        <w:rPr>
+          <w:rFonts w:ascii="Times New Roman" w:eastAsia="Times New Roman" w:hAnsi="Times New Roman" w:cs="Times New Roman"/>
+          <w:color w:val="212121"/>
+          <w:shd w:val="clear" w:color="auto" w:fill="FFFFFF"/>
+        </w:rPr>
+        <w:t xml:space="preserve"> last sentence is a little too strong. Unless Drosophila is specifically being referred to here, this is not a new mechanism. This has been shown before, although not in vivo (see Park and Chen, 2005, J </w:t>
+      </w:r>
+      <w:proofErr w:type="spellStart"/>
+      <w:r>
+        <w:rPr>
+          <w:rFonts w:ascii="Times New Roman" w:eastAsia="Times New Roman" w:hAnsi="Times New Roman" w:cs="Times New Roman"/>
+          <w:color w:val="212121"/>
+          <w:shd w:val="clear" w:color="auto" w:fill="FFFFFF"/>
+        </w:rPr>
+        <w:t>Biol</w:t>
+      </w:r>
+      <w:proofErr w:type="spellEnd"/>
+      <w:r>
+        <w:rPr>
+          <w:rFonts w:ascii="Times New Roman" w:eastAsia="Times New Roman" w:hAnsi="Times New Roman" w:cs="Times New Roman"/>
           <w:color w:val="212121"/>
           <w:shd w:val="clear" w:color="auto" w:fill="FFFFFF"/>
         </w:rPr>
         <w:t xml:space="preserve"> </w:t>
       </w:r>
+      <w:proofErr w:type="spellStart"/>
+      <w:r>
+        <w:rPr>
+          <w:rFonts w:ascii="Times New Roman" w:eastAsia="Times New Roman" w:hAnsi="Times New Roman" w:cs="Times New Roman"/>
+          <w:color w:val="212121"/>
+          <w:shd w:val="clear" w:color="auto" w:fill="FFFFFF"/>
+        </w:rPr>
+        <w:t>Chem</w:t>
+      </w:r>
+      <w:proofErr w:type="spellEnd"/>
+      <w:r>
+        <w:rPr>
+          <w:rFonts w:ascii="Times New Roman" w:eastAsia="Times New Roman" w:hAnsi="Times New Roman" w:cs="Times New Roman"/>
+          <w:color w:val="212121"/>
+          <w:shd w:val="clear" w:color="auto" w:fill="FFFFFF"/>
+        </w:rPr>
+        <w:t>) </w:t>
+      </w:r>
+    </w:p>
+    <w:p>
+      <w:pPr>
+        <w:rPr>
+          <w:rFonts w:ascii="Times New Roman" w:eastAsia="Times New Roman" w:hAnsi="Times New Roman" w:cs="Times New Roman"/>
+          <w:color w:val="212121"/>
+          <w:shd w:val="clear" w:color="auto" w:fill="FFFFFF"/>
+        </w:rPr>
+      </w:pPr>
+    </w:p>
+    <w:p>
+      <w:pPr>
+        <w:rPr>
+          <w:rFonts w:ascii="Times New Roman" w:eastAsia="Times New Roman" w:hAnsi="Times New Roman" w:cs="Times New Roman"/>
+          <w:b/>
+          <w:color w:val="212121"/>
+          <w:shd w:val="clear" w:color="auto" w:fill="FFFFFF"/>
+        </w:rPr>
+      </w:pPr>
+      <w:r>
+        <w:rPr>
+          <w:rFonts w:ascii="Times New Roman" w:eastAsia="Times New Roman" w:hAnsi="Times New Roman" w:cs="Times New Roman"/>
+          <w:b/>
+          <w:color w:val="212121"/>
+          <w:shd w:val="clear" w:color="auto" w:fill="FFFFFF"/>
+        </w:rPr>
+        <w:t xml:space="preserve">This </w:t>
+      </w:r>
+      <w:r>
+        <w:rPr>
+          <w:rFonts w:ascii="Times New Roman" w:eastAsia="Times New Roman" w:hAnsi="Times New Roman" w:cs="Times New Roman"/>
+          <w:b/>
+          <w:color w:val="212121"/>
+          <w:shd w:val="clear" w:color="auto" w:fill="FFFFFF"/>
+        </w:rPr>
+        <w:t xml:space="preserve">sentence has been </w:t>
+      </w:r>
+      <w:r>
+        <w:rPr>
+          <w:rFonts w:ascii="Times New Roman" w:eastAsia="Times New Roman" w:hAnsi="Times New Roman" w:cs="Times New Roman"/>
+          <w:b/>
+          <w:color w:val="212121"/>
+          <w:shd w:val="clear" w:color="auto" w:fill="FFFFFF"/>
+        </w:rPr>
+        <w:t>revised</w:t>
+      </w:r>
+      <w:r>
+        <w:rPr>
+          <w:rFonts w:ascii="Times New Roman" w:eastAsia="Times New Roman" w:hAnsi="Times New Roman" w:cs="Times New Roman"/>
+          <w:b/>
+          <w:color w:val="212121"/>
+          <w:shd w:val="clear" w:color="auto" w:fill="FFFFFF"/>
+        </w:rPr>
+        <w:t xml:space="preserve"> to read the following:</w:t>
+      </w:r>
     </w:p>
     <w:p>
       <w:pPr>
@@ -3002,45 +5434,240 @@
           <w:color w:val="FF0000"/>
           <w:shd w:val="clear" w:color="auto" w:fill="FFFFFF"/>
         </w:rPr>
-        <w:t>These findings are consistent with mouse studies in which human skeletal actin-driven (</w:t>
-      </w:r>
-      <w:r>
-        <w:rPr>
-          <w:rFonts w:ascii="Times New Roman" w:eastAsia="Times New Roman" w:hAnsi="Times New Roman" w:cs="Times New Roman"/>
-          <w:b/>
-          <w:i/>
-          <w:color w:val="FF0000"/>
-          <w:shd w:val="clear" w:color="auto" w:fill="FFFFFF"/>
-        </w:rPr>
-        <w:t>ACTA1)</w:t>
-      </w:r>
-      <w:r>
-        <w:rPr>
-          <w:rFonts w:ascii="Times New Roman" w:eastAsia="Times New Roman" w:hAnsi="Times New Roman" w:cs="Times New Roman"/>
-          <w:b/>
-          <w:color w:val="FF0000"/>
-          <w:shd w:val="clear" w:color="auto" w:fill="FFFFFF"/>
-        </w:rPr>
-        <w:t xml:space="preserve"> Cre expression drove the knockout of muscle </w:t>
-      </w:r>
-      <w:r>
-        <w:rPr>
-          <w:rFonts w:ascii="Times New Roman" w:eastAsia="Times New Roman" w:hAnsi="Times New Roman" w:cs="Times New Roman"/>
-          <w:b/>
-          <w:i/>
-          <w:color w:val="FF0000"/>
-          <w:shd w:val="clear" w:color="auto" w:fill="FFFFFF"/>
-        </w:rPr>
-        <w:t>Rptor</w:t>
-      </w:r>
-      <w:r>
-        <w:rPr>
-          <w:rFonts w:ascii="Times New Roman" w:eastAsia="Times New Roman" w:hAnsi="Times New Roman" w:cs="Times New Roman"/>
-          <w:b/>
-          <w:color w:val="FF0000"/>
-          <w:shd w:val="clear" w:color="auto" w:fill="FFFFFF"/>
-        </w:rPr>
-        <w:t>.  These mice were observed to be weaker than littermate controls, and prone to early death</w:t>
+        <w:t>Together these results highlight an important role for TORC1 in late muscle development, integrity or function in both Drosophila and mammalian cells.</w:t>
+      </w:r>
+    </w:p>
+    <w:p>
+      <w:pPr>
+        <w:rPr>
+          <w:rFonts w:ascii="Times New Roman" w:eastAsia="Times New Roman" w:hAnsi="Times New Roman" w:cs="Times New Roman"/>
+          <w:color w:val="212121"/>
+          <w:shd w:val="clear" w:color="auto" w:fill="FFFFFF"/>
+        </w:rPr>
+      </w:pPr>
+      <w:r>
+        <w:rPr>
+          <w:rFonts w:ascii="Times New Roman" w:eastAsia="Times New Roman" w:hAnsi="Times New Roman" w:cs="Times New Roman"/>
+          <w:color w:val="212121"/>
+        </w:rPr>
+        <w:br/>
+      </w:r>
+      <w:r>
+        <w:rPr>
+          <w:rFonts w:ascii="Times New Roman" w:eastAsia="Times New Roman" w:hAnsi="Times New Roman" w:cs="Times New Roman"/>
+          <w:color w:val="212121"/>
+          <w:shd w:val="clear" w:color="auto" w:fill="FFFFFF"/>
+        </w:rPr>
+        <w:t>Background </w:t>
+      </w:r>
+      <w:r>
+        <w:rPr>
+          <w:rFonts w:ascii="Times New Roman" w:eastAsia="Times New Roman" w:hAnsi="Times New Roman" w:cs="Times New Roman"/>
+          <w:color w:val="212121"/>
+        </w:rPr>
+        <w:br/>
+      </w:r>
+      <w:r>
+        <w:rPr>
+          <w:rFonts w:ascii="Times New Roman" w:eastAsia="Times New Roman" w:hAnsi="Times New Roman" w:cs="Times New Roman"/>
+          <w:color w:val="212121"/>
+          <w:shd w:val="clear" w:color="auto" w:fill="FFFFFF"/>
+        </w:rPr>
+        <w:t xml:space="preserve">Page 2, </w:t>
+      </w:r>
+      <w:proofErr w:type="spellStart"/>
+      <w:r>
+        <w:rPr>
+          <w:rFonts w:ascii="Times New Roman" w:eastAsia="Times New Roman" w:hAnsi="Times New Roman" w:cs="Times New Roman"/>
+          <w:color w:val="212121"/>
+          <w:shd w:val="clear" w:color="auto" w:fill="FFFFFF"/>
+        </w:rPr>
+        <w:t>para</w:t>
+      </w:r>
+      <w:proofErr w:type="spellEnd"/>
+      <w:r>
+        <w:rPr>
+          <w:rFonts w:ascii="Times New Roman" w:eastAsia="Times New Roman" w:hAnsi="Times New Roman" w:cs="Times New Roman"/>
+          <w:color w:val="212121"/>
+          <w:shd w:val="clear" w:color="auto" w:fill="FFFFFF"/>
+        </w:rPr>
+        <w:t xml:space="preserve"> 1, line 4 - minor point -reference 16 did not investigate developmental arrest in in flies </w:t>
+      </w:r>
+    </w:p>
+    <w:p>
+      <w:pPr>
+        <w:rPr>
+          <w:rFonts w:ascii="Times New Roman" w:eastAsia="Times New Roman" w:hAnsi="Times New Roman" w:cs="Times New Roman"/>
+          <w:color w:val="212121"/>
+          <w:shd w:val="clear" w:color="auto" w:fill="FFFFFF"/>
+        </w:rPr>
+      </w:pPr>
+    </w:p>
+    <w:p>
+      <w:pPr>
+        <w:rPr>
+          <w:rFonts w:ascii="Times New Roman" w:eastAsia="Times New Roman" w:hAnsi="Times New Roman" w:cs="Times New Roman"/>
+          <w:b/>
+          <w:color w:val="212121"/>
+          <w:shd w:val="clear" w:color="auto" w:fill="FFFFFF"/>
+        </w:rPr>
+      </w:pPr>
+      <w:proofErr w:type="spellStart"/>
+      <w:r>
+        <w:rPr>
+          <w:rFonts w:ascii="Times New Roman" w:eastAsia="Times New Roman" w:hAnsi="Times New Roman" w:cs="Times New Roman"/>
+          <w:b/>
+          <w:color w:val="212121"/>
+          <w:shd w:val="clear" w:color="auto" w:fill="FFFFFF"/>
+        </w:rPr>
+        <w:t>Bjedov</w:t>
+      </w:r>
+      <w:proofErr w:type="spellEnd"/>
+      <w:r>
+        <w:rPr>
+          <w:rFonts w:ascii="Times New Roman" w:eastAsia="Times New Roman" w:hAnsi="Times New Roman" w:cs="Times New Roman"/>
+          <w:b/>
+          <w:color w:val="212121"/>
+          <w:shd w:val="clear" w:color="auto" w:fill="FFFFFF"/>
+        </w:rPr>
+        <w:t xml:space="preserve"> et al show in Figure 2D that </w:t>
+      </w:r>
+      <w:proofErr w:type="spellStart"/>
+      <w:r>
+        <w:rPr>
+          <w:rFonts w:ascii="Times New Roman" w:eastAsia="Times New Roman" w:hAnsi="Times New Roman" w:cs="Times New Roman"/>
+          <w:b/>
+          <w:color w:val="212121"/>
+          <w:shd w:val="clear" w:color="auto" w:fill="FFFFFF"/>
+        </w:rPr>
+        <w:t>rapamycin</w:t>
+      </w:r>
+      <w:proofErr w:type="spellEnd"/>
+      <w:r>
+        <w:rPr>
+          <w:rFonts w:ascii="Times New Roman" w:eastAsia="Times New Roman" w:hAnsi="Times New Roman" w:cs="Times New Roman"/>
+          <w:b/>
+          <w:color w:val="212121"/>
+          <w:shd w:val="clear" w:color="auto" w:fill="FFFFFF"/>
+        </w:rPr>
+        <w:t xml:space="preserve"> </w:t>
+      </w:r>
+      <w:r>
+        <w:rPr>
+          <w:rFonts w:ascii="Times New Roman" w:eastAsia="Times New Roman" w:hAnsi="Times New Roman" w:cs="Times New Roman"/>
+          <w:b/>
+          <w:color w:val="212121"/>
+          <w:shd w:val="clear" w:color="auto" w:fill="FFFFFF"/>
+        </w:rPr>
+        <w:t>blocks fecundity (</w:t>
+      </w:r>
+      <w:r>
+        <w:rPr>
+          <w:rFonts w:ascii="Times New Roman" w:eastAsia="Times New Roman" w:hAnsi="Times New Roman" w:cs="Times New Roman"/>
+          <w:b/>
+          <w:color w:val="212121"/>
+          <w:shd w:val="clear" w:color="auto" w:fill="FFFFFF"/>
+        </w:rPr>
+        <w:t>eggs laid per female</w:t>
+      </w:r>
+      <w:r>
+        <w:rPr>
+          <w:rFonts w:ascii="Times New Roman" w:eastAsia="Times New Roman" w:hAnsi="Times New Roman" w:cs="Times New Roman"/>
+          <w:b/>
+          <w:color w:val="212121"/>
+          <w:shd w:val="clear" w:color="auto" w:fill="FFFFFF"/>
+        </w:rPr>
+        <w:t>) which although is not developmental arrest, implies embryonic lethality.  We have modified that sentence to now read:</w:t>
+      </w:r>
+    </w:p>
+    <w:p>
+      <w:pPr>
+        <w:rPr>
+          <w:rFonts w:ascii="Times New Roman" w:eastAsia="Times New Roman" w:hAnsi="Times New Roman" w:cs="Times New Roman"/>
+          <w:b/>
+          <w:color w:val="212121"/>
+          <w:shd w:val="clear" w:color="auto" w:fill="FFFFFF"/>
+        </w:rPr>
+      </w:pPr>
+    </w:p>
+    <w:p>
+      <w:pPr>
+        <w:ind w:left="720"/>
+        <w:rPr>
+          <w:rFonts w:ascii="Times New Roman" w:eastAsia="Times New Roman" w:hAnsi="Times New Roman" w:cs="Times New Roman"/>
+          <w:b/>
+          <w:color w:val="FF0000"/>
+          <w:shd w:val="clear" w:color="auto" w:fill="FFFFFF"/>
+        </w:rPr>
+      </w:pPr>
+      <w:r>
+        <w:rPr>
+          <w:rFonts w:ascii="Times New Roman" w:eastAsia="Times New Roman" w:hAnsi="Times New Roman" w:cs="Times New Roman"/>
+          <w:b/>
+          <w:color w:val="FF0000"/>
+          <w:shd w:val="clear" w:color="auto" w:fill="FFFFFF"/>
+        </w:rPr>
+        <w:t>…</w:t>
+      </w:r>
+      <w:proofErr w:type="gramStart"/>
+      <w:r>
+        <w:rPr>
+          <w:rFonts w:ascii="Times New Roman" w:eastAsia="Times New Roman" w:hAnsi="Times New Roman" w:cs="Times New Roman"/>
+          <w:b/>
+          <w:color w:val="FF0000"/>
+          <w:shd w:val="clear" w:color="auto" w:fill="FFFFFF"/>
+        </w:rPr>
+        <w:t>loss</w:t>
+      </w:r>
+      <w:proofErr w:type="gramEnd"/>
+      <w:r>
+        <w:rPr>
+          <w:rFonts w:ascii="Times New Roman" w:eastAsia="Times New Roman" w:hAnsi="Times New Roman" w:cs="Times New Roman"/>
+          <w:b/>
+          <w:color w:val="FF0000"/>
+          <w:shd w:val="clear" w:color="auto" w:fill="FFFFFF"/>
+        </w:rPr>
+        <w:t xml:space="preserve"> of the obligate mTORC1 complex members </w:t>
+      </w:r>
+      <w:proofErr w:type="spellStart"/>
+      <w:r>
+        <w:rPr>
+          <w:rFonts w:ascii="Times New Roman" w:eastAsia="Times New Roman" w:hAnsi="Times New Roman" w:cs="Times New Roman"/>
+          <w:b/>
+          <w:color w:val="FF0000"/>
+          <w:shd w:val="clear" w:color="auto" w:fill="FFFFFF"/>
+        </w:rPr>
+        <w:t>mTOR</w:t>
+      </w:r>
+      <w:proofErr w:type="spellEnd"/>
+      <w:r>
+        <w:rPr>
+          <w:rFonts w:ascii="Times New Roman" w:eastAsia="Times New Roman" w:hAnsi="Times New Roman" w:cs="Times New Roman"/>
+          <w:b/>
+          <w:color w:val="FF0000"/>
+          <w:shd w:val="clear" w:color="auto" w:fill="FFFFFF"/>
+        </w:rPr>
+        <w:t xml:space="preserve"> and Raptor, or treatment with </w:t>
+      </w:r>
+      <w:proofErr w:type="spellStart"/>
+      <w:r>
+        <w:rPr>
+          <w:rFonts w:ascii="Times New Roman" w:eastAsia="Times New Roman" w:hAnsi="Times New Roman" w:cs="Times New Roman"/>
+          <w:b/>
+          <w:color w:val="FF0000"/>
+          <w:shd w:val="clear" w:color="auto" w:fill="FFFFFF"/>
+        </w:rPr>
+        <w:t>rapamycin</w:t>
+      </w:r>
+      <w:proofErr w:type="spellEnd"/>
+      <w:r>
+        <w:rPr>
+          <w:rFonts w:ascii="Times New Roman" w:eastAsia="Times New Roman" w:hAnsi="Times New Roman" w:cs="Times New Roman"/>
+          <w:b/>
+          <w:color w:val="FF0000"/>
+          <w:shd w:val="clear" w:color="auto" w:fill="FFFFFF"/>
+        </w:rPr>
+        <w:t xml:space="preserve"> induces developmental lethality in mice</w:t>
       </w:r>
       <w:r>
         <w:rPr>
@@ -3058,7 +5685,7 @@
           <w:color w:val="FF0000"/>
           <w:shd w:val="clear" w:color="auto" w:fill="FFFFFF"/>
         </w:rPr>
-        <w:instrText>ADDIN CSL_CITATION { "citationItems" : [ { "id" : "ITEM-1", "itemData" : { "DOI" : "10.1016/j.cmet.2008.10.002", "ISSN" : "1932-7420", "PMID" : "19046572", "abstract" : "Mammalian target of rapamycin (mTOR) is a central controller of cell growth. mTOR assembles into two distinct multiprotein complexes called mTOR complex 1 (mTORC1) and mTORC2. Here we show that the mTORC1 component raptor is critical for muscle function and prolonged survival. In contrast, muscles lacking the mTORC2 component rictor are indistinguishable from wild-type controls. Raptor-deficient muscles become progressively dystrophic, are impaired in their oxidative capacity, and contain increased glycogen stores, but they express structural components indicative of oxidative muscle fibers. Biochemical analysis indicates that these changes are probably due to loss of activation of direct downstream targets of mTORC1, downregulation of genes involved in mitochondrial biogenesis, including PGC1alpha, and hyperactivation of PKB/Akt. Finally, we show that activation of PKB/Akt does not require mTORC2. Together, these results demonstrate that muscle mTORC1 has an unexpected role in the regulation of the metabolic properties and that its function is essential for life.", "author" : [ { "dropping-particle" : "", "family" : "Bentzinger", "given" : "C Florian", "non-dropping-particle" : "", "parse-names" : false, "suffix" : "" }, { "dropping-particle" : "", "family" : "Romanino", "given" : "Klaas", "non-dropping-particle" : "", "parse-names" : false, "suffix" : "" }, { "dropping-particle" : "", "family" : "Clo\u00ebtta", "given" : "Dimitri", "non-dropping-particle" : "", "parse-names" : false, "suffix" : "" }, { "dropping-particle" : "", "family" : "Lin", "given" : "Shuo", "non-dropping-particle" : "", "parse-names" : false, "suffix" : "" }, { "dropping-particle" : "", "family" : "Mascarenhas", "given" : "Joseph B", "non-dropping-particle" : "", "parse-names" : false, "suffix" : "" }, { "dropping-particle" : "", "family" : "Oliveri", "given" : "Filippo", "non-dropping-particle" : "", "parse-names" : false, "suffix" : "" }, { "dropping-particle" : "", "family" : "Xia", "given" : "Jinyu", "non-dropping-particle" : "", "parse-names" : false, "suffix" : "" }, { "dropping-particle" : "", "family" : "Casanova", "given" : "Emilio", "non-dropping-particle" : "", "parse-names" : false, "suffix" : "" }, { "dropping-particle" : "", "family" : "Costa", "given" : "C\u00e9line F", "non-dropping-particle" : "", "parse-names" : false, "suffix" : "" }, { "dropping-particle" : "", "family" : "Brink", "given" : "Marijke", "non-dropping-particle" : "", "parse-names" : false, "suffix" : "" }, { "dropping-particle" : "", "family" : "Zorzato", "given" : "Francesco", "non-dropping-particle" : "", "parse-names" : false, "suffix" : "" }, { "dropping-particle" : "", "family" : "Hall", "given" : "Michael\u00a0N.", "non-dropping-particle" : "", "parse-names" : false, "suffix" : "" }, { "dropping-particle" : "", "family" : "R\u00fcegg", "given" : "Markus A", "non-dropping-particle" : "", "parse-names" : false, "suffix" : "" } ], "container-title" : "Cell metabolism", "id" : "ITEM-1", "issue" : "5", "issued" : { "date-parts" : [ [ "2008", "11" ] ] }, "page" : "411-24", "title" : "Skeletal muscle-specific ablation of raptor, but not of rictor, causes metabolic changes and results in muscle dystrophy.", "type" : "article-journal", "volume" : "8" }, "uris" : [ "http://www.mendeley.com/documents/?uuid=4d9f2e14-8857-4d1a-a0ad-6b1d163ce727" ] } ], "mendeley" : { "formattedCitation" : "&lt;sup&gt;36&lt;/sup&gt;", "plainTextFormattedCitation" : "36" }, "properties" : { "noteIndex" : 0 }, "schema" : "https://github.com/citation-style-language/schema/raw/master/csl-citation.json" }</w:instrText>
+        <w:instrText>ADDIN CSL_CITATION { "citationItems" : [ { "id" : "ITEM-1", "itemData" : { "DOI" : "10.1073/pnas.241184198", "ISSN" : "0027-8424", "PMID" : "11707573", "abstract" : "The FKBP-12-rapamycin associated protein (FRAP, also known as mTOR and RAFT-1) is a member of the phosphoinositide kinase related kinase family. FRAP has serine/threonine kinase activity and mediates the cellular response to mitogens through signaling to p70s6 kinase (p70(s6k)) and 4E-BP1, resulting in an increase in translation of subsets of cellular mRNAs. Translational up-regulation is blocked by inactivation of FRAP signaling by rapamycin, resulting in G(1) cell cycle arrest. Rapamycin is used as an immunosuppressant for kidney transplants and is currently under investigation as an antiproliferative agent in tumors because of its ability to block FRAP activity. Although the role of FRAP has been extensively studied in vitro, characterization of mammalian FRAP function in vivo has been limited to the immune system and tumor models. Here we report the identification of a loss-of-function mutation in the mouse FRAP gene, which illustrates a requirement for FRAP activity in embryonic development. Our studies also determined that rapamycin treatment of the early embryo results in a phenotype indistinguishable from the FRAP mutant, demonstrating that rapamycin has teratogenic activity.", "author" : [ { "dropping-particle" : "", "family" : "Hentges", "given" : "K E", "non-dropping-particle" : "", "parse-names" : false, "suffix" : "" }, { "dropping-particle" : "", "family" : "Sirry", "given" : "B", "non-dropping-particle" : "", "parse-names" : false, "suffix" : "" }, { "dropping-particle" : "", "family" : "Gingeras", "given" : "a C", "non-dropping-particle" : "", "parse-names" : false, "suffix" : "" }, { "dropping-particle" : "", "family" : "Sarbassov", "given" : "D", "non-dropping-particle" : "", "parse-names" : false, "suffix" : "" }, { "dropping-particle" : "", "family" : "Sonenberg", "given" : "N", "non-dropping-particle" : "", "parse-names" : false, "suffix" : "" }, { "dropping-particle" : "", "family" : "Sabatini", "given" : "David\u00a0M.", "non-dropping-particle" : "", "parse-names" : false, "suffix" : "" }, { "dropping-particle" : "", "family" : "Peterson", "given" : "a S", "non-dropping-particle" : "", "parse-names" : false, "suffix" : "" } ], "container-title" : "Proceedings of the National Academy of Sciences of the United States of America", "id" : "ITEM-1", "issue" : "24", "issued" : { "date-parts" : [ [ "2001", "11", "20" ] ] }, "page" : "13796-801", "title" : "FRAP/mTOR is required for proliferation and patterning during embryonic development in the mouse.", "type" : "article-journal", "volume" : "98" }, "uris" : [ "http://www.mendeley.com/documents/?uuid=82b026c2-17e8-479d-81b5-c27dfb3925a7" ] }, { "id" : "ITEM-2", "itemData" : { "ISBN" : "1534-5807", "author" : [ { "dropping-particle" : "", "family" : "Guertin", "given" : "David A", "non-dropping-particle" : "", "parse-names" : false, "suffix" : "" }, { "dropping-particle" : "", "family" : "Stevens", "given" : "Deanna M", "non-dropping-particle" : "", "parse-names" : false, "suffix" : "" }, { "dropping-particle" : "", "family" : "Thoreen", "given" : "Carson C", "non-dropping-particle" : "", "parse-names" : false, "suffix" : "" }, { "dropping-particle" : "", "family" : "Burds", "given" : "Aurora A", "non-dropping-particle" : "", "parse-names" : false, "suffix" : "" }, { "dropping-particle" : "", "family" : "Kalaany", "given" : "Nada Y", "non-dropping-particle" : "", "parse-names" : false, "suffix" : "" }, { "dropping-particle" : "", "family" : "Moffat", "given" : "Jason", "non-dropping-particle" : "", "parse-names" : false, "suffix" : "" }, { "dropping-particle" : "", "family" : "Brown", "given" : "Michael\u00a0S. S", "non-dropping-particle" : "", "parse-names" : false, "suffix" : "" }, { "dropping-particle" : "", "family" : "Fitzgerald", "given" : "Kevin J", "non-dropping-particle" : "", "parse-names" : false, "suffix" : "" }, { "dropping-particle" : "", "family" : "Sabatini", "given" : "David\u00a0M.", "non-dropping-particle" : "", "parse-names" : false, "suffix" : "" } ], "container-title" : "Developmental cell", "id" : "ITEM-2", "issue" : "6", "issued" : { "date-parts" : [ [ "2006" ] ] }, "note" : "\n        From Duplicate 2 ( \n        \n        \n          Ablation in mice of the mTORC components raptor, rictor, or mLST8 reveals that mTORC2 is required for signaling to Akt-FOXO and PKCalpha, but not S6K1\n        \n        \n         - Guertin, David A; Stevens, Deanna M; Thoreen, Carson C; Burds, Aurora A; Kalaany, Nada Y; Moffat, Jason; Brown, Michael S; Fitzgerald, Kevin J; Sabatini, David M. )\n\n        \n        \n\n        \n\n        \n\n      ", "page" : "859-871", "title" : "Ablation in mice of the mTORC components raptor, rictor, or mLST8 reveals that mTORC2 is required for signaling to Akt-FOXO and PKCalpha, but not S6K1", "type" : "article-journal", "volume" : "11" }, "uris" : [ "http://www.mendeley.com/documents/?uuid=6281135d-24bd-4cc4-a372-d401a71e712f" ] }, { "id" : "ITEM-3", "itemData" : { "DOI" : "10.1128/MCB.24.21.9508-9516.2004", "ISSN" : "0270-7306", "PMID" : "15485918", "abstract" : "The mammalian target of rapamycin (mTOR) is a key component of a signaling pathway which integrates inputs from nutrients and growth factors to regulate cell growth. Recent studies demonstrated that mice harboring an ethylnitrosourea-induced mutation in the gene encoding mTOR die at embryonic day 12.5 (E12.5). However, others have shown that the treatment of E4.5 blastocysts with rapamycin blocks trophoblast outgrowth, suggesting that the absence of mTOR should lead to embryonic lethality at an earlier stage. To resolve this discrepancy, we set out to disrupt the mTOR gene and analyze the outcome in both heterozygous and homozygous settings. Heterozygous mTOR (mTOR(+/-)) mice do not display any overt phenotype, although mouse embryonic fibroblasts derived from these mice show a 50% reduction in mTOR protein levels and phosphorylation of S6 kinase 1 T389, a site whose phosphorylation is directly mediated by mTOR. However, S6 phosphorylation, raptor levels, cell size, and cell cycle transit times are not diminished in these cells. In contrast to the situation in mTOR(+/-) mice, embryonic development of homozygous mTOR(-/-) mice appears to be arrested at E5.5; such embryos are severely runted and display an aberrant developmental phenotype. The ability of these embryos to implant corresponds to a limited level of trophoblast outgrowth in vitro, reflecting a maternal mRNA contribution, which has been shown to persist during preimplantation development. Moreover, mTOR(-/-) embryos display a lesion in inner cell mass proliferation, consistent with the inability to establish embryonic stem cells from mTOR(-/-) embryos.", "author" : [ { "dropping-particle" : "", "family" : "Gangloff", "given" : "Yann-ga\u00ebl", "non-dropping-particle" : "", "parse-names" : false, "suffix" : "" }, { "dropping-particle" : "", "family" : "Mueller", "given" : "Matthias", "non-dropping-particle" : "", "parse-names" : false, "suffix" : "" }, { "dropping-particle" : "", "family" : "Dann", "given" : "Stephen G", "non-dropping-particle" : "", "parse-names" : false, "suffix" : "" }, { "dropping-particle" : "", "family" : "Svoboda", "given" : "Petr", "non-dropping-particle" : "", "parse-names" : false, "suffix" : "" }, { "dropping-particle" : "", "family" : "Sticker", "given" : "Melanie", "non-dropping-particle" : "", "parse-names" : false, "suffix" : "" }, { "dropping-particle" : "", "family" : "Spetz", "given" : "Jean-francois", "non-dropping-particle" : "", "parse-names" : false, "suffix" : "" }, { "dropping-particle" : "", "family" : "Um", "given" : "Sung Hee", "non-dropping-particle" : "", "parse-names" : false, "suffix" : "" }, { "dropping-particle" : "", "family" : "Brown", "given" : "Eric J", "non-dropping-particle" : "", "parse-names" : false, "suffix" : "" }, { "dropping-particle" : "", "family" : "Cereghini", "given" : "Silvia", "non-dropping-particle" : "", "parse-names" : false, "suffix" : "" }, { "dropping-particle" : "", "family" : "Thomas", "given" : "George", "non-dropping-particle" : "", "parse-names" : false, "suffix" : "" }, { "dropping-particle" : "", "family" : "Kozma", "given" : "Sara C", "non-dropping-particle" : "", "parse-names" : false, "suffix" : "" } ], "container-title" : "Molecular and cellular biology", "id" : "ITEM-3", "issue" : "21", "issued" : { "date-parts" : [ [ "2004", "11" ] ] }, "page" : "9508-16", "title" : "Disruption of the mouse mTOR gene leads to early postimplantation lethality and prohibits embryonic stem cell development.", "type" : "article-journal", "volume" : "24" }, "uris" : [ "http://www.mendeley.com/documents/?uuid=93bc5714-7d15-477f-9ff1-e145cdd9ff68" ] } ], "mendeley" : { "formattedCitation" : "&lt;sup&gt;13\u201315&lt;/sup&gt;", "plainTextFormattedCitation" : "13\u201315", "previouslyFormattedCitation" : "&lt;sup&gt;13\u201315&lt;/sup&gt;" }, "properties" : { "noteIndex" : 0 }, "schema" : "https://github.com/citation-style-language/schema/raw/master/csl-citation.json" }</w:instrText>
       </w:r>
       <w:r>
         <w:rPr>
@@ -3072,12 +5699,12 @@
       <w:r>
         <w:rPr>
           <w:rFonts w:ascii="Times New Roman" w:eastAsia="Times New Roman" w:hAnsi="Times New Roman" w:cs="Times New Roman"/>
-          <w:b/>
+          <w:noProof/>
           <w:color w:val="FF0000"/>
           <w:shd w:val="clear" w:color="auto" w:fill="FFFFFF"/>
           <w:vertAlign w:val="superscript"/>
         </w:rPr>
-        <w:t>36</w:t>
+        <w:t>13–15</w:t>
       </w:r>
       <w:r>
         <w:rPr>
@@ -3092,65 +5719,126 @@
         <w:rPr>
           <w:rFonts w:ascii="Times New Roman" w:eastAsia="Times New Roman" w:hAnsi="Times New Roman" w:cs="Times New Roman"/>
           <w:b/>
-          <w:i/>
-          <w:color w:val="FF0000"/>
-          <w:shd w:val="clear" w:color="auto" w:fill="FFFFFF"/>
-        </w:rPr>
-        <w:t xml:space="preserve">, </w:t>
-      </w:r>
-      <w:r>
-        <w:rPr>
-          <w:rFonts w:ascii="Times New Roman" w:eastAsia="Times New Roman" w:hAnsi="Times New Roman" w:cs="Times New Roman"/>
-          <w:b/>
-          <w:color w:val="FF0000"/>
-          <w:shd w:val="clear" w:color="auto" w:fill="FFFFFF"/>
-        </w:rPr>
-        <w:t xml:space="preserve">similar to our observations of the </w:t>
-      </w:r>
-      <w:r>
-        <w:rPr>
-          <w:rFonts w:ascii="Times New Roman" w:eastAsia="Times New Roman" w:hAnsi="Times New Roman" w:cs="Times New Roman"/>
-          <w:b/>
-          <w:i/>
-          <w:color w:val="FF0000"/>
-          <w:shd w:val="clear" w:color="auto" w:fill="FFFFFF"/>
-        </w:rPr>
-        <w:t>c179</w:t>
-      </w:r>
-      <w:r>
-        <w:rPr>
-          <w:rFonts w:ascii="Times New Roman" w:eastAsia="Times New Roman" w:hAnsi="Times New Roman" w:cs="Times New Roman"/>
-          <w:b/>
-          <w:color w:val="FF0000"/>
-          <w:shd w:val="clear" w:color="auto" w:fill="FFFFFF"/>
-        </w:rPr>
-        <w:t xml:space="preserve">-GAL4 driven </w:t>
-      </w:r>
-      <w:r>
-        <w:rPr>
-          <w:rFonts w:ascii="Times New Roman" w:eastAsia="Times New Roman" w:hAnsi="Times New Roman" w:cs="Times New Roman"/>
-          <w:b/>
-          <w:i/>
-          <w:color w:val="FF0000"/>
-          <w:shd w:val="clear" w:color="auto" w:fill="FFFFFF"/>
-        </w:rPr>
-        <w:t>Raptor</w:t>
-      </w:r>
-      <w:r>
-        <w:rPr>
-          <w:rFonts w:ascii="Times New Roman" w:eastAsia="Times New Roman" w:hAnsi="Times New Roman" w:cs="Times New Roman"/>
-          <w:b/>
-          <w:color w:val="FF0000"/>
-          <w:shd w:val="clear" w:color="auto" w:fill="FFFFFF"/>
-        </w:rPr>
-        <w:t xml:space="preserve"> knockout flies.</w:t>
-      </w:r>
-    </w:p>
-    <w:p>
-      <w:pPr>
-        <w:rPr>
-          <w:rFonts w:ascii="Times New Roman" w:eastAsia="Times New Roman" w:hAnsi="Times New Roman" w:cs="Times New Roman"/>
-          <w:b/>
+          <w:color w:val="FF0000"/>
+          <w:shd w:val="clear" w:color="auto" w:fill="FFFFFF"/>
+        </w:rPr>
+        <w:t>, worms</w:t>
+      </w:r>
+      <w:r>
+        <w:rPr>
+          <w:rFonts w:ascii="Times New Roman" w:eastAsia="Times New Roman" w:hAnsi="Times New Roman" w:cs="Times New Roman"/>
+          <w:b/>
+          <w:color w:val="FF0000"/>
+          <w:shd w:val="clear" w:color="auto" w:fill="FFFFFF"/>
+        </w:rPr>
+        <w:fldChar w:fldCharType="begin" w:fldLock="1"/>
+      </w:r>
+      <w:r>
+        <w:rPr>
+          <w:rFonts w:ascii="Times New Roman" w:eastAsia="Times New Roman" w:hAnsi="Times New Roman" w:cs="Times New Roman"/>
+          <w:b/>
+          <w:color w:val="FF0000"/>
+          <w:shd w:val="clear" w:color="auto" w:fill="FFFFFF"/>
+        </w:rPr>
+        <w:instrText>ADDIN CSL_CITATION { "citationItems" : [ { "id" : "ITEM-1", "itemData" : { "DOI" : "10.1242/dev.01255", "ISSN" : "0950-1991", "PMID" : "15253933", "abstract" : "The highly conserved target-of-rapamycin (TOR) protein kinases control cell growth in response to nutrients and growth factors. In mammals, TOR has been shown to interact with raptor to relay nutrient signals to downstream translation machinery. We report that in C. elegans, mutations in the genes encoding CeTOR and raptor result in dauer-like larval arrest, implying that CeTOR regulates dauer diapause. The daf-15 (raptor) and let-363 (CeTOR) mutants shift metabolism to accumulate fat, and raptor mutations extend adult life span. daf-15 transcription is regulated by DAF-16, a FOXO transcription factor that is in turn regulated by daf-2 insulin/IGF signaling. This is a new mechanism that regulates the TOR pathway. Thus, DAF-2 insulin/IGF signaling and nutrient signaling converge on DAF-15 (raptor) to regulate C. elegans larval development, metabolism and life span.", "author" : [ { "dropping-particle" : "", "family" : "Jia", "given" : "Kailiang", "non-dropping-particle" : "", "parse-names" : false, "suffix" : "" }, { "dropping-particle" : "", "family" : "Chen", "given" : "Di", "non-dropping-particle" : "", "parse-names" : false, "suffix" : "" }, { "dropping-particle" : "", "family" : "Riddle", "given" : "Donald L", "non-dropping-particle" : "", "parse-names" : false, "suffix" : "" } ], "container-title" : "Development (Cambridge, England)", "id" : "ITEM-1", "issue" : "16", "issued" : { "date-parts" : [ [ "2004", "8" ] ] }, "page" : "3897-906", "title" : "The TOR pathway interacts with the insulin signaling pathway to regulate C. elegans larval development, metabolism and life span.", "type" : "article-journal", "volume" : "131" }, "uris" : [ "http://www.mendeley.com/documents/?uuid=78e965eb-a40e-4b5c-b54c-af1e3ae39795" ] } ], "mendeley" : { "formattedCitation" : "&lt;sup&gt;16&lt;/sup&gt;", "plainTextFormattedCitation" : "16", "previouslyFormattedCitation" : "&lt;sup&gt;16&lt;/sup&gt;" }, "properties" : { "noteIndex" : 0 }, "schema" : "https://github.com/citation-style-language/schema/raw/master/csl-citation.json" }</w:instrText>
+      </w:r>
+      <w:r>
+        <w:rPr>
+          <w:rFonts w:ascii="Times New Roman" w:eastAsia="Times New Roman" w:hAnsi="Times New Roman" w:cs="Times New Roman"/>
+          <w:b/>
+          <w:color w:val="FF0000"/>
+          <w:shd w:val="clear" w:color="auto" w:fill="FFFFFF"/>
+        </w:rPr>
+        <w:fldChar w:fldCharType="separate"/>
+      </w:r>
+      <w:r>
+        <w:rPr>
+          <w:rFonts w:ascii="Times New Roman" w:eastAsia="Times New Roman" w:hAnsi="Times New Roman" w:cs="Times New Roman"/>
+          <w:noProof/>
+          <w:color w:val="FF0000"/>
+          <w:shd w:val="clear" w:color="auto" w:fill="FFFFFF"/>
+          <w:vertAlign w:val="superscript"/>
+        </w:rPr>
+        <w:t>16</w:t>
+      </w:r>
+      <w:r>
+        <w:rPr>
+          <w:rFonts w:ascii="Times New Roman" w:eastAsia="Times New Roman" w:hAnsi="Times New Roman" w:cs="Times New Roman"/>
+          <w:b/>
+          <w:color w:val="FF0000"/>
+          <w:shd w:val="clear" w:color="auto" w:fill="FFFFFF"/>
+        </w:rPr>
+        <w:fldChar w:fldCharType="end"/>
+      </w:r>
+      <w:r>
+        <w:rPr>
+          <w:rFonts w:ascii="Times New Roman" w:eastAsia="Times New Roman" w:hAnsi="Times New Roman" w:cs="Times New Roman"/>
+          <w:b/>
+          <w:color w:val="FF0000"/>
+          <w:shd w:val="clear" w:color="auto" w:fill="FFFFFF"/>
+        </w:rPr>
+        <w:t xml:space="preserve"> and fruit flies</w:t>
+      </w:r>
+      <w:r>
+        <w:rPr>
+          <w:rFonts w:ascii="Times New Roman" w:eastAsia="Times New Roman" w:hAnsi="Times New Roman" w:cs="Times New Roman"/>
+          <w:b/>
+          <w:color w:val="FF0000"/>
+          <w:shd w:val="clear" w:color="auto" w:fill="FFFFFF"/>
+        </w:rPr>
+        <w:fldChar w:fldCharType="begin" w:fldLock="1"/>
+      </w:r>
+      <w:r>
+        <w:rPr>
+          <w:rFonts w:ascii="Times New Roman" w:eastAsia="Times New Roman" w:hAnsi="Times New Roman" w:cs="Times New Roman"/>
+          <w:b/>
+          <w:color w:val="FF0000"/>
+          <w:shd w:val="clear" w:color="auto" w:fill="FFFFFF"/>
+        </w:rPr>
+        <w:instrText>ADDIN CSL_CITATION { "citationItems" : [ { "id" : "ITEM-1", "itemData" : { "DOI" : "10.1016/j.cmet.2009.11.010", "ISSN" : "1932-7420", "PMID" : "20074526", "abstract" : "The target of rapamycin (TOR) pathway is a major nutrient-sensing pathway that, when genetically downregulated, increases life span in evolutionarily diverse organisms including mammals. The central component of this pathway, TOR kinase, is the target of the inhibitory drug rapamycin, a highly specific and well-described drug approved for human use. We show here that feeding rapamycin to adult Drosophila produces the life span extension seen in some TOR mutants. Increase in life span by rapamycin was associated with increased resistance to both starvation and paraquat. Analysis of the underlying mechanisms revealed that rapamycin increased longevity specifically through the TORC1 branch of the TOR pathway, through alterations to both autophagy and translation. Rapamycin could increase life span of weak insulin/Igf signaling (IIS) pathway mutants and of flies with life span maximized by dietary restriction, indicating additional mechanisms.", "author" : [ { "dropping-particle" : "", "family" : "Bjedov", "given" : "Ivana", "non-dropping-particle" : "", "parse-names" : false, "suffix" : "" }, { "dropping-particle" : "", "family" : "Toivonen", "given" : "Janne M", "non-dropping-particle" : "", "parse-names" : false, "suffix" : "" }, { "dropping-particle" : "", "family" : "Kerr", "given" : "Fiona", "non-dropping-particle" : "", "parse-names" : false, "suffix" : "" }, { "dropping-particle" : "", "family" : "Slack", "given" : "Cathy", "non-dropping-particle" : "", "parse-names" : false, "suffix" : "" }, { "dropping-particle" : "", "family" : "Jacobson", "given" : "Jake", "non-dropping-particle" : "", "parse-names" : false, "suffix" : "" }, { "dropping-particle" : "", "family" : "Foley", "given" : "Andrea", "non-dropping-particle" : "", "parse-names" : false, "suffix" : "" }, { "dropping-particle" : "", "family" : "Partridge", "given" : "Linda", "non-dropping-particle" : "", "parse-names" : false, "suffix" : "" } ], "container-title" : "Cell metabolism", "id" : "ITEM-1", "issue" : "1", "issued" : { "date-parts" : [ [ "2010", "1" ] ] }, "page" : "35-46", "publisher" : "Elsevier Ltd", "title" : "Mechanisms of life span extension by rapamycin in the fruit fly Drosophila melanogaster.", "type" : "article-journal", "volume" : "11" }, "uris" : [ "http://www.mendeley.com/documents/?uuid=7be96753-d2d5-43d7-a34a-6f3bb55a92f6" ] } ], "mendeley" : { "formattedCitation" : "&lt;sup&gt;17&lt;/sup&gt;", "plainTextFormattedCitation" : "17", "previouslyFormattedCitation" : "&lt;sup&gt;17&lt;/sup&gt;" }, "properties" : { "noteIndex" : 0 }, "schema" : "https://github.com/citation-style-language/schema/raw/master/csl-citation.json" }</w:instrText>
+      </w:r>
+      <w:r>
+        <w:rPr>
+          <w:rFonts w:ascii="Times New Roman" w:eastAsia="Times New Roman" w:hAnsi="Times New Roman" w:cs="Times New Roman"/>
+          <w:b/>
+          <w:color w:val="FF0000"/>
+          <w:shd w:val="clear" w:color="auto" w:fill="FFFFFF"/>
+        </w:rPr>
+        <w:fldChar w:fldCharType="separate"/>
+      </w:r>
+      <w:r>
+        <w:rPr>
+          <w:rFonts w:ascii="Times New Roman" w:eastAsia="Times New Roman" w:hAnsi="Times New Roman" w:cs="Times New Roman"/>
+          <w:noProof/>
+          <w:color w:val="FF0000"/>
+          <w:shd w:val="clear" w:color="auto" w:fill="FFFFFF"/>
+          <w:vertAlign w:val="superscript"/>
+        </w:rPr>
+        <w:t>17</w:t>
+      </w:r>
+      <w:r>
+        <w:rPr>
+          <w:rFonts w:ascii="Times New Roman" w:eastAsia="Times New Roman" w:hAnsi="Times New Roman" w:cs="Times New Roman"/>
+          <w:b/>
+          <w:color w:val="FF0000"/>
+          <w:shd w:val="clear" w:color="auto" w:fill="FFFFFF"/>
+        </w:rPr>
+        <w:fldChar w:fldCharType="end"/>
+      </w:r>
+      <w:r>
+        <w:rPr>
+          <w:rFonts w:ascii="Times New Roman" w:eastAsia="Times New Roman" w:hAnsi="Times New Roman" w:cs="Times New Roman"/>
+          <w:b/>
+          <w:color w:val="FF0000"/>
+          <w:shd w:val="clear" w:color="auto" w:fill="FFFFFF"/>
+        </w:rPr>
+        <w:t xml:space="preserve">.  </w:t>
+      </w:r>
+    </w:p>
+    <w:p>
+      <w:pPr>
+        <w:rPr>
+          <w:rFonts w:ascii="Times New Roman" w:eastAsia="Times New Roman" w:hAnsi="Times New Roman" w:cs="Times New Roman"/>
           <w:color w:val="212121"/>
           <w:shd w:val="clear" w:color="auto" w:fill="FFFFFF"/>
         </w:rPr>
@@ -3168,62 +5856,7 @@
           <w:color w:val="212121"/>
           <w:shd w:val="clear" w:color="auto" w:fill="FFFFFF"/>
         </w:rPr>
-        <w:t>Based on the current data in the manuscript, it seems that the most appropriate conclusion is that Raptor and/or dTORC1 is necessary for skeletal muscle function. Additional data is needed to make the conclusion that dTORC1 is necessary for normal myogenesis per se. Additional data would also better integrate the C2C12 data with the in vivo data. </w:t>
-      </w:r>
-    </w:p>
-    <w:p>
-      <w:pPr>
-        <w:rPr>
-          <w:rFonts w:ascii="Times New Roman" w:eastAsia="Times New Roman" w:hAnsi="Times New Roman" w:cs="Times New Roman"/>
-          <w:color w:val="212121"/>
-          <w:shd w:val="clear" w:color="auto" w:fill="FFFFFF"/>
-        </w:rPr>
-      </w:pPr>
-    </w:p>
-    <w:p>
-      <w:pPr>
-        <w:rPr>
-          <w:rFonts w:ascii="Times New Roman" w:eastAsia="Times New Roman" w:hAnsi="Times New Roman" w:cs="Times New Roman"/>
-          <w:b/>
-          <w:color w:val="212121"/>
-          <w:shd w:val="clear" w:color="auto" w:fill="FFFFFF"/>
-        </w:rPr>
-      </w:pPr>
-      <w:r>
-        <w:rPr>
-          <w:rFonts w:ascii="Times New Roman" w:eastAsia="Times New Roman" w:hAnsi="Times New Roman" w:cs="Times New Roman"/>
-          <w:b/>
-          <w:color w:val="212121"/>
-          <w:shd w:val="clear" w:color="auto" w:fill="FFFFFF"/>
-        </w:rPr>
-        <w:t>We have provided additional data now, describing a late-acting Raptor knockdown, driven by an alternate GAL4 driver.  We have also looked more specifically at myotube fusio</w:t>
-      </w:r>
-      <w:r>
-        <w:rPr>
-          <w:rFonts w:ascii="Times New Roman" w:eastAsia="Times New Roman" w:hAnsi="Times New Roman" w:cs="Times New Roman"/>
-          <w:b/>
-          <w:color w:val="212121"/>
-          <w:shd w:val="clear" w:color="auto" w:fill="FFFFFF"/>
-        </w:rPr>
-        <w:t>n (see point 4 from reviewer 1)</w:t>
-      </w:r>
-      <w:r>
-        <w:rPr>
-          <w:rFonts w:ascii="Times New Roman" w:eastAsia="Times New Roman" w:hAnsi="Times New Roman" w:cs="Times New Roman"/>
-          <w:b/>
-          <w:color w:val="212121"/>
-          <w:shd w:val="clear" w:color="auto" w:fill="FFFFFF"/>
-        </w:rPr>
-        <w:t xml:space="preserve"> and</w:t>
-      </w:r>
-      <w:r>
-        <w:rPr>
-          <w:rFonts w:ascii="Times New Roman" w:eastAsia="Times New Roman" w:hAnsi="Times New Roman" w:cs="Times New Roman"/>
-          <w:b/>
-          <w:color w:val="212121"/>
-          <w:shd w:val="clear" w:color="auto" w:fill="FFFFFF"/>
-        </w:rPr>
-        <w:t xml:space="preserve"> MyoD protein levels (see first point from this reviewer).</w:t>
+        <w:t>Materials and Methods </w:t>
       </w:r>
     </w:p>
     <w:p>
@@ -3247,200 +5880,35 @@
           <w:color w:val="212121"/>
           <w:shd w:val="clear" w:color="auto" w:fill="FFFFFF"/>
         </w:rPr>
-        <w:t xml:space="preserve">One further issue is the idea, based on the effect of rapamycin on MRFs in C2C12 and in vivo, that "mTORC1 is required to be active". This statement implies that mTOR kinase activity is necessary; however, there is certainly evidence for mTOR kinase-independent but rapamycin-sensitive mechanisms in myogenesis (see Ge et al., 2009, Am J Physiol; Erbay and Chen, 2001, J Biol Chem; Park and Chen, 2005, J Biol Chem). This possibility needs to be discussed in the manuscript. </w:t>
-      </w:r>
-    </w:p>
-    <w:p>
-      <w:pPr>
-        <w:rPr>
-          <w:rFonts w:ascii="Times New Roman" w:eastAsia="Times New Roman" w:hAnsi="Times New Roman" w:cs="Times New Roman"/>
-          <w:color w:val="212121"/>
-          <w:shd w:val="clear" w:color="auto" w:fill="FFFFFF"/>
-        </w:rPr>
-      </w:pPr>
-    </w:p>
-    <w:p>
-      <w:pPr>
-        <w:rPr>
-          <w:rFonts w:ascii="Times New Roman" w:eastAsia="Times New Roman" w:hAnsi="Times New Roman" w:cs="Times New Roman"/>
-          <w:color w:val="212121"/>
-          <w:shd w:val="clear" w:color="auto" w:fill="FFFFFF"/>
-        </w:rPr>
-      </w:pPr>
-      <w:commentRangeStart w:id="8"/>
-      <w:r>
-        <w:rPr>
-          <w:rFonts w:ascii="Times New Roman" w:eastAsia="Times New Roman" w:hAnsi="Times New Roman" w:cs="Times New Roman"/>
-          <w:color w:val="212121"/>
-          <w:shd w:val="clear" w:color="auto" w:fill="FFFFFF"/>
-        </w:rPr>
-        <w:t>Read and add these to the discussion</w:t>
-      </w:r>
-      <w:commentRangeEnd w:id="8"/>
-      <w:r>
-        <w:rPr>
-          <w:rStyle w:val="CommentReference"/>
-          <w:rFonts w:ascii="Times New Roman" w:hAnsi="Times New Roman" w:cs="Times New Roman"/>
-          <w:sz w:val="24"/>
-          <w:szCs w:val="24"/>
-        </w:rPr>
-        <w:commentReference w:id="8"/>
-      </w:r>
-    </w:p>
-    <w:p>
-      <w:pPr>
-        <w:rPr>
-          <w:rFonts w:ascii="Times New Roman" w:eastAsia="Times New Roman" w:hAnsi="Times New Roman" w:cs="Times New Roman"/>
-          <w:color w:val="212121"/>
-          <w:shd w:val="clear" w:color="auto" w:fill="FFFFFF"/>
-        </w:rPr>
-      </w:pPr>
-    </w:p>
-    <w:p>
-      <w:pPr>
-        <w:rPr>
-          <w:rFonts w:ascii="Times New Roman" w:eastAsia="Times New Roman" w:hAnsi="Times New Roman" w:cs="Times New Roman"/>
-          <w:color w:val="212121"/>
-        </w:rPr>
-      </w:pPr>
-      <w:r>
-        <w:rPr>
-          <w:rFonts w:ascii="Times New Roman" w:eastAsia="Times New Roman" w:hAnsi="Times New Roman" w:cs="Times New Roman"/>
-          <w:color w:val="212121"/>
-          <w:shd w:val="clear" w:color="auto" w:fill="FFFFFF"/>
-        </w:rPr>
-        <w:t>In fact, the manuscript would benefit greatly from the addition of a Discussion section, separate from the Results, where the above issues can be addressed and a better discussion of how these results compare with data from the mouse muscle-specific Raptor knockout. </w:t>
-      </w:r>
-      <w:r>
-        <w:rPr>
-          <w:rFonts w:ascii="Times New Roman" w:eastAsia="Times New Roman" w:hAnsi="Times New Roman" w:cs="Times New Roman"/>
-          <w:color w:val="212121"/>
-        </w:rPr>
-        <w:br/>
-      </w:r>
-    </w:p>
-    <w:p>
-      <w:pPr>
-        <w:rPr>
-          <w:rFonts w:ascii="Times New Roman" w:eastAsia="Times New Roman" w:hAnsi="Times New Roman" w:cs="Times New Roman"/>
-          <w:b/>
-          <w:color w:val="212121"/>
-        </w:rPr>
-      </w:pPr>
-      <w:r>
-        <w:rPr>
-          <w:rFonts w:ascii="Times New Roman" w:eastAsia="Times New Roman" w:hAnsi="Times New Roman" w:cs="Times New Roman"/>
-          <w:b/>
-          <w:color w:val="212121"/>
-        </w:rPr>
-        <w:t>This has been added to the discussion</w:t>
-      </w:r>
-      <w:r>
-        <w:rPr>
-          <w:rFonts w:ascii="Times New Roman" w:eastAsia="Times New Roman" w:hAnsi="Times New Roman" w:cs="Times New Roman"/>
-          <w:color w:val="212121"/>
-        </w:rPr>
-        <w:br/>
-      </w:r>
-      <w:r>
-        <w:rPr>
-          <w:rFonts w:ascii="Times New Roman" w:eastAsia="Times New Roman" w:hAnsi="Times New Roman" w:cs="Times New Roman"/>
-          <w:color w:val="212121"/>
-        </w:rPr>
-        <w:br/>
-      </w:r>
-      <w:r>
-        <w:rPr>
-          <w:rFonts w:ascii="Times New Roman" w:eastAsia="Times New Roman" w:hAnsi="Times New Roman" w:cs="Times New Roman"/>
-          <w:color w:val="212121"/>
-          <w:shd w:val="clear" w:color="auto" w:fill="FFFFFF"/>
-        </w:rPr>
-        <w:t>Minor comments: </w:t>
-      </w:r>
-      <w:r>
-        <w:rPr>
-          <w:rFonts w:ascii="Times New Roman" w:eastAsia="Times New Roman" w:hAnsi="Times New Roman" w:cs="Times New Roman"/>
-          <w:color w:val="212121"/>
-        </w:rPr>
-        <w:br/>
-      </w:r>
-      <w:r>
-        <w:rPr>
-          <w:rFonts w:ascii="Times New Roman" w:eastAsia="Times New Roman" w:hAnsi="Times New Roman" w:cs="Times New Roman"/>
-          <w:color w:val="212121"/>
-          <w:shd w:val="clear" w:color="auto" w:fill="FFFFFF"/>
-        </w:rPr>
-        <w:t>Abstract </w:t>
-      </w:r>
-      <w:r>
-        <w:rPr>
-          <w:rFonts w:ascii="Times New Roman" w:eastAsia="Times New Roman" w:hAnsi="Times New Roman" w:cs="Times New Roman"/>
-          <w:color w:val="212121"/>
-        </w:rPr>
-        <w:br/>
-      </w:r>
-      <w:r>
-        <w:rPr>
-          <w:rFonts w:ascii="Times New Roman" w:eastAsia="Times New Roman" w:hAnsi="Times New Roman" w:cs="Times New Roman"/>
-          <w:color w:val="212121"/>
-          <w:shd w:val="clear" w:color="auto" w:fill="FFFFFF"/>
-        </w:rPr>
-        <w:t>The last sentence is a little too strong. Unless Drosophila is specifically being referred to here, this is not a new mechanism. This has been shown before, although not in vivo (see Park and Chen, 2005, J Biol Chem) </w:t>
-      </w:r>
-    </w:p>
-    <w:p>
-      <w:pPr>
-        <w:rPr>
-          <w:rFonts w:ascii="Times New Roman" w:eastAsia="Times New Roman" w:hAnsi="Times New Roman" w:cs="Times New Roman"/>
-          <w:color w:val="212121"/>
-          <w:shd w:val="clear" w:color="auto" w:fill="FFFFFF"/>
-        </w:rPr>
-      </w:pPr>
-    </w:p>
-    <w:p>
-      <w:pPr>
-        <w:rPr>
-          <w:rFonts w:ascii="Times New Roman" w:eastAsia="Times New Roman" w:hAnsi="Times New Roman" w:cs="Times New Roman"/>
-          <w:b/>
-          <w:color w:val="212121"/>
-          <w:shd w:val="clear" w:color="auto" w:fill="FFFFFF"/>
-        </w:rPr>
-      </w:pPr>
-      <w:r>
-        <w:rPr>
-          <w:rFonts w:ascii="Times New Roman" w:eastAsia="Times New Roman" w:hAnsi="Times New Roman" w:cs="Times New Roman"/>
-          <w:b/>
-          <w:color w:val="212121"/>
-          <w:shd w:val="clear" w:color="auto" w:fill="FFFFFF"/>
-        </w:rPr>
-        <w:t xml:space="preserve">This </w:t>
-      </w:r>
-      <w:r>
-        <w:rPr>
-          <w:rFonts w:ascii="Times New Roman" w:eastAsia="Times New Roman" w:hAnsi="Times New Roman" w:cs="Times New Roman"/>
-          <w:b/>
-          <w:color w:val="212121"/>
-          <w:shd w:val="clear" w:color="auto" w:fill="FFFFFF"/>
-        </w:rPr>
-        <w:t xml:space="preserve">sentence has been </w:t>
-      </w:r>
-      <w:r>
-        <w:rPr>
-          <w:rFonts w:ascii="Times New Roman" w:eastAsia="Times New Roman" w:hAnsi="Times New Roman" w:cs="Times New Roman"/>
-          <w:b/>
-          <w:color w:val="212121"/>
-          <w:shd w:val="clear" w:color="auto" w:fill="FFFFFF"/>
-        </w:rPr>
-        <w:t>revised</w:t>
-      </w:r>
-      <w:r>
-        <w:rPr>
-          <w:rFonts w:ascii="Times New Roman" w:eastAsia="Times New Roman" w:hAnsi="Times New Roman" w:cs="Times New Roman"/>
-          <w:b/>
-          <w:color w:val="212121"/>
-          <w:shd w:val="clear" w:color="auto" w:fill="FFFFFF"/>
-        </w:rPr>
-        <w:t xml:space="preserve"> to read the following:</w:t>
+        <w:t>Climbing assay section, last line - should this be 30 days or 3 days? </w:t>
+      </w:r>
+    </w:p>
+    <w:p>
+      <w:pPr>
+        <w:rPr>
+          <w:rFonts w:ascii="Times New Roman" w:eastAsia="Times New Roman" w:hAnsi="Times New Roman" w:cs="Times New Roman"/>
+          <w:color w:val="212121"/>
+          <w:shd w:val="clear" w:color="auto" w:fill="FFFFFF"/>
+        </w:rPr>
+      </w:pPr>
+    </w:p>
+    <w:p>
+      <w:pPr>
+        <w:rPr>
+          <w:rFonts w:ascii="Times New Roman" w:eastAsia="Times New Roman" w:hAnsi="Times New Roman" w:cs="Times New Roman"/>
+          <w:b/>
+          <w:color w:val="212121"/>
+          <w:shd w:val="clear" w:color="auto" w:fill="FFFFFF"/>
+        </w:rPr>
+      </w:pPr>
+      <w:r>
+        <w:rPr>
+          <w:rFonts w:ascii="Times New Roman" w:eastAsia="Times New Roman" w:hAnsi="Times New Roman" w:cs="Times New Roman"/>
+          <w:b/>
+          <w:color w:val="212121"/>
+          <w:shd w:val="clear" w:color="auto" w:fill="FFFFFF"/>
+        </w:rPr>
+        <w:t>This has been clarified to read:</w:t>
       </w:r>
     </w:p>
     <w:p>
@@ -3460,411 +5928,36 @@
           <w:rFonts w:ascii="Times New Roman" w:eastAsia="Times New Roman" w:hAnsi="Times New Roman" w:cs="Times New Roman"/>
           <w:b/>
           <w:color w:val="FF0000"/>
-          <w:shd w:val="clear" w:color="auto" w:fill="FFFFFF"/>
-        </w:rPr>
-      </w:pPr>
-      <w:r>
-        <w:rPr>
-          <w:rFonts w:ascii="Times New Roman" w:eastAsia="Times New Roman" w:hAnsi="Times New Roman" w:cs="Times New Roman"/>
-          <w:b/>
-          <w:color w:val="FF0000"/>
-          <w:shd w:val="clear" w:color="auto" w:fill="FFFFFF"/>
-        </w:rPr>
-        <w:t>Together these results highlight an important role for TORC1 in late muscle development, integrity or function in both Drosophila and mammalian cells.</w:t>
-      </w:r>
-    </w:p>
-    <w:p>
-      <w:pPr>
-        <w:rPr>
-          <w:rFonts w:ascii="Times New Roman" w:eastAsia="Times New Roman" w:hAnsi="Times New Roman" w:cs="Times New Roman"/>
-          <w:color w:val="212121"/>
-          <w:shd w:val="clear" w:color="auto" w:fill="FFFFFF"/>
-        </w:rPr>
-      </w:pPr>
-      <w:r>
-        <w:rPr>
-          <w:rFonts w:ascii="Times New Roman" w:eastAsia="Times New Roman" w:hAnsi="Times New Roman" w:cs="Times New Roman"/>
-          <w:color w:val="212121"/>
-        </w:rPr>
-        <w:br/>
-      </w:r>
-      <w:r>
-        <w:rPr>
-          <w:rFonts w:ascii="Times New Roman" w:eastAsia="Times New Roman" w:hAnsi="Times New Roman" w:cs="Times New Roman"/>
-          <w:color w:val="212121"/>
-          <w:shd w:val="clear" w:color="auto" w:fill="FFFFFF"/>
-        </w:rPr>
-        <w:t>Background </w:t>
-      </w:r>
-      <w:r>
-        <w:rPr>
-          <w:rFonts w:ascii="Times New Roman" w:eastAsia="Times New Roman" w:hAnsi="Times New Roman" w:cs="Times New Roman"/>
-          <w:color w:val="212121"/>
-        </w:rPr>
-        <w:br/>
-      </w:r>
-      <w:r>
-        <w:rPr>
-          <w:rFonts w:ascii="Times New Roman" w:eastAsia="Times New Roman" w:hAnsi="Times New Roman" w:cs="Times New Roman"/>
-          <w:color w:val="212121"/>
-          <w:shd w:val="clear" w:color="auto" w:fill="FFFFFF"/>
-        </w:rPr>
-        <w:t>Page 2, para 1, line 4 - minor point -reference 16 did not investigate developmental arrest in in flies </w:t>
-      </w:r>
-    </w:p>
-    <w:p>
-      <w:pPr>
-        <w:rPr>
-          <w:rFonts w:ascii="Times New Roman" w:eastAsia="Times New Roman" w:hAnsi="Times New Roman" w:cs="Times New Roman"/>
-          <w:color w:val="212121"/>
-          <w:shd w:val="clear" w:color="auto" w:fill="FFFFFF"/>
-        </w:rPr>
-      </w:pPr>
-    </w:p>
-    <w:p>
-      <w:pPr>
-        <w:rPr>
-          <w:rFonts w:ascii="Times New Roman" w:eastAsia="Times New Roman" w:hAnsi="Times New Roman" w:cs="Times New Roman"/>
-          <w:b/>
-          <w:color w:val="212121"/>
-          <w:shd w:val="clear" w:color="auto" w:fill="FFFFFF"/>
-        </w:rPr>
-      </w:pPr>
-      <w:r>
-        <w:rPr>
-          <w:rFonts w:ascii="Times New Roman" w:eastAsia="Times New Roman" w:hAnsi="Times New Roman" w:cs="Times New Roman"/>
-          <w:b/>
-          <w:color w:val="212121"/>
-          <w:shd w:val="clear" w:color="auto" w:fill="FFFFFF"/>
-        </w:rPr>
-        <w:t xml:space="preserve">Bjedov et al show in Figure 2D that rapamycin </w:t>
-      </w:r>
-      <w:r>
-        <w:rPr>
-          <w:rFonts w:ascii="Times New Roman" w:eastAsia="Times New Roman" w:hAnsi="Times New Roman" w:cs="Times New Roman"/>
-          <w:b/>
-          <w:color w:val="212121"/>
-          <w:shd w:val="clear" w:color="auto" w:fill="FFFFFF"/>
-        </w:rPr>
-        <w:t>blocks fecundity (</w:t>
-      </w:r>
-      <w:r>
-        <w:rPr>
-          <w:rFonts w:ascii="Times New Roman" w:eastAsia="Times New Roman" w:hAnsi="Times New Roman" w:cs="Times New Roman"/>
-          <w:b/>
-          <w:color w:val="212121"/>
-          <w:shd w:val="clear" w:color="auto" w:fill="FFFFFF"/>
-        </w:rPr>
-        <w:t>eggs laid per female</w:t>
-      </w:r>
-      <w:r>
-        <w:rPr>
-          <w:rFonts w:ascii="Times New Roman" w:eastAsia="Times New Roman" w:hAnsi="Times New Roman" w:cs="Times New Roman"/>
-          <w:b/>
-          <w:color w:val="212121"/>
-          <w:shd w:val="clear" w:color="auto" w:fill="FFFFFF"/>
-        </w:rPr>
-        <w:t>) which although is not developmental arrest, implies embryonic lethality.  We have modified that sentence to now read:</w:t>
-      </w:r>
-    </w:p>
-    <w:p>
-      <w:pPr>
-        <w:rPr>
-          <w:rFonts w:ascii="Times New Roman" w:eastAsia="Times New Roman" w:hAnsi="Times New Roman" w:cs="Times New Roman"/>
-          <w:b/>
-          <w:color w:val="212121"/>
-          <w:shd w:val="clear" w:color="auto" w:fill="FFFFFF"/>
-        </w:rPr>
-      </w:pPr>
-    </w:p>
-    <w:p>
-      <w:pPr>
-        <w:ind w:left="720"/>
-        <w:rPr>
-          <w:rFonts w:ascii="Times New Roman" w:eastAsia="Times New Roman" w:hAnsi="Times New Roman" w:cs="Times New Roman"/>
-          <w:b/>
-          <w:color w:val="FF0000"/>
-          <w:shd w:val="clear" w:color="auto" w:fill="FFFFFF"/>
-        </w:rPr>
-      </w:pPr>
-      <w:r>
-        <w:rPr>
-          <w:rFonts w:ascii="Times New Roman" w:eastAsia="Times New Roman" w:hAnsi="Times New Roman" w:cs="Times New Roman"/>
-          <w:b/>
-          <w:color w:val="FF0000"/>
-          <w:shd w:val="clear" w:color="auto" w:fill="FFFFFF"/>
-        </w:rPr>
-        <w:t>…loss of the obligate mTORC1 complex members mTOR and Raptor, or treatment with rapamycin induces developmental lethality in mice</w:t>
-      </w:r>
-      <w:r>
-        <w:rPr>
-          <w:rFonts w:ascii="Times New Roman" w:eastAsia="Times New Roman" w:hAnsi="Times New Roman" w:cs="Times New Roman"/>
-          <w:b/>
-          <w:color w:val="FF0000"/>
-          <w:shd w:val="clear" w:color="auto" w:fill="FFFFFF"/>
-        </w:rPr>
-        <w:fldChar w:fldCharType="begin" w:fldLock="1"/>
-      </w:r>
-      <w:r>
-        <w:rPr>
-          <w:rFonts w:ascii="Times New Roman" w:eastAsia="Times New Roman" w:hAnsi="Times New Roman" w:cs="Times New Roman"/>
-          <w:b/>
-          <w:color w:val="FF0000"/>
-          <w:shd w:val="clear" w:color="auto" w:fill="FFFFFF"/>
-        </w:rPr>
-        <w:instrText>ADDIN CSL_CITATION { "citationItems" : [ { "id" : "ITEM-1", "itemData" : { "DOI" : "10.1073/pnas.241184198", "ISSN" : "0027-8424", "PMID" : "11707573", "abstract" : "The FKBP-12-rapamycin associated protein (FRAP, also known as mTOR and RAFT-1) is a member of the phosphoinositide kinase related kinase family. FRAP has serine/threonine kinase activity and mediates the cellular response to mitogens through signaling to p70s6 kinase (p70(s6k)) and 4E-BP1, resulting in an increase in translation of subsets of cellular mRNAs. Translational up-regulation is blocked by inactivation of FRAP signaling by rapamycin, resulting in G(1) cell cycle arrest. Rapamycin is used as an immunosuppressant for kidney transplants and is currently under investigation as an antiproliferative agent in tumors because of its ability to block FRAP activity. Although the role of FRAP has been extensively studied in vitro, characterization of mammalian FRAP function in vivo has been limited to the immune system and tumor models. Here we report the identification of a loss-of-function mutation in the mouse FRAP gene, which illustrates a requirement for FRAP activity in embryonic development. Our studies also determined that rapamycin treatment of the early embryo results in a phenotype indistinguishable from the FRAP mutant, demonstrating that rapamycin has teratogenic activity.", "author" : [ { "dropping-particle" : "", "family" : "Hentges", "given" : "K E", "non-dropping-particle" : "", "parse-names" : false, "suffix" : "" }, { "dropping-particle" : "", "family" : "Sirry", "given" : "B", "non-dropping-particle" : "", "parse-names" : false, "suffix" : "" }, { "dropping-particle" : "", "family" : "Gingeras", "given" : "a C", "non-dropping-particle" : "", "parse-names" : false, "suffix" : "" }, { "dropping-particle" : "", "family" : "Sarbassov", "given" : "D", "non-dropping-particle" : "", "parse-names" : false, "suffix" : "" }, { "dropping-particle" : "", "family" : "Sonenberg", "given" : "N", "non-dropping-particle" : "", "parse-names" : false, "suffix" : "" }, { "dropping-particle" : "", "family" : "Sabatini", "given" : "David\u00a0M.", "non-dropping-particle" : "", "parse-names" : false, "suffix" : "" }, { "dropping-particle" : "", "family" : "Peterson", "given" : "a S", "non-dropping-particle" : "", "parse-names" : false, "suffix" : "" } ], "container-title" : "Proceedings of the National Academy of Sciences of the United States of America", "id" : "ITEM-1", "issue" : "24", "issued" : { "date-parts" : [ [ "2001", "11", "20" ] ] }, "page" : "13796-801", "title" : "FRAP/mTOR is required for proliferation and patterning during embryonic development in the mouse.", "type" : "article-journal", "volume" : "98" }, "uris" : [ "http://www.mendeley.com/documents/?uuid=82b026c2-17e8-479d-81b5-c27dfb3925a7" ] }, { "id" : "ITEM-2", "itemData" : { "ISBN" : "1534-5807", "author" : [ { "dropping-particle" : "", "family" : "Guertin", "given" : "David A", "non-dropping-particle" : "", "parse-names" : false, "suffix" : "" }, { "dropping-particle" : "", "family" : "Stevens", "given" : "Deanna M", "non-dropping-particle" : "", "parse-names" : false, "suffix" : "" }, { "dropping-particle" : "", "family" : "Thoreen", "given" : "Carson C", "non-dropping-particle" : "", "parse-names" : false, "suffix" : "" }, { "dropping-particle" : "", "family" : "Burds", "given" : "Aurora A", "non-dropping-particle" : "", "parse-names" : false, "suffix" : "" }, { "dropping-particle" : "", "family" : "Kalaany", "given" : "Nada Y", "non-dropping-particle" : "", "parse-names" : false, "suffix" : "" }, { "dropping-particle" : "", "family" : "Moffat", "given" : "Jason", "non-dropping-particle" : "", "parse-names" : false, "suffix" : "" }, { "dropping-particle" : "", "family" : "Brown", "given" : "Michael\u00a0S. S", "non-dropping-particle" : "", "parse-names" : false, "suffix" : "" }, { "dropping-particle" : "", "family" : "Fitzgerald", "given" : "Kevin J", "non-dropping-particle" : "", "parse-names" : false, "suffix" : "" }, { "dropping-particle" : "", "family" : "Sabatini", "given" : "David\u00a0M.", "non-dropping-particle" : "", "parse-names" : false, "suffix" : "" } ], "container-title" : "Developmental cell", "id" : "ITEM-2", "issue" : "6", "issued" : { "date-parts" : [ [ "2006" ] ] }, "note" : "\n        From Duplicate 2 ( \n        \n        \n          Ablation in mice of the mTORC components raptor, rictor, or mLST8 reveals that mTORC2 is required for signaling to Akt-FOXO and PKCalpha, but not S6K1\n        \n        \n         - Guertin, David A; Stevens, Deanna M; Thoreen, Carson C; Burds, Aurora A; Kalaany, Nada Y; Moffat, Jason; Brown, Michael S; Fitzgerald, Kevin J; Sabatini, David M. )\n\n        \n        \n\n        \n\n        \n\n      ", "page" : "859-871", "title" : "Ablation in mice of the mTORC components raptor, rictor, or mLST8 reveals that mTORC2 is required for signaling to Akt-FOXO and PKCalpha, but not S6K1", "type" : "article-journal", "volume" : "11" }, "uris" : [ "http://www.mendeley.com/documents/?uuid=6281135d-24bd-4cc4-a372-d401a71e712f" ] }, { "id" : "ITEM-3", "itemData" : { "DOI" : "10.1128/MCB.24.21.9508-9516.2004", "ISSN" : "0270-7306", "PMID" : "15485918", "abstract" : "The mammalian target of rapamycin (mTOR) is a key component of a signaling pathway which integrates inputs from nutrients and growth factors to regulate cell growth. Recent studies demonstrated that mice harboring an ethylnitrosourea-induced mutation in the gene encoding mTOR die at embryonic day 12.5 (E12.5). However, others have shown that the treatment of E4.5 blastocysts with rapamycin blocks trophoblast outgrowth, suggesting that the absence of mTOR should lead to embryonic lethality at an earlier stage. To resolve this discrepancy, we set out to disrupt the mTOR gene and analyze the outcome in both heterozygous and homozygous settings. Heterozygous mTOR (mTOR(+/-)) mice do not display any overt phenotype, although mouse embryonic fibroblasts derived from these mice show a 50% reduction in mTOR protein levels and phosphorylation of S6 kinase 1 T389, a site whose phosphorylation is directly mediated by mTOR. However, S6 phosphorylation, raptor levels, cell size, and cell cycle transit times are not diminished in these cells. In contrast to the situation in mTOR(+/-) mice, embryonic development of homozygous mTOR(-/-) mice appears to be arrested at E5.5; such embryos are severely runted and display an aberrant developmental phenotype. The ability of these embryos to implant corresponds to a limited level of trophoblast outgrowth in vitro, reflecting a maternal mRNA contribution, which has been shown to persist during preimplantation development. Moreover, mTOR(-/-) embryos display a lesion in inner cell mass proliferation, consistent with the inability to establish embryonic stem cells from mTOR(-/-) embryos.", "author" : [ { "dropping-particle" : "", "family" : "Gangloff", "given" : "Yann-ga\u00ebl", "non-dropping-particle" : "", "parse-names" : false, "suffix" : "" }, { "dropping-particle" : "", "family" : "Mueller", "given" : "Matthias", "non-dropping-particle" : "", "parse-names" : false, "suffix" : "" }, { "dropping-particle" : "", "family" : "Dann", "given" : "Stephen G", "non-dropping-particle" : "", "parse-names" : false, "suffix" : "" }, { "dropping-particle" : "", "family" : "Svoboda", "given" : "Petr", "non-dropping-particle" : "", "parse-names" : false, "suffix" : "" }, { "dropping-particle" : "", "family" : "Sticker", "given" : "Melanie", "non-dropping-particle" : "", "parse-names" : false, "suffix" : "" }, { "dropping-particle" : "", "family" : "Spetz", "given" : "Jean-francois", "non-dropping-particle" : "", "parse-names" : false, "suffix" : "" }, { "dropping-particle" : "", "family" : "Um", "given" : "Sung Hee", "non-dropping-particle" : "", "parse-names" : false, "suffix" : "" }, { "dropping-particle" : "", "family" : "Brown", "given" : "Eric J", "non-dropping-particle" : "", "parse-names" : false, "suffix" : "" }, { "dropping-particle" : "", "family" : "Cereghini", "given" : "Silvia", "non-dropping-particle" : "", "parse-names" : false, "suffix" : "" }, { "dropping-particle" : "", "family" : "Thomas", "given" : "George", "non-dropping-particle" : "", "parse-names" : false, "suffix" : "" }, { "dropping-particle" : "", "family" : "Kozma", "given" : "Sara C", "non-dropping-particle" : "", "parse-names" : false, "suffix" : "" } ], "container-title" : "Molecular and cellular biology", "id" : "ITEM-3", "issue" : "21", "issued" : { "date-parts" : [ [ "2004", "11" ] ] }, "page" : "9508-16", "title" : "Disruption of the mouse mTOR gene leads to early postimplantation lethality and prohibits embryonic stem cell development.", "type" : "article-journal", "volume" : "24" }, "uris" : [ "http://www.mendeley.com/documents/?uuid=93bc5714-7d15-477f-9ff1-e145cdd9ff68" ] } ], "mendeley" : { "formattedCitation" : "&lt;sup&gt;13\u201315&lt;/sup&gt;", "plainTextFormattedCitation" : "13\u201315", "previouslyFormattedCitation" : "&lt;sup&gt;13\u201315&lt;/sup&gt;" }, "properties" : { "noteIndex" : 0 }, "schema" : "https://github.com/citation-style-language/schema/raw/master/csl-citation.json" }</w:instrText>
-      </w:r>
-      <w:r>
-        <w:rPr>
-          <w:rFonts w:ascii="Times New Roman" w:eastAsia="Times New Roman" w:hAnsi="Times New Roman" w:cs="Times New Roman"/>
-          <w:b/>
-          <w:color w:val="FF0000"/>
-          <w:shd w:val="clear" w:color="auto" w:fill="FFFFFF"/>
-        </w:rPr>
-        <w:fldChar w:fldCharType="separate"/>
-      </w:r>
-      <w:r>
-        <w:rPr>
-          <w:rFonts w:ascii="Times New Roman" w:eastAsia="Times New Roman" w:hAnsi="Times New Roman" w:cs="Times New Roman"/>
-          <w:noProof/>
-          <w:color w:val="FF0000"/>
-          <w:shd w:val="clear" w:color="auto" w:fill="FFFFFF"/>
-          <w:vertAlign w:val="superscript"/>
-        </w:rPr>
-        <w:t>13–15</w:t>
-      </w:r>
-      <w:r>
-        <w:rPr>
-          <w:rFonts w:ascii="Times New Roman" w:eastAsia="Times New Roman" w:hAnsi="Times New Roman" w:cs="Times New Roman"/>
-          <w:b/>
-          <w:color w:val="FF0000"/>
-          <w:shd w:val="clear" w:color="auto" w:fill="FFFFFF"/>
-        </w:rPr>
-        <w:fldChar w:fldCharType="end"/>
-      </w:r>
-      <w:r>
-        <w:rPr>
-          <w:rFonts w:ascii="Times New Roman" w:eastAsia="Times New Roman" w:hAnsi="Times New Roman" w:cs="Times New Roman"/>
-          <w:b/>
-          <w:color w:val="FF0000"/>
-          <w:shd w:val="clear" w:color="auto" w:fill="FFFFFF"/>
-        </w:rPr>
-        <w:t>, worms</w:t>
-      </w:r>
-      <w:r>
-        <w:rPr>
-          <w:rFonts w:ascii="Times New Roman" w:eastAsia="Times New Roman" w:hAnsi="Times New Roman" w:cs="Times New Roman"/>
-          <w:b/>
-          <w:color w:val="FF0000"/>
-          <w:shd w:val="clear" w:color="auto" w:fill="FFFFFF"/>
-        </w:rPr>
-        <w:fldChar w:fldCharType="begin" w:fldLock="1"/>
-      </w:r>
-      <w:r>
-        <w:rPr>
-          <w:rFonts w:ascii="Times New Roman" w:eastAsia="Times New Roman" w:hAnsi="Times New Roman" w:cs="Times New Roman"/>
-          <w:b/>
-          <w:color w:val="FF0000"/>
-          <w:shd w:val="clear" w:color="auto" w:fill="FFFFFF"/>
-        </w:rPr>
-        <w:instrText>ADDIN CSL_CITATION { "citationItems" : [ { "id" : "ITEM-1", "itemData" : { "DOI" : "10.1242/dev.01255", "ISSN" : "0950-1991", "PMID" : "15253933", "abstract" : "The highly conserved target-of-rapamycin (TOR) protein kinases control cell growth in response to nutrients and growth factors. In mammals, TOR has been shown to interact with raptor to relay nutrient signals to downstream translation machinery. We report that in C. elegans, mutations in the genes encoding CeTOR and raptor result in dauer-like larval arrest, implying that CeTOR regulates dauer diapause. The daf-15 (raptor) and let-363 (CeTOR) mutants shift metabolism to accumulate fat, and raptor mutations extend adult life span. daf-15 transcription is regulated by DAF-16, a FOXO transcription factor that is in turn regulated by daf-2 insulin/IGF signaling. This is a new mechanism that regulates the TOR pathway. Thus, DAF-2 insulin/IGF signaling and nutrient signaling converge on DAF-15 (raptor) to regulate C. elegans larval development, metabolism and life span.", "author" : [ { "dropping-particle" : "", "family" : "Jia", "given" : "Kailiang", "non-dropping-particle" : "", "parse-names" : false, "suffix" : "" }, { "dropping-particle" : "", "family" : "Chen", "given" : "Di", "non-dropping-particle" : "", "parse-names" : false, "suffix" : "" }, { "dropping-particle" : "", "family" : "Riddle", "given" : "Donald L", "non-dropping-particle" : "", "parse-names" : false, "suffix" : "" } ], "container-title" : "Development (Cambridge, England)", "id" : "ITEM-1", "issue" : "16", "issued" : { "date-parts" : [ [ "2004", "8" ] ] }, "page" : "3897-906", "title" : "The TOR pathway interacts with the insulin signaling pathway to regulate C. elegans larval development, metabolism and life span.", "type" : "article-journal", "volume" : "131" }, "uris" : [ "http://www.mendeley.com/documents/?uuid=78e965eb-a40e-4b5c-b54c-af1e3ae39795" ] } ], "mendeley" : { "formattedCitation" : "&lt;sup&gt;16&lt;/sup&gt;", "plainTextFormattedCitation" : "16", "previouslyFormattedCitation" : "&lt;sup&gt;16&lt;/sup&gt;" }, "properties" : { "noteIndex" : 0 }, "schema" : "https://github.com/citation-style-language/schema/raw/master/csl-citation.json" }</w:instrText>
-      </w:r>
-      <w:r>
-        <w:rPr>
-          <w:rFonts w:ascii="Times New Roman" w:eastAsia="Times New Roman" w:hAnsi="Times New Roman" w:cs="Times New Roman"/>
-          <w:b/>
-          <w:color w:val="FF0000"/>
-          <w:shd w:val="clear" w:color="auto" w:fill="FFFFFF"/>
-        </w:rPr>
-        <w:fldChar w:fldCharType="separate"/>
-      </w:r>
-      <w:r>
-        <w:rPr>
-          <w:rFonts w:ascii="Times New Roman" w:eastAsia="Times New Roman" w:hAnsi="Times New Roman" w:cs="Times New Roman"/>
-          <w:noProof/>
-          <w:color w:val="FF0000"/>
-          <w:shd w:val="clear" w:color="auto" w:fill="FFFFFF"/>
-          <w:vertAlign w:val="superscript"/>
-        </w:rPr>
-        <w:t>16</w:t>
-      </w:r>
-      <w:r>
-        <w:rPr>
-          <w:rFonts w:ascii="Times New Roman" w:eastAsia="Times New Roman" w:hAnsi="Times New Roman" w:cs="Times New Roman"/>
-          <w:b/>
-          <w:color w:val="FF0000"/>
-          <w:shd w:val="clear" w:color="auto" w:fill="FFFFFF"/>
-        </w:rPr>
-        <w:fldChar w:fldCharType="end"/>
-      </w:r>
-      <w:r>
-        <w:rPr>
-          <w:rFonts w:ascii="Times New Roman" w:eastAsia="Times New Roman" w:hAnsi="Times New Roman" w:cs="Times New Roman"/>
-          <w:b/>
-          <w:color w:val="FF0000"/>
-          <w:shd w:val="clear" w:color="auto" w:fill="FFFFFF"/>
-        </w:rPr>
-        <w:t xml:space="preserve"> and fruit flies</w:t>
-      </w:r>
-      <w:r>
-        <w:rPr>
-          <w:rFonts w:ascii="Times New Roman" w:eastAsia="Times New Roman" w:hAnsi="Times New Roman" w:cs="Times New Roman"/>
-          <w:b/>
-          <w:color w:val="FF0000"/>
-          <w:shd w:val="clear" w:color="auto" w:fill="FFFFFF"/>
-        </w:rPr>
-        <w:fldChar w:fldCharType="begin" w:fldLock="1"/>
-      </w:r>
-      <w:r>
-        <w:rPr>
-          <w:rFonts w:ascii="Times New Roman" w:eastAsia="Times New Roman" w:hAnsi="Times New Roman" w:cs="Times New Roman"/>
-          <w:b/>
-          <w:color w:val="FF0000"/>
-          <w:shd w:val="clear" w:color="auto" w:fill="FFFFFF"/>
-        </w:rPr>
-        <w:instrText>ADDIN CSL_CITATION { "citationItems" : [ { "id" : "ITEM-1", "itemData" : { "DOI" : "10.1016/j.cmet.2009.11.010", "ISSN" : "1932-7420", "PMID" : "20074526", "abstract" : "The target of rapamycin (TOR) pathway is a major nutrient-sensing pathway that, when genetically downregulated, increases life span in evolutionarily diverse organisms including mammals. The central component of this pathway, TOR kinase, is the target of the inhibitory drug rapamycin, a highly specific and well-described drug approved for human use. We show here that feeding rapamycin to adult Drosophila produces the life span extension seen in some TOR mutants. Increase in life span by rapamycin was associated with increased resistance to both starvation and paraquat. Analysis of the underlying mechanisms revealed that rapamycin increased longevity specifically through the TORC1 branch of the TOR pathway, through alterations to both autophagy and translation. Rapamycin could increase life span of weak insulin/Igf signaling (IIS) pathway mutants and of flies with life span maximized by dietary restriction, indicating additional mechanisms.", "author" : [ { "dropping-particle" : "", "family" : "Bjedov", "given" : "Ivana", "non-dropping-particle" : "", "parse-names" : false, "suffix" : "" }, { "dropping-particle" : "", "family" : "Toivonen", "given" : "Janne M", "non-dropping-particle" : "", "parse-names" : false, "suffix" : "" }, { "dropping-particle" : "", "family" : "Kerr", "given" : "Fiona", "non-dropping-particle" : "", "parse-names" : false, "suffix" : "" }, { "dropping-particle" : "", "family" : "Slack", "given" : "Cathy", "non-dropping-particle" : "", "parse-names" : false, "suffix" : "" }, { "dropping-particle" : "", "family" : "Jacobson", "given" : "Jake", "non-dropping-particle" : "", "parse-names" : false, "suffix" : "" }, { "dropping-particle" : "", "family" : "Foley", "given" : "Andrea", "non-dropping-particle" : "", "parse-names" : false, "suffix" : "" }, { "dropping-particle" : "", "family" : "Partridge", "given" : "Linda", "non-dropping-particle" : "", "parse-names" : false, "suffix" : "" } ], "container-title" : "Cell metabolism", "id" : "ITEM-1", "issue" : "1", "issued" : { "date-parts" : [ [ "2010", "1" ] ] }, "page" : "35-46", "publisher" : "Elsevier Ltd", "title" : "Mechanisms of life span extension by rapamycin in the fruit fly Drosophila melanogaster.", "type" : "article-journal", "volume" : "11" }, "uris" : [ "http://www.mendeley.com/documents/?uuid=7be96753-d2d5-43d7-a34a-6f3bb55a92f6" ] } ], "mendeley" : { "formattedCitation" : "&lt;sup&gt;17&lt;/sup&gt;", "plainTextFormattedCitation" : "17", "previouslyFormattedCitation" : "&lt;sup&gt;17&lt;/sup&gt;" }, "properties" : { "noteIndex" : 0 }, "schema" : "https://github.com/citation-style-language/schema/raw/master/csl-citation.json" }</w:instrText>
-      </w:r>
-      <w:r>
-        <w:rPr>
-          <w:rFonts w:ascii="Times New Roman" w:eastAsia="Times New Roman" w:hAnsi="Times New Roman" w:cs="Times New Roman"/>
-          <w:b/>
-          <w:color w:val="FF0000"/>
-          <w:shd w:val="clear" w:color="auto" w:fill="FFFFFF"/>
-        </w:rPr>
-        <w:fldChar w:fldCharType="separate"/>
-      </w:r>
-      <w:r>
-        <w:rPr>
-          <w:rFonts w:ascii="Times New Roman" w:eastAsia="Times New Roman" w:hAnsi="Times New Roman" w:cs="Times New Roman"/>
-          <w:noProof/>
-          <w:color w:val="FF0000"/>
-          <w:shd w:val="clear" w:color="auto" w:fill="FFFFFF"/>
-          <w:vertAlign w:val="superscript"/>
-        </w:rPr>
-        <w:t>17</w:t>
-      </w:r>
-      <w:r>
-        <w:rPr>
-          <w:rFonts w:ascii="Times New Roman" w:eastAsia="Times New Roman" w:hAnsi="Times New Roman" w:cs="Times New Roman"/>
-          <w:b/>
-          <w:color w:val="FF0000"/>
-          <w:shd w:val="clear" w:color="auto" w:fill="FFFFFF"/>
-        </w:rPr>
-        <w:fldChar w:fldCharType="end"/>
-      </w:r>
-      <w:r>
-        <w:rPr>
-          <w:rFonts w:ascii="Times New Roman" w:eastAsia="Times New Roman" w:hAnsi="Times New Roman" w:cs="Times New Roman"/>
-          <w:b/>
-          <w:color w:val="FF0000"/>
-          <w:shd w:val="clear" w:color="auto" w:fill="FFFFFF"/>
-        </w:rPr>
-        <w:t xml:space="preserve">.  </w:t>
-      </w:r>
-    </w:p>
-    <w:p>
-      <w:pPr>
-        <w:rPr>
-          <w:rFonts w:ascii="Times New Roman" w:eastAsia="Times New Roman" w:hAnsi="Times New Roman" w:cs="Times New Roman"/>
-          <w:color w:val="212121"/>
-          <w:shd w:val="clear" w:color="auto" w:fill="FFFFFF"/>
-        </w:rPr>
-      </w:pPr>
-      <w:r>
-        <w:rPr>
-          <w:rFonts w:ascii="Times New Roman" w:eastAsia="Times New Roman" w:hAnsi="Times New Roman" w:cs="Times New Roman"/>
-          <w:color w:val="212121"/>
-        </w:rPr>
-        <w:br/>
-      </w:r>
-      <w:r>
-        <w:rPr>
-          <w:rFonts w:ascii="Times New Roman" w:eastAsia="Times New Roman" w:hAnsi="Times New Roman" w:cs="Times New Roman"/>
-          <w:color w:val="212121"/>
-          <w:shd w:val="clear" w:color="auto" w:fill="FFFFFF"/>
-        </w:rPr>
-        <w:t>Materials and Methods </w:t>
-      </w:r>
-    </w:p>
-    <w:p>
-      <w:pPr>
-        <w:rPr>
-          <w:rFonts w:ascii="Times New Roman" w:eastAsia="Times New Roman" w:hAnsi="Times New Roman" w:cs="Times New Roman"/>
-          <w:color w:val="212121"/>
-          <w:shd w:val="clear" w:color="auto" w:fill="FFFFFF"/>
-        </w:rPr>
-      </w:pPr>
-      <w:r>
-        <w:rPr>
-          <w:rFonts w:ascii="Times New Roman" w:eastAsia="Times New Roman" w:hAnsi="Times New Roman" w:cs="Times New Roman"/>
-          <w:color w:val="212121"/>
-        </w:rPr>
-        <w:br/>
-      </w:r>
-      <w:r>
-        <w:rPr>
-          <w:rFonts w:ascii="Times New Roman" w:eastAsia="Times New Roman" w:hAnsi="Times New Roman" w:cs="Times New Roman"/>
-          <w:color w:val="212121"/>
-          <w:shd w:val="clear" w:color="auto" w:fill="FFFFFF"/>
-        </w:rPr>
-        <w:t>Climbing assay section, last line - should this be 30 days or 3 days? </w:t>
-      </w:r>
-    </w:p>
-    <w:p>
-      <w:pPr>
-        <w:rPr>
-          <w:rFonts w:ascii="Times New Roman" w:eastAsia="Times New Roman" w:hAnsi="Times New Roman" w:cs="Times New Roman"/>
-          <w:color w:val="212121"/>
-          <w:shd w:val="clear" w:color="auto" w:fill="FFFFFF"/>
-        </w:rPr>
-      </w:pPr>
-    </w:p>
-    <w:p>
-      <w:pPr>
-        <w:rPr>
-          <w:rFonts w:ascii="Times New Roman" w:eastAsia="Times New Roman" w:hAnsi="Times New Roman" w:cs="Times New Roman"/>
-          <w:b/>
-          <w:color w:val="212121"/>
-          <w:shd w:val="clear" w:color="auto" w:fill="FFFFFF"/>
-        </w:rPr>
-      </w:pPr>
-      <w:r>
-        <w:rPr>
-          <w:rFonts w:ascii="Times New Roman" w:eastAsia="Times New Roman" w:hAnsi="Times New Roman" w:cs="Times New Roman"/>
-          <w:b/>
-          <w:color w:val="212121"/>
-          <w:shd w:val="clear" w:color="auto" w:fill="FFFFFF"/>
-        </w:rPr>
-        <w:t>This has been clarified to read:</w:t>
-      </w:r>
-    </w:p>
-    <w:p>
-      <w:pPr>
-        <w:rPr>
-          <w:rFonts w:ascii="Times New Roman" w:eastAsia="Times New Roman" w:hAnsi="Times New Roman" w:cs="Times New Roman"/>
-          <w:b/>
-          <w:color w:val="212121"/>
-          <w:shd w:val="clear" w:color="auto" w:fill="FFFFFF"/>
-        </w:rPr>
-      </w:pPr>
-    </w:p>
-    <w:p>
-      <w:pPr>
-        <w:ind w:left="720"/>
-        <w:rPr>
-          <w:rFonts w:ascii="Times New Roman" w:eastAsia="Times New Roman" w:hAnsi="Times New Roman" w:cs="Times New Roman"/>
-          <w:b/>
-          <w:color w:val="FF0000"/>
-        </w:rPr>
-      </w:pPr>
-      <w:r>
-        <w:rPr>
-          <w:rFonts w:ascii="Times New Roman" w:eastAsia="Times New Roman" w:hAnsi="Times New Roman" w:cs="Times New Roman"/>
-          <w:b/>
-          <w:color w:val="FF0000"/>
-          <w:shd w:val="clear" w:color="auto" w:fill="FFFFFF"/>
-        </w:rPr>
-        <w:t>This assay was first performed within 3 days post eclosure and repeated every ~30 days for a total of 3 trials.</w:t>
+        </w:rPr>
+      </w:pPr>
+      <w:r>
+        <w:rPr>
+          <w:rFonts w:ascii="Times New Roman" w:eastAsia="Times New Roman" w:hAnsi="Times New Roman" w:cs="Times New Roman"/>
+          <w:b/>
+          <w:color w:val="FF0000"/>
+          <w:shd w:val="clear" w:color="auto" w:fill="FFFFFF"/>
+        </w:rPr>
+        <w:t xml:space="preserve">This assay was first performed within 3 days post </w:t>
+      </w:r>
+      <w:proofErr w:type="spellStart"/>
+      <w:r>
+        <w:rPr>
+          <w:rFonts w:ascii="Times New Roman" w:eastAsia="Times New Roman" w:hAnsi="Times New Roman" w:cs="Times New Roman"/>
+          <w:b/>
+          <w:color w:val="FF0000"/>
+          <w:shd w:val="clear" w:color="auto" w:fill="FFFFFF"/>
+        </w:rPr>
+        <w:t>eclosure</w:t>
+      </w:r>
+      <w:proofErr w:type="spellEnd"/>
+      <w:r>
+        <w:rPr>
+          <w:rFonts w:ascii="Times New Roman" w:eastAsia="Times New Roman" w:hAnsi="Times New Roman" w:cs="Times New Roman"/>
+          <w:b/>
+          <w:color w:val="FF0000"/>
+          <w:shd w:val="clear" w:color="auto" w:fill="FFFFFF"/>
+        </w:rPr>
+        <w:t xml:space="preserve"> and repeated every ~30 days for a total of 3 trials.</w:t>
       </w:r>
     </w:p>
     <w:p>
@@ -5210,7 +7303,15 @@
         <w:annotationRef/>
       </w:r>
       <w:r>
-        <w:t>Waiting for innocence’s qPCR data</w:t>
+        <w:t xml:space="preserve">Waiting for innocence’s </w:t>
+      </w:r>
+      <w:proofErr w:type="spellStart"/>
+      <w:r>
+        <w:t>qPCR</w:t>
+      </w:r>
+      <w:proofErr w:type="spellEnd"/>
+      <w:r>
+        <w:t xml:space="preserve"> data</w:t>
       </w:r>
     </w:p>
   </w:comment>
@@ -5226,11 +7327,19 @@
         <w:annotationRef/>
       </w:r>
       <w:r>
-        <w:t>We are quantifying this, there will be no fused tubes in the rapa experiments.  Will update when its finished.</w:t>
+        <w:t xml:space="preserve">We are quantifying this, there will be no fused tubes in the </w:t>
+      </w:r>
+      <w:proofErr w:type="spellStart"/>
+      <w:r>
+        <w:t>rapa</w:t>
+      </w:r>
+      <w:proofErr w:type="spellEnd"/>
+      <w:r>
+        <w:t xml:space="preserve"> experiments.  Will update when its finished.</w:t>
       </w:r>
     </w:p>
   </w:comment>
-  <w:comment w:id="5" w:author="Dave Bridges" w:date="2014-12-12T11:27:00Z" w:initials="DB">
+  <w:comment w:id="4" w:author="Dave Bridges" w:date="2014-12-12T15:52:00Z" w:initials="DB">
     <w:p>
       <w:pPr>
         <w:pStyle w:val="CommentText"/>
@@ -5242,43 +7351,11 @@
         <w:annotationRef/>
       </w:r>
       <w:r>
-        <w:t>Create figure and put in results section.</w:t>
+        <w:t>Need a ref for this, check with Fabio</w:t>
       </w:r>
     </w:p>
   </w:comment>
-  <w:comment w:id="6" w:author="Dave Bridges" w:date="2014-11-22T13:01:00Z" w:initials="DB">
-    <w:p>
-      <w:pPr>
-        <w:pStyle w:val="CommentText"/>
-      </w:pPr>
-      <w:r>
-        <w:rPr>
-          <w:rStyle w:val="CommentReference"/>
-        </w:rPr>
-        <w:annotationRef/>
-      </w:r>
-      <w:r>
-        <w:t>Climbing assays from late knockdown</w:t>
-      </w:r>
-    </w:p>
-  </w:comment>
-  <w:comment w:id="7" w:author="Dave Bridges" w:date="2014-11-23T12:22:00Z" w:initials="DB">
-    <w:p>
-      <w:pPr>
-        <w:pStyle w:val="CommentText"/>
-      </w:pPr>
-      <w:r>
-        <w:rPr>
-          <w:rStyle w:val="CommentReference"/>
-        </w:rPr>
-        <w:annotationRef/>
-      </w:r>
-      <w:r>
-        <w:t>Developmental lethality</w:t>
-      </w:r>
-    </w:p>
-  </w:comment>
-  <w:comment w:id="8" w:author="Dave Bridges" w:date="2014-11-20T08:42:00Z" w:initials="DB">
+  <w:comment w:id="6" w:author="Dave Bridges" w:date="2014-11-20T08:42:00Z" w:initials="DB">
     <w:p>
       <w:pPr>
         <w:pStyle w:val="CommentText"/>

</xml_diff>